<commit_message>
Detalles y Características del sistema.
Detalles generales del sistema fases y características del proyecto. El siguiente commit procederá con detalles de los perfiles.
</commit_message>
<xml_diff>
--- a/Food-Menu-Administrator.docx
+++ b/Food-Menu-Administrator.docx
@@ -1324,6 +1324,175 @@
           </w:p>
         </w:tc>
       </w:tr>
+      <w:tr>
+        <w:tc>
+          <w:tcPr>
+            <w:tcW w:w="667" w:type="dxa"/>
+            <w:tcMar>
+              <w:top w:w="100" w:type="dxa"/>
+              <w:left w:w="100" w:type="dxa"/>
+              <w:bottom w:w="100" w:type="dxa"/>
+              <w:right w:w="100" w:type="dxa"/>
+            </w:tcMar>
+          </w:tcPr>
+          <w:p>
+            <w:pPr>
+              <w:widowControl w:val="0"/>
+              <w:pBdr>
+                <w:top w:val="nil"/>
+                <w:left w:val="nil"/>
+                <w:bottom w:val="nil"/>
+                <w:right w:val="nil"/>
+                <w:between w:val="nil"/>
+              </w:pBdr>
+              <w:rPr>
+                <w:rFonts w:ascii="Poppins Medium" w:eastAsia="Poppins Medium" w:hAnsi="Poppins Medium" w:cs="Poppins Medium"/>
+              </w:rPr>
+            </w:pPr>
+            <w:r>
+              <w:rPr>
+                <w:rFonts w:ascii="Poppins Medium" w:eastAsia="Poppins Medium" w:hAnsi="Poppins Medium" w:cs="Poppins Medium"/>
+              </w:rPr>
+              <w:t>2</w:t>
+            </w:r>
+          </w:p>
+        </w:tc>
+        <w:tc>
+          <w:tcPr>
+            <w:tcW w:w="1418" w:type="dxa"/>
+            <w:tcMar>
+              <w:top w:w="100" w:type="dxa"/>
+              <w:left w:w="100" w:type="dxa"/>
+              <w:bottom w:w="100" w:type="dxa"/>
+              <w:right w:w="100" w:type="dxa"/>
+            </w:tcMar>
+          </w:tcPr>
+          <w:p>
+            <w:pPr>
+              <w:widowControl w:val="0"/>
+              <w:pBdr>
+                <w:top w:val="nil"/>
+                <w:left w:val="nil"/>
+                <w:bottom w:val="nil"/>
+                <w:right w:val="nil"/>
+                <w:between w:val="nil"/>
+              </w:pBdr>
+              <w:rPr>
+                <w:rFonts w:ascii="Poppins Medium" w:eastAsia="Poppins Medium" w:hAnsi="Poppins Medium" w:cs="Poppins Medium"/>
+              </w:rPr>
+            </w:pPr>
+            <w:r>
+              <w:rPr>
+                <w:rFonts w:ascii="Poppins Medium" w:eastAsia="Poppins Medium" w:hAnsi="Poppins Medium" w:cs="Poppins Medium"/>
+              </w:rPr>
+              <w:t>1</w:t>
+            </w:r>
+            <w:r>
+              <w:rPr>
+                <w:rFonts w:ascii="Poppins Medium" w:eastAsia="Poppins Medium" w:hAnsi="Poppins Medium" w:cs="Poppins Medium"/>
+              </w:rPr>
+              <w:t>9</w:t>
+            </w:r>
+            <w:r>
+              <w:rPr>
+                <w:rFonts w:ascii="Poppins Medium" w:eastAsia="Poppins Medium" w:hAnsi="Poppins Medium" w:cs="Poppins Medium"/>
+              </w:rPr>
+              <w:t>/08/2025</w:t>
+            </w:r>
+          </w:p>
+        </w:tc>
+        <w:tc>
+          <w:tcPr>
+            <w:tcW w:w="1701" w:type="dxa"/>
+            <w:tcMar>
+              <w:top w:w="100" w:type="dxa"/>
+              <w:left w:w="100" w:type="dxa"/>
+              <w:bottom w:w="100" w:type="dxa"/>
+              <w:right w:w="100" w:type="dxa"/>
+            </w:tcMar>
+          </w:tcPr>
+          <w:p>
+            <w:pPr>
+              <w:widowControl w:val="0"/>
+              <w:pBdr>
+                <w:top w:val="nil"/>
+                <w:left w:val="nil"/>
+                <w:bottom w:val="nil"/>
+                <w:right w:val="nil"/>
+                <w:between w:val="nil"/>
+              </w:pBdr>
+              <w:rPr>
+                <w:rFonts w:ascii="Poppins Medium" w:eastAsia="Poppins Medium" w:hAnsi="Poppins Medium" w:cs="Poppins Medium"/>
+              </w:rPr>
+            </w:pPr>
+            <w:r>
+              <w:rPr>
+                <w:rFonts w:ascii="Poppins Medium" w:eastAsia="Poppins Medium" w:hAnsi="Poppins Medium" w:cs="Poppins Medium"/>
+              </w:rPr>
+              <w:t>José Jesús</w:t>
+            </w:r>
+          </w:p>
+        </w:tc>
+        <w:tc>
+          <w:tcPr>
+            <w:tcW w:w="5243" w:type="dxa"/>
+            <w:tcMar>
+              <w:top w:w="100" w:type="dxa"/>
+              <w:left w:w="100" w:type="dxa"/>
+              <w:bottom w:w="100" w:type="dxa"/>
+              <w:right w:w="100" w:type="dxa"/>
+            </w:tcMar>
+          </w:tcPr>
+          <w:p>
+            <w:pPr>
+              <w:widowControl w:val="0"/>
+              <w:pBdr>
+                <w:top w:val="nil"/>
+                <w:left w:val="nil"/>
+                <w:bottom w:val="nil"/>
+                <w:right w:val="nil"/>
+                <w:between w:val="nil"/>
+              </w:pBdr>
+              <w:jc w:val="both"/>
+              <w:rPr>
+                <w:rFonts w:ascii="Poppins Medium" w:eastAsia="Poppins Medium" w:hAnsi="Poppins Medium" w:cs="Poppins Medium"/>
+              </w:rPr>
+            </w:pPr>
+            <w:r>
+              <w:rPr>
+                <w:rFonts w:ascii="Poppins Medium" w:eastAsia="Poppins Medium" w:hAnsi="Poppins Medium" w:cs="Poppins Medium"/>
+              </w:rPr>
+              <w:t xml:space="preserve">Descripción </w:t>
+            </w:r>
+            <w:r>
+              <w:rPr>
+                <w:rFonts w:ascii="Poppins Medium" w:eastAsia="Poppins Medium" w:hAnsi="Poppins Medium" w:cs="Poppins Medium"/>
+              </w:rPr>
+              <w:t>detallada</w:t>
+            </w:r>
+            <w:r>
+              <w:rPr>
+                <w:rFonts w:ascii="Poppins Medium" w:eastAsia="Poppins Medium" w:hAnsi="Poppins Medium" w:cs="Poppins Medium"/>
+              </w:rPr>
+              <w:t xml:space="preserve"> </w:t>
+            </w:r>
+            <w:proofErr w:type="spellStart"/>
+            <w:r>
+              <w:rPr>
+                <w:rFonts w:ascii="Poppins Medium" w:eastAsia="Poppins Medium" w:hAnsi="Poppins Medium" w:cs="Poppins Medium"/>
+              </w:rPr>
+              <w:t>pre-final</w:t>
+            </w:r>
+            <w:proofErr w:type="spellEnd"/>
+            <w:r>
+              <w:rPr>
+                <w:rFonts w:ascii="Poppins Medium" w:eastAsia="Poppins Medium" w:hAnsi="Poppins Medium" w:cs="Poppins Medium"/>
+              </w:rPr>
+              <w:t>.</w:t>
+            </w:r>
+          </w:p>
+        </w:tc>
+      </w:tr>
     </w:tbl>
     <w:p>
       <w:pPr>
@@ -1438,7 +1607,7 @@
           <w:sz w:val="20"/>
           <w:szCs w:val="20"/>
         </w:rPr>
-        <w:t xml:space="preserve"> </w:t>
+        <w:t xml:space="preserve">  tiene como objetivo que restaurantes locales chicos, medianos, o con gran reputación gestionen sus procesos con una herramienta adaptable a sus medidas, desde la</w:t>
       </w:r>
       <w:r>
         <w:rPr>
@@ -1446,63 +1615,7 @@
           <w:sz w:val="20"/>
           <w:szCs w:val="20"/>
         </w:rPr>
-        <w:t xml:space="preserve"> </w:t>
-      </w:r>
-      <w:r>
-        <w:rPr>
-          <w:rFonts w:ascii="Poppins Medium" w:eastAsia="Poppins Medium" w:hAnsi="Poppins Medium" w:cs="Poppins Medium"/>
-          <w:sz w:val="20"/>
-          <w:szCs w:val="20"/>
-        </w:rPr>
-        <w:t>tiene como objetivo que restaurantes locales chicos, medianos, o con gran reputación</w:t>
-      </w:r>
-      <w:r>
-        <w:rPr>
-          <w:rFonts w:ascii="Poppins Medium" w:eastAsia="Poppins Medium" w:hAnsi="Poppins Medium" w:cs="Poppins Medium"/>
-          <w:sz w:val="20"/>
-          <w:szCs w:val="20"/>
-        </w:rPr>
-        <w:t xml:space="preserve"> gestionen sus procesos</w:t>
-      </w:r>
-      <w:r>
-        <w:rPr>
-          <w:rFonts w:ascii="Poppins Medium" w:eastAsia="Poppins Medium" w:hAnsi="Poppins Medium" w:cs="Poppins Medium"/>
-          <w:sz w:val="20"/>
-          <w:szCs w:val="20"/>
-        </w:rPr>
-        <w:t xml:space="preserve"> con una herramienta adaptable a sus medidas, </w:t>
-      </w:r>
-      <w:r>
-        <w:rPr>
-          <w:rFonts w:ascii="Poppins Medium" w:eastAsia="Poppins Medium" w:hAnsi="Poppins Medium" w:cs="Poppins Medium"/>
-          <w:sz w:val="20"/>
-          <w:szCs w:val="20"/>
-        </w:rPr>
-        <w:t>desde la</w:t>
-      </w:r>
-      <w:r>
-        <w:rPr>
-          <w:rFonts w:ascii="Poppins Medium" w:eastAsia="Poppins Medium" w:hAnsi="Poppins Medium" w:cs="Poppins Medium"/>
-          <w:sz w:val="20"/>
-          <w:szCs w:val="20"/>
-        </w:rPr>
-        <w:t xml:space="preserve"> </w:t>
-      </w:r>
-      <w:r>
-        <w:rPr>
-          <w:rFonts w:ascii="Poppins Medium" w:eastAsia="Poppins Medium" w:hAnsi="Poppins Medium" w:cs="Poppins Medium"/>
-          <w:sz w:val="20"/>
-          <w:szCs w:val="20"/>
-        </w:rPr>
-        <w:t>gestión</w:t>
-      </w:r>
-      <w:r>
-        <w:rPr>
-          <w:rFonts w:ascii="Poppins Medium" w:eastAsia="Poppins Medium" w:hAnsi="Poppins Medium" w:cs="Poppins Medium"/>
-          <w:sz w:val="20"/>
-          <w:szCs w:val="20"/>
-        </w:rPr>
-        <w:t xml:space="preserve"> </w:t>
+        <w:t xml:space="preserve"> gestión </w:t>
       </w:r>
       <w:r>
         <w:rPr>
@@ -1572,7 +1685,7 @@
           <w:sz w:val="20"/>
           <w:szCs w:val="20"/>
         </w:rPr>
-        <w:t>s locales de México,</w:t>
+        <w:t>s locales de México</w:t>
       </w:r>
       <w:r>
         <w:rPr>
@@ -1580,7 +1693,7 @@
           <w:sz w:val="20"/>
           <w:szCs w:val="20"/>
         </w:rPr>
-        <w:t xml:space="preserve"> es requerido que el sistema sea una</w:t>
+        <w:t xml:space="preserve"> y con altos requerimientos es necesario</w:t>
       </w:r>
       <w:r>
         <w:rPr>
@@ -1588,7 +1701,7 @@
           <w:sz w:val="20"/>
           <w:szCs w:val="20"/>
         </w:rPr>
-        <w:t xml:space="preserve"> solución escalable y especializada,</w:t>
+        <w:t xml:space="preserve"> que el sistema sea una</w:t>
       </w:r>
       <w:r>
         <w:rPr>
@@ -1596,7 +1709,7 @@
           <w:sz w:val="20"/>
           <w:szCs w:val="20"/>
         </w:rPr>
-        <w:t xml:space="preserve"> por lo tanto, las funciones consideradas para el sistema son</w:t>
+        <w:t xml:space="preserve"> solución escalable</w:t>
       </w:r>
       <w:r>
         <w:rPr>
@@ -1604,16 +1717,231 @@
           <w:sz w:val="20"/>
           <w:szCs w:val="20"/>
         </w:rPr>
-        <w:t xml:space="preserve">; </w:t>
+        <w:t>, profesional</w:t>
+      </w:r>
+      <w:r>
+        <w:rPr>
+          <w:rFonts w:ascii="Poppins Medium" w:eastAsia="Poppins Medium" w:hAnsi="Poppins Medium" w:cs="Poppins Medium"/>
+          <w:sz w:val="20"/>
+          <w:szCs w:val="20"/>
+        </w:rPr>
+        <w:t xml:space="preserve"> y especializada,</w:t>
+      </w:r>
+      <w:r>
+        <w:rPr>
+          <w:rFonts w:ascii="Poppins Medium" w:eastAsia="Poppins Medium" w:hAnsi="Poppins Medium" w:cs="Poppins Medium"/>
+          <w:sz w:val="20"/>
+          <w:szCs w:val="20"/>
+        </w:rPr>
+        <w:t xml:space="preserve"> por lo tanto</w:t>
+      </w:r>
+      <w:r>
+        <w:rPr>
+          <w:rFonts w:ascii="Poppins Medium" w:eastAsia="Poppins Medium" w:hAnsi="Poppins Medium" w:cs="Poppins Medium"/>
+          <w:sz w:val="20"/>
+          <w:szCs w:val="20"/>
+        </w:rPr>
+        <w:t xml:space="preserve"> se plantea se dividir en tres etapas</w:t>
+      </w:r>
+      <w:r>
+        <w:rPr>
+          <w:rFonts w:ascii="Poppins Medium" w:eastAsia="Poppins Medium" w:hAnsi="Poppins Medium" w:cs="Poppins Medium"/>
+          <w:sz w:val="20"/>
+          <w:szCs w:val="20"/>
+        </w:rPr>
+        <w:t xml:space="preserve"> o </w:t>
       </w:r>
     </w:p>
     <w:p>
       <w:pPr>
+        <w:spacing w:line="360" w:lineRule="auto"/>
+        <w:jc w:val="both"/>
+        <w:rPr>
+          <w:rFonts w:ascii="Poppins Medium" w:eastAsia="Poppins Medium" w:hAnsi="Poppins Medium" w:cs="Poppins Medium"/>
+          <w:sz w:val="20"/>
+          <w:szCs w:val="20"/>
+        </w:rPr>
+      </w:pPr>
+    </w:p>
+    <w:p>
+      <w:pPr>
+        <w:spacing w:line="360" w:lineRule="auto"/>
+        <w:jc w:val="both"/>
+        <w:rPr>
+          <w:rFonts w:ascii="Poppins Medium" w:eastAsia="Poppins Medium" w:hAnsi="Poppins Medium" w:cs="Poppins Medium"/>
+          <w:b/>
+          <w:bCs/>
+          <w:sz w:val="24"/>
+          <w:szCs w:val="24"/>
+        </w:rPr>
+      </w:pPr>
+      <w:r>
+        <w:rPr>
+          <w:rFonts w:ascii="Poppins Medium" w:eastAsia="Poppins Medium" w:hAnsi="Poppins Medium" w:cs="Poppins Medium"/>
+          <w:b/>
+          <w:bCs/>
+          <w:sz w:val="24"/>
+          <w:szCs w:val="24"/>
+        </w:rPr>
+        <w:t>Fase 1</w:t>
+      </w:r>
+    </w:p>
+    <w:p>
+      <w:pPr>
+        <w:spacing w:line="360" w:lineRule="auto"/>
+        <w:jc w:val="both"/>
+        <w:rPr>
+          <w:rFonts w:ascii="Poppins Medium" w:eastAsia="Poppins Medium" w:hAnsi="Poppins Medium" w:cs="Poppins Medium"/>
+        </w:rPr>
+      </w:pPr>
+      <w:r>
+        <w:rPr>
+          <w:rFonts w:ascii="Poppins Medium" w:eastAsia="Poppins Medium" w:hAnsi="Poppins Medium" w:cs="Poppins Medium"/>
+        </w:rPr>
+        <w:t>Sistema de Administración Principal (Sistema Web)</w:t>
+      </w:r>
+    </w:p>
+    <w:p>
+      <w:pPr>
         <w:pStyle w:val="Prrafodelista"/>
         <w:numPr>
           <w:ilvl w:val="0"/>
-          <w:numId w:val="222"/>
+          <w:numId w:val="227"/>
         </w:numPr>
+        <w:spacing w:line="360" w:lineRule="auto"/>
+        <w:jc w:val="both"/>
+        <w:rPr>
+          <w:rFonts w:ascii="Poppins Medium" w:eastAsia="Poppins Medium" w:hAnsi="Poppins Medium" w:cs="Poppins Medium"/>
+        </w:rPr>
+      </w:pPr>
+      <w:r>
+        <w:rPr>
+          <w:rFonts w:ascii="Poppins Medium" w:eastAsia="Poppins Medium" w:hAnsi="Poppins Medium" w:cs="Poppins Medium"/>
+        </w:rPr>
+        <w:t>Inicio de Sesión (Pendiente)</w:t>
+      </w:r>
+    </w:p>
+    <w:p>
+      <w:pPr>
+        <w:pStyle w:val="Prrafodelista"/>
+        <w:numPr>
+          <w:ilvl w:val="0"/>
+          <w:numId w:val="227"/>
+        </w:numPr>
+        <w:spacing w:line="360" w:lineRule="auto"/>
+        <w:jc w:val="both"/>
+        <w:rPr>
+          <w:rFonts w:ascii="Poppins Medium" w:eastAsia="Poppins Medium" w:hAnsi="Poppins Medium" w:cs="Poppins Medium"/>
+        </w:rPr>
+      </w:pPr>
+      <w:r>
+        <w:rPr>
+          <w:rFonts w:ascii="Poppins Medium" w:eastAsia="Poppins Medium" w:hAnsi="Poppins Medium" w:cs="Poppins Medium"/>
+        </w:rPr>
+        <w:t>Gestión de Perfiles y Puntos de Comandas</w:t>
+      </w:r>
+    </w:p>
+    <w:p>
+      <w:pPr>
+        <w:pStyle w:val="Prrafodelista"/>
+        <w:numPr>
+          <w:ilvl w:val="0"/>
+          <w:numId w:val="227"/>
+        </w:numPr>
+        <w:spacing w:line="360" w:lineRule="auto"/>
+        <w:jc w:val="both"/>
+        <w:rPr>
+          <w:rFonts w:ascii="Poppins Medium" w:eastAsia="Poppins Medium" w:hAnsi="Poppins Medium" w:cs="Poppins Medium"/>
+          <w:b/>
+          <w:bCs/>
+          <w:sz w:val="24"/>
+          <w:szCs w:val="24"/>
+        </w:rPr>
+      </w:pPr>
+      <w:r>
+        <w:rPr>
+          <w:rFonts w:ascii="Poppins Medium" w:eastAsia="Poppins Medium" w:hAnsi="Poppins Medium" w:cs="Poppins Medium"/>
+        </w:rPr>
+        <w:t>Administración de Alimentos.</w:t>
+      </w:r>
+    </w:p>
+    <w:p>
+      <w:pPr>
+        <w:pStyle w:val="Prrafodelista"/>
+        <w:numPr>
+          <w:ilvl w:val="0"/>
+          <w:numId w:val="227"/>
+        </w:numPr>
+        <w:spacing w:line="360" w:lineRule="auto"/>
+        <w:jc w:val="both"/>
+        <w:rPr>
+          <w:rFonts w:ascii="Poppins Medium" w:eastAsia="Poppins Medium" w:hAnsi="Poppins Medium" w:cs="Poppins Medium"/>
+        </w:rPr>
+      </w:pPr>
+      <w:r>
+        <w:rPr>
+          <w:rFonts w:ascii="Poppins Medium" w:eastAsia="Poppins Medium" w:hAnsi="Poppins Medium" w:cs="Poppins Medium"/>
+        </w:rPr>
+        <w:t>Gestión Cobros</w:t>
+      </w:r>
+    </w:p>
+    <w:p>
+      <w:pPr>
+        <w:pStyle w:val="Prrafodelista"/>
+        <w:numPr>
+          <w:ilvl w:val="0"/>
+          <w:numId w:val="227"/>
+        </w:numPr>
+        <w:spacing w:line="360" w:lineRule="auto"/>
+        <w:jc w:val="both"/>
+        <w:rPr>
+          <w:rFonts w:ascii="Poppins Medium" w:eastAsia="Poppins Medium" w:hAnsi="Poppins Medium" w:cs="Poppins Medium"/>
+        </w:rPr>
+      </w:pPr>
+      <w:r>
+        <w:rPr>
+          <w:rFonts w:ascii="Poppins Medium" w:eastAsia="Poppins Medium" w:hAnsi="Poppins Medium" w:cs="Poppins Medium"/>
+        </w:rPr>
+        <w:t>Gestión y publicación del Menú WEB</w:t>
+      </w:r>
+      <w:r>
+        <w:rPr>
+          <w:rFonts w:ascii="Poppins Medium" w:eastAsia="Poppins Medium" w:hAnsi="Poppins Medium" w:cs="Poppins Medium"/>
+        </w:rPr>
+        <w:t xml:space="preserve"> (Pendiente)</w:t>
+      </w:r>
+    </w:p>
+    <w:p>
+      <w:pPr>
+        <w:spacing w:line="360" w:lineRule="auto"/>
+        <w:jc w:val="both"/>
+        <w:rPr>
+          <w:rFonts w:ascii="Poppins Medium" w:eastAsia="Poppins Medium" w:hAnsi="Poppins Medium" w:cs="Poppins Medium"/>
+        </w:rPr>
+      </w:pPr>
+      <w:r>
+        <w:rPr>
+          <w:rFonts w:ascii="Poppins Medium" w:eastAsia="Poppins Medium" w:hAnsi="Poppins Medium" w:cs="Poppins Medium"/>
+          <w:b/>
+          <w:bCs/>
+          <w:sz w:val="24"/>
+          <w:szCs w:val="24"/>
+        </w:rPr>
+        <w:t xml:space="preserve">Fase </w:t>
+      </w:r>
+      <w:r>
+        <w:rPr>
+          <w:rFonts w:ascii="Poppins Medium" w:eastAsia="Poppins Medium" w:hAnsi="Poppins Medium" w:cs="Poppins Medium"/>
+          <w:b/>
+          <w:bCs/>
+          <w:sz w:val="24"/>
+          <w:szCs w:val="24"/>
+        </w:rPr>
+        <w:t>2</w:t>
+      </w:r>
+    </w:p>
+    <w:p>
+      <w:pPr>
         <w:spacing w:line="360" w:lineRule="auto"/>
         <w:jc w:val="both"/>
         <w:rPr>
@@ -1638,8 +1966,72 @@
         <w:pStyle w:val="Prrafodelista"/>
         <w:numPr>
           <w:ilvl w:val="0"/>
-          <w:numId w:val="222"/>
+          <w:numId w:val="228"/>
         </w:numPr>
+        <w:spacing w:line="360" w:lineRule="auto"/>
+        <w:jc w:val="both"/>
+        <w:rPr>
+          <w:rFonts w:ascii="Poppins Medium" w:eastAsia="Poppins Medium" w:hAnsi="Poppins Medium" w:cs="Poppins Medium"/>
+        </w:rPr>
+      </w:pPr>
+      <w:r>
+        <w:rPr>
+          <w:rFonts w:ascii="Poppins Medium" w:eastAsia="Poppins Medium" w:hAnsi="Poppins Medium" w:cs="Poppins Medium"/>
+        </w:rPr>
+        <w:t>Inicio de Sesión (Pendiente)</w:t>
+      </w:r>
+    </w:p>
+    <w:p>
+      <w:pPr>
+        <w:pStyle w:val="Prrafodelista"/>
+        <w:numPr>
+          <w:ilvl w:val="0"/>
+          <w:numId w:val="228"/>
+        </w:numPr>
+        <w:spacing w:line="360" w:lineRule="auto"/>
+        <w:jc w:val="both"/>
+        <w:rPr>
+          <w:rFonts w:ascii="Poppins Medium" w:eastAsia="Poppins Medium" w:hAnsi="Poppins Medium" w:cs="Poppins Medium"/>
+        </w:rPr>
+      </w:pPr>
+      <w:r>
+        <w:rPr>
+          <w:rFonts w:ascii="Poppins Medium" w:eastAsia="Poppins Medium" w:hAnsi="Poppins Medium" w:cs="Poppins Medium"/>
+        </w:rPr>
+        <w:t>Gestión de Pedidos.</w:t>
+      </w:r>
+    </w:p>
+    <w:p>
+      <w:pPr>
+        <w:spacing w:line="360" w:lineRule="auto"/>
+        <w:jc w:val="both"/>
+        <w:rPr>
+          <w:rFonts w:ascii="Poppins Medium" w:eastAsia="Poppins Medium" w:hAnsi="Poppins Medium" w:cs="Poppins Medium"/>
+        </w:rPr>
+      </w:pPr>
+      <w:r>
+        <w:rPr>
+          <w:rFonts w:ascii="Poppins Medium" w:eastAsia="Poppins Medium" w:hAnsi="Poppins Medium" w:cs="Poppins Medium"/>
+          <w:b/>
+          <w:bCs/>
+          <w:sz w:val="24"/>
+          <w:szCs w:val="24"/>
+        </w:rPr>
+        <w:t xml:space="preserve">Fase </w:t>
+      </w:r>
+      <w:r>
+        <w:rPr>
+          <w:rFonts w:ascii="Poppins Medium" w:eastAsia="Poppins Medium" w:hAnsi="Poppins Medium" w:cs="Poppins Medium"/>
+          <w:b/>
+          <w:bCs/>
+          <w:sz w:val="24"/>
+          <w:szCs w:val="24"/>
+        </w:rPr>
+        <w:t>3</w:t>
+      </w:r>
+    </w:p>
+    <w:p>
+      <w:pPr>
         <w:spacing w:line="360" w:lineRule="auto"/>
         <w:jc w:val="both"/>
         <w:rPr>
@@ -1656,7 +2048,7 @@
         <w:rPr>
           <w:rFonts w:ascii="Poppins Medium" w:eastAsia="Poppins Medium" w:hAnsi="Poppins Medium" w:cs="Poppins Medium"/>
         </w:rPr>
-        <w:t>Comandas</w:t>
+        <w:t>Web</w:t>
       </w:r>
       <w:r>
         <w:rPr>
@@ -1670,7 +2062,7 @@
         <w:pStyle w:val="Prrafodelista"/>
         <w:numPr>
           <w:ilvl w:val="0"/>
-          <w:numId w:val="222"/>
+          <w:numId w:val="229"/>
         </w:numPr>
         <w:spacing w:line="360" w:lineRule="auto"/>
         <w:jc w:val="both"/>
@@ -1682,15 +2074,21 @@
         <w:rPr>
           <w:rFonts w:ascii="Poppins Medium" w:eastAsia="Poppins Medium" w:hAnsi="Poppins Medium" w:cs="Poppins Medium"/>
         </w:rPr>
-        <w:t>Sistema de Administración Principal (Sistema Web)</w:t>
+        <w:t xml:space="preserve">Inicio de </w:t>
+      </w:r>
+      <w:r>
+        <w:rPr>
+          <w:rFonts w:ascii="Poppins Medium" w:eastAsia="Poppins Medium" w:hAnsi="Poppins Medium" w:cs="Poppins Medium"/>
+        </w:rPr>
+        <w:t>Sesión (Pendiente)</w:t>
       </w:r>
     </w:p>
     <w:p>
       <w:pPr>
         <w:pStyle w:val="Prrafodelista"/>
         <w:numPr>
-          <w:ilvl w:val="1"/>
-          <w:numId w:val="222"/>
+          <w:ilvl w:val="0"/>
+          <w:numId w:val="229"/>
         </w:numPr>
         <w:spacing w:line="360" w:lineRule="auto"/>
         <w:jc w:val="both"/>
@@ -1702,79 +2100,7 @@
         <w:rPr>
           <w:rFonts w:ascii="Poppins Medium" w:eastAsia="Poppins Medium" w:hAnsi="Poppins Medium" w:cs="Poppins Medium"/>
         </w:rPr>
-        <w:t>Administración de Alimentos.</w:t>
-      </w:r>
-    </w:p>
-    <w:p>
-      <w:pPr>
-        <w:pStyle w:val="Prrafodelista"/>
-        <w:numPr>
-          <w:ilvl w:val="1"/>
-          <w:numId w:val="222"/>
-        </w:numPr>
-        <w:spacing w:line="360" w:lineRule="auto"/>
-        <w:jc w:val="both"/>
-        <w:rPr>
-          <w:rFonts w:ascii="Poppins Medium" w:eastAsia="Poppins Medium" w:hAnsi="Poppins Medium" w:cs="Poppins Medium"/>
-        </w:rPr>
-      </w:pPr>
-      <w:r>
-        <w:rPr>
-          <w:rFonts w:ascii="Poppins Medium" w:eastAsia="Poppins Medium" w:hAnsi="Poppins Medium" w:cs="Poppins Medium"/>
-        </w:rPr>
-        <w:t>Gestión y publicación del Menú WEB.</w:t>
-      </w:r>
-    </w:p>
-    <w:p>
-      <w:pPr>
-        <w:pStyle w:val="Prrafodelista"/>
-        <w:numPr>
-          <w:ilvl w:val="1"/>
-          <w:numId w:val="222"/>
-        </w:numPr>
-        <w:spacing w:line="360" w:lineRule="auto"/>
-        <w:jc w:val="both"/>
-        <w:rPr>
-          <w:rFonts w:ascii="Poppins Medium" w:eastAsia="Poppins Medium" w:hAnsi="Poppins Medium" w:cs="Poppins Medium"/>
-        </w:rPr>
-      </w:pPr>
-      <w:r>
-        <w:rPr>
-          <w:rFonts w:ascii="Poppins Medium" w:eastAsia="Poppins Medium" w:hAnsi="Poppins Medium" w:cs="Poppins Medium"/>
-        </w:rPr>
-        <w:t>Gestión de Perfiles</w:t>
-      </w:r>
-      <w:r>
-        <w:rPr>
-          <w:rFonts w:ascii="Poppins Medium" w:eastAsia="Poppins Medium" w:hAnsi="Poppins Medium" w:cs="Poppins Medium"/>
-        </w:rPr>
-        <w:t xml:space="preserve"> y </w:t>
-      </w:r>
-      <w:r>
-        <w:rPr>
-          <w:rFonts w:ascii="Poppins Medium" w:eastAsia="Poppins Medium" w:hAnsi="Poppins Medium" w:cs="Poppins Medium"/>
-        </w:rPr>
-        <w:t>Administración de Puntos de Comandas</w:t>
-      </w:r>
-    </w:p>
-    <w:p>
-      <w:pPr>
-        <w:pStyle w:val="Prrafodelista"/>
-        <w:numPr>
-          <w:ilvl w:val="1"/>
-          <w:numId w:val="222"/>
-        </w:numPr>
-        <w:spacing w:line="360" w:lineRule="auto"/>
-        <w:jc w:val="both"/>
-        <w:rPr>
-          <w:rFonts w:ascii="Poppins Medium" w:eastAsia="Poppins Medium" w:hAnsi="Poppins Medium" w:cs="Poppins Medium"/>
-        </w:rPr>
-      </w:pPr>
-      <w:r>
-        <w:rPr>
-          <w:rFonts w:ascii="Poppins Medium" w:eastAsia="Poppins Medium" w:hAnsi="Poppins Medium" w:cs="Poppins Medium"/>
-        </w:rPr>
-        <w:t>Cobro de productos y corte de Caja</w:t>
+        <w:t>Gestión de comandas.</w:t>
       </w:r>
     </w:p>
     <w:p>
@@ -1810,176 +2136,6 @@
     </w:p>
     <w:p>
       <w:pPr>
-        <w:jc w:val="both"/>
-        <w:rPr>
-          <w:rFonts w:ascii="Poppins Medium" w:eastAsia="Poppins Medium" w:hAnsi="Poppins Medium" w:cs="Poppins Medium"/>
-          <w:sz w:val="20"/>
-          <w:szCs w:val="20"/>
-        </w:rPr>
-      </w:pPr>
-    </w:p>
-    <w:p>
-      <w:pPr>
-        <w:jc w:val="both"/>
-        <w:rPr>
-          <w:rFonts w:ascii="Poppins Medium" w:eastAsia="Poppins Medium" w:hAnsi="Poppins Medium" w:cs="Poppins Medium"/>
-          <w:sz w:val="20"/>
-          <w:szCs w:val="20"/>
-        </w:rPr>
-      </w:pPr>
-    </w:p>
-    <w:p>
-      <w:pPr>
-        <w:jc w:val="both"/>
-        <w:rPr>
-          <w:rFonts w:ascii="Poppins Medium" w:eastAsia="Poppins Medium" w:hAnsi="Poppins Medium" w:cs="Poppins Medium"/>
-          <w:sz w:val="20"/>
-          <w:szCs w:val="20"/>
-        </w:rPr>
-      </w:pPr>
-    </w:p>
-    <w:p>
-      <w:pPr>
-        <w:jc w:val="both"/>
-        <w:rPr>
-          <w:rFonts w:ascii="Poppins Medium" w:eastAsia="Poppins Medium" w:hAnsi="Poppins Medium" w:cs="Poppins Medium"/>
-          <w:sz w:val="20"/>
-          <w:szCs w:val="20"/>
-        </w:rPr>
-      </w:pPr>
-    </w:p>
-    <w:p>
-      <w:pPr>
-        <w:jc w:val="both"/>
-        <w:rPr>
-          <w:rFonts w:ascii="Poppins Medium" w:eastAsia="Poppins Medium" w:hAnsi="Poppins Medium" w:cs="Poppins Medium"/>
-          <w:sz w:val="20"/>
-          <w:szCs w:val="20"/>
-        </w:rPr>
-      </w:pPr>
-    </w:p>
-    <w:p>
-      <w:pPr>
-        <w:jc w:val="both"/>
-        <w:rPr>
-          <w:rFonts w:ascii="Poppins Medium" w:eastAsia="Poppins Medium" w:hAnsi="Poppins Medium" w:cs="Poppins Medium"/>
-          <w:sz w:val="20"/>
-          <w:szCs w:val="20"/>
-        </w:rPr>
-      </w:pPr>
-    </w:p>
-    <w:p>
-      <w:pPr>
-        <w:jc w:val="both"/>
-        <w:rPr>
-          <w:rFonts w:ascii="Poppins Medium" w:eastAsia="Poppins Medium" w:hAnsi="Poppins Medium" w:cs="Poppins Medium"/>
-          <w:sz w:val="20"/>
-          <w:szCs w:val="20"/>
-        </w:rPr>
-      </w:pPr>
-    </w:p>
-    <w:p>
-      <w:pPr>
-        <w:jc w:val="both"/>
-        <w:rPr>
-          <w:rFonts w:ascii="Poppins Medium" w:eastAsia="Poppins Medium" w:hAnsi="Poppins Medium" w:cs="Poppins Medium"/>
-          <w:sz w:val="20"/>
-          <w:szCs w:val="20"/>
-        </w:rPr>
-      </w:pPr>
-    </w:p>
-    <w:p>
-      <w:pPr>
-        <w:jc w:val="both"/>
-        <w:rPr>
-          <w:rFonts w:ascii="Poppins Medium" w:eastAsia="Poppins Medium" w:hAnsi="Poppins Medium" w:cs="Poppins Medium"/>
-          <w:sz w:val="20"/>
-          <w:szCs w:val="20"/>
-        </w:rPr>
-      </w:pPr>
-    </w:p>
-    <w:p>
-      <w:pPr>
-        <w:jc w:val="both"/>
-        <w:rPr>
-          <w:rFonts w:ascii="Poppins Medium" w:eastAsia="Poppins Medium" w:hAnsi="Poppins Medium" w:cs="Poppins Medium"/>
-          <w:sz w:val="20"/>
-          <w:szCs w:val="20"/>
-        </w:rPr>
-      </w:pPr>
-    </w:p>
-    <w:p>
-      <w:pPr>
-        <w:jc w:val="both"/>
-        <w:rPr>
-          <w:rFonts w:ascii="Poppins Medium" w:eastAsia="Poppins Medium" w:hAnsi="Poppins Medium" w:cs="Poppins Medium"/>
-          <w:sz w:val="20"/>
-          <w:szCs w:val="20"/>
-        </w:rPr>
-      </w:pPr>
-    </w:p>
-    <w:p>
-      <w:pPr>
-        <w:jc w:val="both"/>
-        <w:rPr>
-          <w:rFonts w:ascii="Poppins Medium" w:eastAsia="Poppins Medium" w:hAnsi="Poppins Medium" w:cs="Poppins Medium"/>
-          <w:sz w:val="20"/>
-          <w:szCs w:val="20"/>
-        </w:rPr>
-      </w:pPr>
-    </w:p>
-    <w:p>
-      <w:pPr>
-        <w:jc w:val="both"/>
-        <w:rPr>
-          <w:rFonts w:ascii="Poppins Medium" w:eastAsia="Poppins Medium" w:hAnsi="Poppins Medium" w:cs="Poppins Medium"/>
-          <w:sz w:val="20"/>
-          <w:szCs w:val="20"/>
-        </w:rPr>
-      </w:pPr>
-    </w:p>
-    <w:p>
-      <w:pPr>
-        <w:jc w:val="both"/>
-        <w:rPr>
-          <w:rFonts w:ascii="Poppins Medium" w:eastAsia="Poppins Medium" w:hAnsi="Poppins Medium" w:cs="Poppins Medium"/>
-          <w:sz w:val="20"/>
-          <w:szCs w:val="20"/>
-        </w:rPr>
-      </w:pPr>
-    </w:p>
-    <w:p>
-      <w:pPr>
-        <w:jc w:val="both"/>
-        <w:rPr>
-          <w:rFonts w:ascii="Poppins Medium" w:eastAsia="Poppins Medium" w:hAnsi="Poppins Medium" w:cs="Poppins Medium"/>
-          <w:sz w:val="20"/>
-          <w:szCs w:val="20"/>
-        </w:rPr>
-      </w:pPr>
-    </w:p>
-    <w:p>
-      <w:pPr>
-        <w:jc w:val="both"/>
-        <w:rPr>
-          <w:rFonts w:ascii="Poppins Medium" w:eastAsia="Poppins Medium" w:hAnsi="Poppins Medium" w:cs="Poppins Medium"/>
-          <w:sz w:val="20"/>
-          <w:szCs w:val="20"/>
-        </w:rPr>
-      </w:pPr>
-    </w:p>
-    <w:p>
-      <w:pPr>
-        <w:jc w:val="both"/>
-        <w:rPr>
-          <w:rFonts w:ascii="Poppins Medium" w:eastAsia="Poppins Medium" w:hAnsi="Poppins Medium" w:cs="Poppins Medium"/>
-          <w:sz w:val="20"/>
-          <w:szCs w:val="20"/>
-        </w:rPr>
-      </w:pPr>
-    </w:p>
-    <w:p>
-      <w:pPr>
         <w:pStyle w:val="Ttulo1"/>
         <w:rPr>
           <w:rFonts w:ascii="Poppins Medium" w:eastAsia="Poppins Medium" w:hAnsi="Poppins Medium" w:cs="Poppins Medium"/>
@@ -1993,6 +2149,7 @@
           <w:rFonts w:ascii="Poppins Medium" w:eastAsia="Poppins Medium" w:hAnsi="Poppins Medium" w:cs="Poppins Medium"/>
           <w:b/>
         </w:rPr>
+        <w:lastRenderedPageBreak/>
         <w:t>Características del sistema</w:t>
       </w:r>
       <w:r>
@@ -2018,7 +2175,19 @@
         <w:t>, cafeterías</w:t>
       </w:r>
       <w:r>
-        <w:t>, o cualquier negocio de índole gastronómica, las funciones identificadas se espera que cubran gran parte de las problemáticas que se pueden presentar en estos negocios, como la toma de pedidos, gestión de productos, etc.</w:t>
+        <w:t xml:space="preserve">, o cualquier negocio de índole gastronómica, se espera que </w:t>
+      </w:r>
+      <w:r>
+        <w:t xml:space="preserve">el sistema </w:t>
+      </w:r>
+      <w:r>
+        <w:t>cubra gran parte de las problemáticas que se pueden presentar en estos negocios, como la toma de pedidos, gestión de productos,</w:t>
+      </w:r>
+      <w:r>
+        <w:t xml:space="preserve"> menús,</w:t>
+      </w:r>
+      <w:r>
+        <w:t xml:space="preserve"> etc.</w:t>
       </w:r>
     </w:p>
     <w:p>
@@ -2033,19 +2202,40 @@
         <w:jc w:val="both"/>
       </w:pPr>
       <w:r>
-        <w:t xml:space="preserve">El sistema como tal empezando por la administración de pedidos se espera que el personal del local el mesero haga uso de una aplicación móvil básica para la única y exclusiva función para la toma de pedidos, donde el mesero ha de realizar el inicio de sesión correspondiente, para luego proceder con </w:t>
+        <w:t>El sistema como tal empezando por la administración de pedidos se espera que el personal del local</w:t>
       </w:r>
       <w:r>
-        <w:t>la interfaz principal donde el mesero seleccionara la mesa, y a su vez los alimentos o productos.</w:t>
+        <w:t>,</w:t>
       </w:r>
-    </w:p>
-    <w:p>
-      <w:pPr>
-        <w:spacing w:line="360" w:lineRule="auto"/>
-        <w:jc w:val="both"/>
-      </w:pPr>
       <w:r>
-        <w:t xml:space="preserve">Una característica adicional de la aplicación brindara la posibilidad de gestionar tres aspectos básicos identificados en los sistemas de cobro de negocios locales. </w:t>
+        <w:t xml:space="preserve"> el mesero haga uso de una aplicación móvil básica para la única y exclusiva </w:t>
+      </w:r>
+      <w:r>
+        <w:t>función de</w:t>
+      </w:r>
+      <w:r>
+        <w:t xml:space="preserve"> </w:t>
+      </w:r>
+      <w:r>
+        <w:t xml:space="preserve">toma de </w:t>
+      </w:r>
+      <w:r>
+        <w:t xml:space="preserve">pedidos, donde el mesero ha de realizar el inicio de sesión correspondiente, para luego proceder con </w:t>
+      </w:r>
+      <w:r>
+        <w:t>la interfaz principal donde el mesero seleccionara la mesa, y a su vez los alimentos o productos</w:t>
+      </w:r>
+      <w:r>
+        <w:t xml:space="preserve">. </w:t>
+      </w:r>
+      <w:r>
+        <w:t xml:space="preserve">Una característica adicional de la aplicación brindara la posibilidad de gestionar </w:t>
+      </w:r>
+      <w:r>
+        <w:t>2</w:t>
+      </w:r>
+      <w:r>
+        <w:t xml:space="preserve"> aspectos básicos identificados en los sistemas de cobro de negocios locales. </w:t>
       </w:r>
     </w:p>
     <w:p>
@@ -2103,7 +2293,63 @@
           <w:sz w:val="20"/>
           <w:szCs w:val="20"/>
         </w:rPr>
-        <w:t>El pedido en proceso, es una función donde a pesar de que el pedido aun no este pagado el mesero brindara la opción de añadir otro alimento o producto para una entrega inmediata. Por el parte el proceso de pagado es una opción disponible para las personas que normalmente están acostumbradas a realizar el pago pues hacer el cobro inmediato, para personas introvertidas o poco sociables que son clientes frecuentes.</w:t>
+        <w:t>El pedido en proceso, es una función donde a pesar de que el pedido aun no este pagado el mesero brindara la opción de añadir otro alimento o producto para una entrega inmediata. Por el parte</w:t>
+      </w:r>
+      <w:r>
+        <w:rPr>
+          <w:rFonts w:ascii="Poppins Medium" w:eastAsia="Poppins Medium" w:hAnsi="Poppins Medium" w:cs="Poppins Medium"/>
+          <w:sz w:val="20"/>
+          <w:szCs w:val="20"/>
+        </w:rPr>
+        <w:t>, la funci</w:t>
+      </w:r>
+      <w:r>
+        <w:rPr>
+          <w:rFonts w:ascii="Poppins Medium" w:eastAsia="Poppins Medium" w:hAnsi="Poppins Medium" w:cs="Poppins Medium"/>
+          <w:sz w:val="20"/>
+          <w:szCs w:val="20"/>
+        </w:rPr>
+        <w:t xml:space="preserve">ón </w:t>
+      </w:r>
+      <w:r>
+        <w:rPr>
+          <w:rFonts w:ascii="Poppins Medium" w:eastAsia="Poppins Medium" w:hAnsi="Poppins Medium" w:cs="Poppins Medium"/>
+          <w:sz w:val="20"/>
+          <w:szCs w:val="20"/>
+        </w:rPr>
+        <w:t>de</w:t>
+      </w:r>
+      <w:r>
+        <w:rPr>
+          <w:rFonts w:ascii="Poppins Medium" w:eastAsia="Poppins Medium" w:hAnsi="Poppins Medium" w:cs="Poppins Medium"/>
+          <w:sz w:val="20"/>
+          <w:szCs w:val="20"/>
+        </w:rPr>
+        <w:t xml:space="preserve"> pedido</w:t>
+      </w:r>
+      <w:r>
+        <w:rPr>
+          <w:rFonts w:ascii="Poppins Medium" w:eastAsia="Poppins Medium" w:hAnsi="Poppins Medium" w:cs="Poppins Medium"/>
+          <w:sz w:val="20"/>
+          <w:szCs w:val="20"/>
+        </w:rPr>
+        <w:t xml:space="preserve"> pagado es una opción disponible para las personas que normalmente están acostumbradas a realizar el pago </w:t>
+      </w:r>
+      <w:r>
+        <w:rPr>
+          <w:rFonts w:ascii="Poppins Medium" w:eastAsia="Poppins Medium" w:hAnsi="Poppins Medium" w:cs="Poppins Medium"/>
+          <w:sz w:val="20"/>
+          <w:szCs w:val="20"/>
+        </w:rPr>
+        <w:t>directamente y sentarse a comer, para</w:t>
+      </w:r>
+      <w:r>
+        <w:rPr>
+          <w:rFonts w:ascii="Poppins Medium" w:eastAsia="Poppins Medium" w:hAnsi="Poppins Medium" w:cs="Poppins Medium"/>
+          <w:sz w:val="20"/>
+          <w:szCs w:val="20"/>
+        </w:rPr>
+        <w:t xml:space="preserve"> personas introvertidas o poco sociables que son clientes frecuentes.</w:t>
       </w:r>
     </w:p>
     <w:p>
@@ -2159,16 +2405,7 @@
           <w:sz w:val="20"/>
           <w:szCs w:val="20"/>
         </w:rPr>
-        <w:t xml:space="preserve">El sistema de comandas como tal cuenta con el inicio de sesión correspondiente para el punto establecido, esto es con el fin de que por así decirlo los pedidos para una barra de bebidas sean mostradas adecuadamente. Se espera que el sistema, una vez iniciada la </w:t>
-      </w:r>
-      <w:r>
-        <w:rPr>
-          <w:rFonts w:ascii="Poppins Medium" w:eastAsia="Poppins Medium" w:hAnsi="Poppins Medium" w:cs="Poppins Medium"/>
-          <w:sz w:val="20"/>
-          <w:szCs w:val="20"/>
-        </w:rPr>
-        <w:lastRenderedPageBreak/>
-        <w:t xml:space="preserve">sesión correspondiente </w:t>
+        <w:t xml:space="preserve">El sistema de comandas como tal cuenta con el inicio de sesión correspondiente para el punto establecido, esto es con el fin de que por así decirlo los pedidos para una barra de bebidas sean mostradas adecuadamente. Se espera que el sistema, una vez iniciada la sesión correspondiente </w:t>
       </w:r>
       <w:r>
         <w:rPr>
@@ -2222,6 +2459,7 @@
           <w:sz w:val="20"/>
           <w:szCs w:val="20"/>
         </w:rPr>
+        <w:lastRenderedPageBreak/>
         <w:t>Una mejora del sistema tradicional de gestión de locales o restaurantes, este brindara un sistema web para la gestión de las diferentes funciones propuestas;</w:t>
       </w:r>
     </w:p>
@@ -2253,7 +2491,7 @@
         <w:rPr>
           <w:rFonts w:ascii="Poppins Medium" w:eastAsia="Poppins Medium" w:hAnsi="Poppins Medium" w:cs="Poppins Medium"/>
         </w:rPr>
-        <w:t>Administración de Puntos de Comandas</w:t>
+        <w:t>Puntos de Comandas</w:t>
       </w:r>
     </w:p>
     <w:p>
@@ -2526,6 +2764,46 @@
     </w:p>
     <w:p>
       <w:pPr>
+        <w:jc w:val="both"/>
+        <w:rPr>
+          <w:rFonts w:ascii="Poppins Medium" w:eastAsia="Poppins Medium" w:hAnsi="Poppins Medium" w:cs="Poppins Medium"/>
+          <w:sz w:val="20"/>
+          <w:szCs w:val="20"/>
+        </w:rPr>
+      </w:pPr>
+    </w:p>
+    <w:p>
+      <w:pPr>
+        <w:jc w:val="both"/>
+        <w:rPr>
+          <w:rFonts w:ascii="Poppins Medium" w:eastAsia="Poppins Medium" w:hAnsi="Poppins Medium" w:cs="Poppins Medium"/>
+          <w:sz w:val="20"/>
+          <w:szCs w:val="20"/>
+        </w:rPr>
+      </w:pPr>
+    </w:p>
+    <w:p>
+      <w:pPr>
+        <w:jc w:val="both"/>
+        <w:rPr>
+          <w:rFonts w:ascii="Poppins Medium" w:eastAsia="Poppins Medium" w:hAnsi="Poppins Medium" w:cs="Poppins Medium"/>
+          <w:sz w:val="20"/>
+          <w:szCs w:val="20"/>
+        </w:rPr>
+      </w:pPr>
+    </w:p>
+    <w:p>
+      <w:pPr>
+        <w:jc w:val="both"/>
+        <w:rPr>
+          <w:rFonts w:ascii="Poppins Medium" w:eastAsia="Poppins Medium" w:hAnsi="Poppins Medium" w:cs="Poppins Medium"/>
+          <w:sz w:val="20"/>
+          <w:szCs w:val="20"/>
+        </w:rPr>
+      </w:pPr>
+    </w:p>
+    <w:p>
+      <w:pPr>
         <w:pStyle w:val="Ttulo1"/>
         <w:rPr>
           <w:rFonts w:ascii="Poppins Medium" w:eastAsia="Poppins Medium" w:hAnsi="Poppins Medium" w:cs="Poppins Medium"/>
@@ -2552,19 +2830,12 @@
           <w:rFonts w:ascii="Poppins Medium" w:eastAsia="Poppins Medium" w:hAnsi="Poppins Medium" w:cs="Poppins Medium"/>
           <w:b/>
         </w:rPr>
-        <w:t xml:space="preserve"> Sistema</w:t>
-      </w:r>
-      <w:r>
-        <w:rPr>
-          <w:rFonts w:ascii="Poppins Medium" w:eastAsia="Poppins Medium" w:hAnsi="Poppins Medium" w:cs="Poppins Medium"/>
-          <w:b/>
-        </w:rPr>
-        <w:t xml:space="preserve"> </w:t>
+        <w:t xml:space="preserve"> Sistema </w:t>
       </w:r>
     </w:p>
     <w:p>
       <w:r>
-        <w:t xml:space="preserve">El </w:t>
+        <w:t xml:space="preserve">Entre los perfiles identificados del sistema </w:t>
       </w:r>
     </w:p>
     <w:p>
@@ -4948,6 +5219,119 @@
     </w:lvl>
   </w:abstractNum>
   <w:abstractNum w:abstractNumId="14" w15:restartNumberingAfterBreak="0">
+    <w:nsid w:val="0A8F3AB6"/>
+    <w:multiLevelType w:val="hybridMultilevel"/>
+    <w:tmpl w:val="546407AA"/>
+    <w:lvl w:ilvl="0" w:tplc="04090001">
+      <w:start w:val="1"/>
+      <w:numFmt w:val="bullet"/>
+      <w:lvlText w:val=""/>
+      <w:lvlJc w:val="left"/>
+      <w:pPr>
+        <w:ind w:left="360" w:hanging="360"/>
+      </w:pPr>
+      <w:rPr>
+        <w:rFonts w:ascii="Symbol" w:hAnsi="Symbol" w:hint="default"/>
+      </w:rPr>
+    </w:lvl>
+    <w:lvl w:ilvl="1" w:tplc="04090003" w:tentative="1">
+      <w:start w:val="1"/>
+      <w:numFmt w:val="bullet"/>
+      <w:lvlText w:val="o"/>
+      <w:lvlJc w:val="left"/>
+      <w:pPr>
+        <w:ind w:left="1440" w:hanging="360"/>
+      </w:pPr>
+      <w:rPr>
+        <w:rFonts w:ascii="Courier New" w:hAnsi="Courier New" w:cs="Courier New" w:hint="default"/>
+      </w:rPr>
+    </w:lvl>
+    <w:lvl w:ilvl="2" w:tplc="04090005" w:tentative="1">
+      <w:start w:val="1"/>
+      <w:numFmt w:val="bullet"/>
+      <w:lvlText w:val=""/>
+      <w:lvlJc w:val="left"/>
+      <w:pPr>
+        <w:ind w:left="2160" w:hanging="360"/>
+      </w:pPr>
+      <w:rPr>
+        <w:rFonts w:ascii="Wingdings" w:hAnsi="Wingdings" w:hint="default"/>
+      </w:rPr>
+    </w:lvl>
+    <w:lvl w:ilvl="3" w:tplc="04090001" w:tentative="1">
+      <w:start w:val="1"/>
+      <w:numFmt w:val="bullet"/>
+      <w:lvlText w:val=""/>
+      <w:lvlJc w:val="left"/>
+      <w:pPr>
+        <w:ind w:left="2880" w:hanging="360"/>
+      </w:pPr>
+      <w:rPr>
+        <w:rFonts w:ascii="Symbol" w:hAnsi="Symbol" w:hint="default"/>
+      </w:rPr>
+    </w:lvl>
+    <w:lvl w:ilvl="4" w:tplc="04090003" w:tentative="1">
+      <w:start w:val="1"/>
+      <w:numFmt w:val="bullet"/>
+      <w:lvlText w:val="o"/>
+      <w:lvlJc w:val="left"/>
+      <w:pPr>
+        <w:ind w:left="3600" w:hanging="360"/>
+      </w:pPr>
+      <w:rPr>
+        <w:rFonts w:ascii="Courier New" w:hAnsi="Courier New" w:cs="Courier New" w:hint="default"/>
+      </w:rPr>
+    </w:lvl>
+    <w:lvl w:ilvl="5" w:tplc="04090005" w:tentative="1">
+      <w:start w:val="1"/>
+      <w:numFmt w:val="bullet"/>
+      <w:lvlText w:val=""/>
+      <w:lvlJc w:val="left"/>
+      <w:pPr>
+        <w:ind w:left="4320" w:hanging="360"/>
+      </w:pPr>
+      <w:rPr>
+        <w:rFonts w:ascii="Wingdings" w:hAnsi="Wingdings" w:hint="default"/>
+      </w:rPr>
+    </w:lvl>
+    <w:lvl w:ilvl="6" w:tplc="04090001" w:tentative="1">
+      <w:start w:val="1"/>
+      <w:numFmt w:val="bullet"/>
+      <w:lvlText w:val=""/>
+      <w:lvlJc w:val="left"/>
+      <w:pPr>
+        <w:ind w:left="5040" w:hanging="360"/>
+      </w:pPr>
+      <w:rPr>
+        <w:rFonts w:ascii="Symbol" w:hAnsi="Symbol" w:hint="default"/>
+      </w:rPr>
+    </w:lvl>
+    <w:lvl w:ilvl="7" w:tplc="04090003" w:tentative="1">
+      <w:start w:val="1"/>
+      <w:numFmt w:val="bullet"/>
+      <w:lvlText w:val="o"/>
+      <w:lvlJc w:val="left"/>
+      <w:pPr>
+        <w:ind w:left="5760" w:hanging="360"/>
+      </w:pPr>
+      <w:rPr>
+        <w:rFonts w:ascii="Courier New" w:hAnsi="Courier New" w:cs="Courier New" w:hint="default"/>
+      </w:rPr>
+    </w:lvl>
+    <w:lvl w:ilvl="8" w:tplc="04090005" w:tentative="1">
+      <w:start w:val="1"/>
+      <w:numFmt w:val="bullet"/>
+      <w:lvlText w:val=""/>
+      <w:lvlJc w:val="left"/>
+      <w:pPr>
+        <w:ind w:left="6480" w:hanging="360"/>
+      </w:pPr>
+      <w:rPr>
+        <w:rFonts w:ascii="Wingdings" w:hAnsi="Wingdings" w:hint="default"/>
+      </w:rPr>
+    </w:lvl>
+  </w:abstractNum>
+  <w:abstractNum w:abstractNumId="15" w15:restartNumberingAfterBreak="0">
     <w:nsid w:val="0C5B1F4D"/>
     <w:multiLevelType w:val="multilevel"/>
     <w:tmpl w:val="F81E359C"/>
@@ -5060,7 +5444,7 @@
       </w:rPr>
     </w:lvl>
   </w:abstractNum>
-  <w:abstractNum w:abstractNumId="15" w15:restartNumberingAfterBreak="0">
+  <w:abstractNum w:abstractNumId="16" w15:restartNumberingAfterBreak="0">
     <w:nsid w:val="0C7F152B"/>
     <w:multiLevelType w:val="multilevel"/>
     <w:tmpl w:val="7B48F990"/>
@@ -5173,7 +5557,7 @@
       </w:rPr>
     </w:lvl>
   </w:abstractNum>
-  <w:abstractNum w:abstractNumId="16" w15:restartNumberingAfterBreak="0">
+  <w:abstractNum w:abstractNumId="17" w15:restartNumberingAfterBreak="0">
     <w:nsid w:val="0CDA467A"/>
     <w:multiLevelType w:val="multilevel"/>
     <w:tmpl w:val="035C300E"/>
@@ -5286,7 +5670,7 @@
       </w:rPr>
     </w:lvl>
   </w:abstractNum>
-  <w:abstractNum w:abstractNumId="17" w15:restartNumberingAfterBreak="0">
+  <w:abstractNum w:abstractNumId="18" w15:restartNumberingAfterBreak="0">
     <w:nsid w:val="0CFA7970"/>
     <w:multiLevelType w:val="multilevel"/>
     <w:tmpl w:val="2474D100"/>
@@ -5399,7 +5783,7 @@
       </w:rPr>
     </w:lvl>
   </w:abstractNum>
-  <w:abstractNum w:abstractNumId="18" w15:restartNumberingAfterBreak="0">
+  <w:abstractNum w:abstractNumId="19" w15:restartNumberingAfterBreak="0">
     <w:nsid w:val="0D5E757F"/>
     <w:multiLevelType w:val="multilevel"/>
     <w:tmpl w:val="CF128F0A"/>
@@ -5512,7 +5896,7 @@
       </w:rPr>
     </w:lvl>
   </w:abstractNum>
-  <w:abstractNum w:abstractNumId="19" w15:restartNumberingAfterBreak="0">
+  <w:abstractNum w:abstractNumId="20" w15:restartNumberingAfterBreak="0">
     <w:nsid w:val="0D7858B8"/>
     <w:multiLevelType w:val="multilevel"/>
     <w:tmpl w:val="B20C2550"/>
@@ -5625,7 +6009,7 @@
       </w:rPr>
     </w:lvl>
   </w:abstractNum>
-  <w:abstractNum w:abstractNumId="20" w15:restartNumberingAfterBreak="0">
+  <w:abstractNum w:abstractNumId="21" w15:restartNumberingAfterBreak="0">
     <w:nsid w:val="0DEA7B8E"/>
     <w:multiLevelType w:val="multilevel"/>
     <w:tmpl w:val="A860E312"/>
@@ -5738,7 +6122,7 @@
       </w:rPr>
     </w:lvl>
   </w:abstractNum>
-  <w:abstractNum w:abstractNumId="21" w15:restartNumberingAfterBreak="0">
+  <w:abstractNum w:abstractNumId="22" w15:restartNumberingAfterBreak="0">
     <w:nsid w:val="0DF53569"/>
     <w:multiLevelType w:val="multilevel"/>
     <w:tmpl w:val="90F82132"/>
@@ -5851,7 +6235,7 @@
       </w:rPr>
     </w:lvl>
   </w:abstractNum>
-  <w:abstractNum w:abstractNumId="22" w15:restartNumberingAfterBreak="0">
+  <w:abstractNum w:abstractNumId="23" w15:restartNumberingAfterBreak="0">
     <w:nsid w:val="0EE515B7"/>
     <w:multiLevelType w:val="hybridMultilevel"/>
     <w:tmpl w:val="68C4BCA6"/>
@@ -5964,7 +6348,7 @@
       </w:rPr>
     </w:lvl>
   </w:abstractNum>
-  <w:abstractNum w:abstractNumId="23" w15:restartNumberingAfterBreak="0">
+  <w:abstractNum w:abstractNumId="24" w15:restartNumberingAfterBreak="0">
     <w:nsid w:val="0F3178E7"/>
     <w:multiLevelType w:val="multilevel"/>
     <w:tmpl w:val="242292C4"/>
@@ -6077,7 +6461,7 @@
       </w:rPr>
     </w:lvl>
   </w:abstractNum>
-  <w:abstractNum w:abstractNumId="24" w15:restartNumberingAfterBreak="0">
+  <w:abstractNum w:abstractNumId="25" w15:restartNumberingAfterBreak="0">
     <w:nsid w:val="10222B18"/>
     <w:multiLevelType w:val="multilevel"/>
     <w:tmpl w:val="C84234A4"/>
@@ -6190,7 +6574,7 @@
       </w:rPr>
     </w:lvl>
   </w:abstractNum>
-  <w:abstractNum w:abstractNumId="25" w15:restartNumberingAfterBreak="0">
+  <w:abstractNum w:abstractNumId="26" w15:restartNumberingAfterBreak="0">
     <w:nsid w:val="10DB4D84"/>
     <w:multiLevelType w:val="multilevel"/>
     <w:tmpl w:val="F1E0CD8E"/>
@@ -6303,7 +6687,7 @@
       </w:rPr>
     </w:lvl>
   </w:abstractNum>
-  <w:abstractNum w:abstractNumId="26" w15:restartNumberingAfterBreak="0">
+  <w:abstractNum w:abstractNumId="27" w15:restartNumberingAfterBreak="0">
     <w:nsid w:val="10F42245"/>
     <w:multiLevelType w:val="multilevel"/>
     <w:tmpl w:val="DEA4D72E"/>
@@ -6416,7 +6800,7 @@
       </w:rPr>
     </w:lvl>
   </w:abstractNum>
-  <w:abstractNum w:abstractNumId="27" w15:restartNumberingAfterBreak="0">
+  <w:abstractNum w:abstractNumId="28" w15:restartNumberingAfterBreak="0">
     <w:nsid w:val="1289401F"/>
     <w:multiLevelType w:val="multilevel"/>
     <w:tmpl w:val="69126D2E"/>
@@ -6531,7 +6915,7 @@
       </w:rPr>
     </w:lvl>
   </w:abstractNum>
-  <w:abstractNum w:abstractNumId="28" w15:restartNumberingAfterBreak="0">
+  <w:abstractNum w:abstractNumId="29" w15:restartNumberingAfterBreak="0">
     <w:nsid w:val="12E93AB9"/>
     <w:multiLevelType w:val="multilevel"/>
     <w:tmpl w:val="2F846AFE"/>
@@ -6644,7 +7028,7 @@
       </w:rPr>
     </w:lvl>
   </w:abstractNum>
-  <w:abstractNum w:abstractNumId="29" w15:restartNumberingAfterBreak="0">
+  <w:abstractNum w:abstractNumId="30" w15:restartNumberingAfterBreak="0">
     <w:nsid w:val="132403C0"/>
     <w:multiLevelType w:val="multilevel"/>
     <w:tmpl w:val="1D6E6844"/>
@@ -6757,7 +7141,7 @@
       </w:rPr>
     </w:lvl>
   </w:abstractNum>
-  <w:abstractNum w:abstractNumId="30" w15:restartNumberingAfterBreak="0">
+  <w:abstractNum w:abstractNumId="31" w15:restartNumberingAfterBreak="0">
     <w:nsid w:val="159405A9"/>
     <w:multiLevelType w:val="multilevel"/>
     <w:tmpl w:val="C00AC2A6"/>
@@ -6870,7 +7254,7 @@
       </w:rPr>
     </w:lvl>
   </w:abstractNum>
-  <w:abstractNum w:abstractNumId="31" w15:restartNumberingAfterBreak="0">
+  <w:abstractNum w:abstractNumId="32" w15:restartNumberingAfterBreak="0">
     <w:nsid w:val="15AE76C8"/>
     <w:multiLevelType w:val="multilevel"/>
     <w:tmpl w:val="4D90EFEE"/>
@@ -6983,7 +7367,7 @@
       </w:rPr>
     </w:lvl>
   </w:abstractNum>
-  <w:abstractNum w:abstractNumId="32" w15:restartNumberingAfterBreak="0">
+  <w:abstractNum w:abstractNumId="33" w15:restartNumberingAfterBreak="0">
     <w:nsid w:val="162A020D"/>
     <w:multiLevelType w:val="multilevel"/>
     <w:tmpl w:val="D24064C0"/>
@@ -7096,7 +7480,7 @@
       </w:rPr>
     </w:lvl>
   </w:abstractNum>
-  <w:abstractNum w:abstractNumId="33" w15:restartNumberingAfterBreak="0">
+  <w:abstractNum w:abstractNumId="34" w15:restartNumberingAfterBreak="0">
     <w:nsid w:val="166965CA"/>
     <w:multiLevelType w:val="multilevel"/>
     <w:tmpl w:val="8E920646"/>
@@ -7209,7 +7593,7 @@
       </w:rPr>
     </w:lvl>
   </w:abstractNum>
-  <w:abstractNum w:abstractNumId="34" w15:restartNumberingAfterBreak="0">
+  <w:abstractNum w:abstractNumId="35" w15:restartNumberingAfterBreak="0">
     <w:nsid w:val="16C40060"/>
     <w:multiLevelType w:val="multilevel"/>
     <w:tmpl w:val="0BF05EAA"/>
@@ -7322,7 +7706,7 @@
       </w:rPr>
     </w:lvl>
   </w:abstractNum>
-  <w:abstractNum w:abstractNumId="35" w15:restartNumberingAfterBreak="0">
+  <w:abstractNum w:abstractNumId="36" w15:restartNumberingAfterBreak="0">
     <w:nsid w:val="17D62416"/>
     <w:multiLevelType w:val="multilevel"/>
     <w:tmpl w:val="21262402"/>
@@ -7435,7 +7819,7 @@
       </w:rPr>
     </w:lvl>
   </w:abstractNum>
-  <w:abstractNum w:abstractNumId="36" w15:restartNumberingAfterBreak="0">
+  <w:abstractNum w:abstractNumId="37" w15:restartNumberingAfterBreak="0">
     <w:nsid w:val="17F71752"/>
     <w:multiLevelType w:val="multilevel"/>
     <w:tmpl w:val="A4D03CB2"/>
@@ -7548,7 +7932,7 @@
       </w:rPr>
     </w:lvl>
   </w:abstractNum>
-  <w:abstractNum w:abstractNumId="37" w15:restartNumberingAfterBreak="0">
+  <w:abstractNum w:abstractNumId="38" w15:restartNumberingAfterBreak="0">
     <w:nsid w:val="184B3415"/>
     <w:multiLevelType w:val="multilevel"/>
     <w:tmpl w:val="8D488556"/>
@@ -7661,7 +8045,7 @@
       </w:rPr>
     </w:lvl>
   </w:abstractNum>
-  <w:abstractNum w:abstractNumId="38" w15:restartNumberingAfterBreak="0">
+  <w:abstractNum w:abstractNumId="39" w15:restartNumberingAfterBreak="0">
     <w:nsid w:val="18AD6660"/>
     <w:multiLevelType w:val="multilevel"/>
     <w:tmpl w:val="63B0CE78"/>
@@ -7774,7 +8158,7 @@
       </w:rPr>
     </w:lvl>
   </w:abstractNum>
-  <w:abstractNum w:abstractNumId="39" w15:restartNumberingAfterBreak="0">
+  <w:abstractNum w:abstractNumId="40" w15:restartNumberingAfterBreak="0">
     <w:nsid w:val="19546C67"/>
     <w:multiLevelType w:val="multilevel"/>
     <w:tmpl w:val="D7DCADA6"/>
@@ -7887,7 +8271,7 @@
       </w:rPr>
     </w:lvl>
   </w:abstractNum>
-  <w:abstractNum w:abstractNumId="40" w15:restartNumberingAfterBreak="0">
+  <w:abstractNum w:abstractNumId="41" w15:restartNumberingAfterBreak="0">
     <w:nsid w:val="1A5A28E1"/>
     <w:multiLevelType w:val="multilevel"/>
     <w:tmpl w:val="DC5EC2EA"/>
@@ -8000,7 +8384,7 @@
       </w:rPr>
     </w:lvl>
   </w:abstractNum>
-  <w:abstractNum w:abstractNumId="41" w15:restartNumberingAfterBreak="0">
+  <w:abstractNum w:abstractNumId="42" w15:restartNumberingAfterBreak="0">
     <w:nsid w:val="1BC745BC"/>
     <w:multiLevelType w:val="multilevel"/>
     <w:tmpl w:val="FCC229A8"/>
@@ -8113,7 +8497,7 @@
       </w:rPr>
     </w:lvl>
   </w:abstractNum>
-  <w:abstractNum w:abstractNumId="42" w15:restartNumberingAfterBreak="0">
+  <w:abstractNum w:abstractNumId="43" w15:restartNumberingAfterBreak="0">
     <w:nsid w:val="1C6327BA"/>
     <w:multiLevelType w:val="multilevel"/>
     <w:tmpl w:val="9896442C"/>
@@ -8226,7 +8610,7 @@
       </w:rPr>
     </w:lvl>
   </w:abstractNum>
-  <w:abstractNum w:abstractNumId="43" w15:restartNumberingAfterBreak="0">
+  <w:abstractNum w:abstractNumId="44" w15:restartNumberingAfterBreak="0">
     <w:nsid w:val="1CE6577B"/>
     <w:multiLevelType w:val="multilevel"/>
     <w:tmpl w:val="973EB99A"/>
@@ -8339,7 +8723,7 @@
       </w:rPr>
     </w:lvl>
   </w:abstractNum>
-  <w:abstractNum w:abstractNumId="44" w15:restartNumberingAfterBreak="0">
+  <w:abstractNum w:abstractNumId="45" w15:restartNumberingAfterBreak="0">
     <w:nsid w:val="1E4210F0"/>
     <w:multiLevelType w:val="multilevel"/>
     <w:tmpl w:val="017E978A"/>
@@ -8452,7 +8836,7 @@
       </w:rPr>
     </w:lvl>
   </w:abstractNum>
-  <w:abstractNum w:abstractNumId="45" w15:restartNumberingAfterBreak="0">
+  <w:abstractNum w:abstractNumId="46" w15:restartNumberingAfterBreak="0">
     <w:nsid w:val="1E43245D"/>
     <w:multiLevelType w:val="multilevel"/>
     <w:tmpl w:val="672ECA2A"/>
@@ -8565,7 +8949,7 @@
       </w:rPr>
     </w:lvl>
   </w:abstractNum>
-  <w:abstractNum w:abstractNumId="46" w15:restartNumberingAfterBreak="0">
+  <w:abstractNum w:abstractNumId="47" w15:restartNumberingAfterBreak="0">
     <w:nsid w:val="1E487A38"/>
     <w:multiLevelType w:val="multilevel"/>
     <w:tmpl w:val="32903974"/>
@@ -8678,7 +9062,7 @@
       </w:rPr>
     </w:lvl>
   </w:abstractNum>
-  <w:abstractNum w:abstractNumId="47" w15:restartNumberingAfterBreak="0">
+  <w:abstractNum w:abstractNumId="48" w15:restartNumberingAfterBreak="0">
     <w:nsid w:val="1E666584"/>
     <w:multiLevelType w:val="multilevel"/>
     <w:tmpl w:val="6E28757A"/>
@@ -8791,7 +9175,7 @@
       </w:rPr>
     </w:lvl>
   </w:abstractNum>
-  <w:abstractNum w:abstractNumId="48" w15:restartNumberingAfterBreak="0">
+  <w:abstractNum w:abstractNumId="49" w15:restartNumberingAfterBreak="0">
     <w:nsid w:val="1ED34539"/>
     <w:multiLevelType w:val="multilevel"/>
     <w:tmpl w:val="9C969F40"/>
@@ -8904,7 +9288,7 @@
       </w:rPr>
     </w:lvl>
   </w:abstractNum>
-  <w:abstractNum w:abstractNumId="49" w15:restartNumberingAfterBreak="0">
+  <w:abstractNum w:abstractNumId="50" w15:restartNumberingAfterBreak="0">
     <w:nsid w:val="1EF856CC"/>
     <w:multiLevelType w:val="multilevel"/>
     <w:tmpl w:val="454AB3D0"/>
@@ -9017,7 +9401,7 @@
       </w:rPr>
     </w:lvl>
   </w:abstractNum>
-  <w:abstractNum w:abstractNumId="50" w15:restartNumberingAfterBreak="0">
+  <w:abstractNum w:abstractNumId="51" w15:restartNumberingAfterBreak="0">
     <w:nsid w:val="1F3B499F"/>
     <w:multiLevelType w:val="multilevel"/>
     <w:tmpl w:val="3DFC68C8"/>
@@ -9130,7 +9514,7 @@
       </w:rPr>
     </w:lvl>
   </w:abstractNum>
-  <w:abstractNum w:abstractNumId="51" w15:restartNumberingAfterBreak="0">
+  <w:abstractNum w:abstractNumId="52" w15:restartNumberingAfterBreak="0">
     <w:nsid w:val="1F3C051D"/>
     <w:multiLevelType w:val="multilevel"/>
     <w:tmpl w:val="D7E8960A"/>
@@ -9243,7 +9627,7 @@
       </w:rPr>
     </w:lvl>
   </w:abstractNum>
-  <w:abstractNum w:abstractNumId="52" w15:restartNumberingAfterBreak="0">
+  <w:abstractNum w:abstractNumId="53" w15:restartNumberingAfterBreak="0">
     <w:nsid w:val="1F460A1F"/>
     <w:multiLevelType w:val="multilevel"/>
     <w:tmpl w:val="DDF6A22E"/>
@@ -9356,7 +9740,7 @@
       </w:rPr>
     </w:lvl>
   </w:abstractNum>
-  <w:abstractNum w:abstractNumId="53" w15:restartNumberingAfterBreak="0">
+  <w:abstractNum w:abstractNumId="54" w15:restartNumberingAfterBreak="0">
     <w:nsid w:val="20627FA2"/>
     <w:multiLevelType w:val="multilevel"/>
     <w:tmpl w:val="6848F1CE"/>
@@ -9469,7 +9853,7 @@
       </w:rPr>
     </w:lvl>
   </w:abstractNum>
-  <w:abstractNum w:abstractNumId="54" w15:restartNumberingAfterBreak="0">
+  <w:abstractNum w:abstractNumId="55" w15:restartNumberingAfterBreak="0">
     <w:nsid w:val="21C1169B"/>
     <w:multiLevelType w:val="multilevel"/>
     <w:tmpl w:val="B978D17C"/>
@@ -9582,7 +9966,7 @@
       </w:rPr>
     </w:lvl>
   </w:abstractNum>
-  <w:abstractNum w:abstractNumId="55" w15:restartNumberingAfterBreak="0">
+  <w:abstractNum w:abstractNumId="56" w15:restartNumberingAfterBreak="0">
     <w:nsid w:val="22641DA1"/>
     <w:multiLevelType w:val="multilevel"/>
     <w:tmpl w:val="C00033A8"/>
@@ -9695,7 +10079,7 @@
       </w:rPr>
     </w:lvl>
   </w:abstractNum>
-  <w:abstractNum w:abstractNumId="56" w15:restartNumberingAfterBreak="0">
+  <w:abstractNum w:abstractNumId="57" w15:restartNumberingAfterBreak="0">
     <w:nsid w:val="2283213E"/>
     <w:multiLevelType w:val="multilevel"/>
     <w:tmpl w:val="22B0FC1A"/>
@@ -9808,7 +10192,7 @@
       </w:rPr>
     </w:lvl>
   </w:abstractNum>
-  <w:abstractNum w:abstractNumId="57" w15:restartNumberingAfterBreak="0">
+  <w:abstractNum w:abstractNumId="58" w15:restartNumberingAfterBreak="0">
     <w:nsid w:val="228343AE"/>
     <w:multiLevelType w:val="multilevel"/>
     <w:tmpl w:val="3A1832A6"/>
@@ -9921,7 +10305,7 @@
       </w:rPr>
     </w:lvl>
   </w:abstractNum>
-  <w:abstractNum w:abstractNumId="58" w15:restartNumberingAfterBreak="0">
+  <w:abstractNum w:abstractNumId="59" w15:restartNumberingAfterBreak="0">
     <w:nsid w:val="22902D0E"/>
     <w:multiLevelType w:val="multilevel"/>
     <w:tmpl w:val="61EAA72A"/>
@@ -10034,7 +10418,7 @@
       </w:rPr>
     </w:lvl>
   </w:abstractNum>
-  <w:abstractNum w:abstractNumId="59" w15:restartNumberingAfterBreak="0">
+  <w:abstractNum w:abstractNumId="60" w15:restartNumberingAfterBreak="0">
     <w:nsid w:val="229E4B33"/>
     <w:multiLevelType w:val="multilevel"/>
     <w:tmpl w:val="3054633E"/>
@@ -10147,7 +10531,7 @@
       </w:rPr>
     </w:lvl>
   </w:abstractNum>
-  <w:abstractNum w:abstractNumId="60" w15:restartNumberingAfterBreak="0">
+  <w:abstractNum w:abstractNumId="61" w15:restartNumberingAfterBreak="0">
     <w:nsid w:val="22A83F5B"/>
     <w:multiLevelType w:val="multilevel"/>
     <w:tmpl w:val="91584A9C"/>
@@ -10260,7 +10644,7 @@
       </w:rPr>
     </w:lvl>
   </w:abstractNum>
-  <w:abstractNum w:abstractNumId="61" w15:restartNumberingAfterBreak="0">
+  <w:abstractNum w:abstractNumId="62" w15:restartNumberingAfterBreak="0">
     <w:nsid w:val="22E618F9"/>
     <w:multiLevelType w:val="multilevel"/>
     <w:tmpl w:val="79042514"/>
@@ -10373,7 +10757,7 @@
       </w:rPr>
     </w:lvl>
   </w:abstractNum>
-  <w:abstractNum w:abstractNumId="62" w15:restartNumberingAfterBreak="0">
+  <w:abstractNum w:abstractNumId="63" w15:restartNumberingAfterBreak="0">
     <w:nsid w:val="232203E2"/>
     <w:multiLevelType w:val="hybridMultilevel"/>
     <w:tmpl w:val="5806794E"/>
@@ -10486,7 +10870,7 @@
       </w:rPr>
     </w:lvl>
   </w:abstractNum>
-  <w:abstractNum w:abstractNumId="63" w15:restartNumberingAfterBreak="0">
+  <w:abstractNum w:abstractNumId="64" w15:restartNumberingAfterBreak="0">
     <w:nsid w:val="2322125B"/>
     <w:multiLevelType w:val="multilevel"/>
     <w:tmpl w:val="DE24AB08"/>
@@ -10599,7 +10983,7 @@
       </w:rPr>
     </w:lvl>
   </w:abstractNum>
-  <w:abstractNum w:abstractNumId="64" w15:restartNumberingAfterBreak="0">
+  <w:abstractNum w:abstractNumId="65" w15:restartNumberingAfterBreak="0">
     <w:nsid w:val="23E25C5E"/>
     <w:multiLevelType w:val="multilevel"/>
     <w:tmpl w:val="A686168E"/>
@@ -10712,7 +11096,7 @@
       </w:rPr>
     </w:lvl>
   </w:abstractNum>
-  <w:abstractNum w:abstractNumId="65" w15:restartNumberingAfterBreak="0">
+  <w:abstractNum w:abstractNumId="66" w15:restartNumberingAfterBreak="0">
     <w:nsid w:val="23FA735F"/>
     <w:multiLevelType w:val="multilevel"/>
     <w:tmpl w:val="BD74AC68"/>
@@ -10825,7 +11209,120 @@
       </w:rPr>
     </w:lvl>
   </w:abstractNum>
-  <w:abstractNum w:abstractNumId="66" w15:restartNumberingAfterBreak="0">
+  <w:abstractNum w:abstractNumId="67" w15:restartNumberingAfterBreak="0">
+    <w:nsid w:val="242D0134"/>
+    <w:multiLevelType w:val="hybridMultilevel"/>
+    <w:tmpl w:val="9364F0B4"/>
+    <w:lvl w:ilvl="0" w:tplc="04090001">
+      <w:start w:val="1"/>
+      <w:numFmt w:val="bullet"/>
+      <w:lvlText w:val=""/>
+      <w:lvlJc w:val="left"/>
+      <w:pPr>
+        <w:ind w:left="720" w:hanging="360"/>
+      </w:pPr>
+      <w:rPr>
+        <w:rFonts w:ascii="Symbol" w:hAnsi="Symbol" w:hint="default"/>
+      </w:rPr>
+    </w:lvl>
+    <w:lvl w:ilvl="1" w:tplc="04090003" w:tentative="1">
+      <w:start w:val="1"/>
+      <w:numFmt w:val="bullet"/>
+      <w:lvlText w:val="o"/>
+      <w:lvlJc w:val="left"/>
+      <w:pPr>
+        <w:ind w:left="1440" w:hanging="360"/>
+      </w:pPr>
+      <w:rPr>
+        <w:rFonts w:ascii="Courier New" w:hAnsi="Courier New" w:cs="Courier New" w:hint="default"/>
+      </w:rPr>
+    </w:lvl>
+    <w:lvl w:ilvl="2" w:tplc="04090005" w:tentative="1">
+      <w:start w:val="1"/>
+      <w:numFmt w:val="bullet"/>
+      <w:lvlText w:val=""/>
+      <w:lvlJc w:val="left"/>
+      <w:pPr>
+        <w:ind w:left="2160" w:hanging="360"/>
+      </w:pPr>
+      <w:rPr>
+        <w:rFonts w:ascii="Wingdings" w:hAnsi="Wingdings" w:hint="default"/>
+      </w:rPr>
+    </w:lvl>
+    <w:lvl w:ilvl="3" w:tplc="04090001" w:tentative="1">
+      <w:start w:val="1"/>
+      <w:numFmt w:val="bullet"/>
+      <w:lvlText w:val=""/>
+      <w:lvlJc w:val="left"/>
+      <w:pPr>
+        <w:ind w:left="2880" w:hanging="360"/>
+      </w:pPr>
+      <w:rPr>
+        <w:rFonts w:ascii="Symbol" w:hAnsi="Symbol" w:hint="default"/>
+      </w:rPr>
+    </w:lvl>
+    <w:lvl w:ilvl="4" w:tplc="04090003" w:tentative="1">
+      <w:start w:val="1"/>
+      <w:numFmt w:val="bullet"/>
+      <w:lvlText w:val="o"/>
+      <w:lvlJc w:val="left"/>
+      <w:pPr>
+        <w:ind w:left="3600" w:hanging="360"/>
+      </w:pPr>
+      <w:rPr>
+        <w:rFonts w:ascii="Courier New" w:hAnsi="Courier New" w:cs="Courier New" w:hint="default"/>
+      </w:rPr>
+    </w:lvl>
+    <w:lvl w:ilvl="5" w:tplc="04090005" w:tentative="1">
+      <w:start w:val="1"/>
+      <w:numFmt w:val="bullet"/>
+      <w:lvlText w:val=""/>
+      <w:lvlJc w:val="left"/>
+      <w:pPr>
+        <w:ind w:left="4320" w:hanging="360"/>
+      </w:pPr>
+      <w:rPr>
+        <w:rFonts w:ascii="Wingdings" w:hAnsi="Wingdings" w:hint="default"/>
+      </w:rPr>
+    </w:lvl>
+    <w:lvl w:ilvl="6" w:tplc="04090001" w:tentative="1">
+      <w:start w:val="1"/>
+      <w:numFmt w:val="bullet"/>
+      <w:lvlText w:val=""/>
+      <w:lvlJc w:val="left"/>
+      <w:pPr>
+        <w:ind w:left="5040" w:hanging="360"/>
+      </w:pPr>
+      <w:rPr>
+        <w:rFonts w:ascii="Symbol" w:hAnsi="Symbol" w:hint="default"/>
+      </w:rPr>
+    </w:lvl>
+    <w:lvl w:ilvl="7" w:tplc="04090003" w:tentative="1">
+      <w:start w:val="1"/>
+      <w:numFmt w:val="bullet"/>
+      <w:lvlText w:val="o"/>
+      <w:lvlJc w:val="left"/>
+      <w:pPr>
+        <w:ind w:left="5760" w:hanging="360"/>
+      </w:pPr>
+      <w:rPr>
+        <w:rFonts w:ascii="Courier New" w:hAnsi="Courier New" w:cs="Courier New" w:hint="default"/>
+      </w:rPr>
+    </w:lvl>
+    <w:lvl w:ilvl="8" w:tplc="04090005" w:tentative="1">
+      <w:start w:val="1"/>
+      <w:numFmt w:val="bullet"/>
+      <w:lvlText w:val=""/>
+      <w:lvlJc w:val="left"/>
+      <w:pPr>
+        <w:ind w:left="6480" w:hanging="360"/>
+      </w:pPr>
+      <w:rPr>
+        <w:rFonts w:ascii="Wingdings" w:hAnsi="Wingdings" w:hint="default"/>
+      </w:rPr>
+    </w:lvl>
+  </w:abstractNum>
+  <w:abstractNum w:abstractNumId="68" w15:restartNumberingAfterBreak="0">
     <w:nsid w:val="245472CC"/>
     <w:multiLevelType w:val="multilevel"/>
     <w:tmpl w:val="788AC0C6"/>
@@ -10938,7 +11435,7 @@
       </w:rPr>
     </w:lvl>
   </w:abstractNum>
-  <w:abstractNum w:abstractNumId="67" w15:restartNumberingAfterBreak="0">
+  <w:abstractNum w:abstractNumId="69" w15:restartNumberingAfterBreak="0">
     <w:nsid w:val="25474EC0"/>
     <w:multiLevelType w:val="multilevel"/>
     <w:tmpl w:val="A2B223D4"/>
@@ -11051,7 +11548,7 @@
       </w:rPr>
     </w:lvl>
   </w:abstractNum>
-  <w:abstractNum w:abstractNumId="68" w15:restartNumberingAfterBreak="0">
+  <w:abstractNum w:abstractNumId="70" w15:restartNumberingAfterBreak="0">
     <w:nsid w:val="265C4389"/>
     <w:multiLevelType w:val="multilevel"/>
     <w:tmpl w:val="6512E950"/>
@@ -11164,7 +11661,7 @@
       </w:rPr>
     </w:lvl>
   </w:abstractNum>
-  <w:abstractNum w:abstractNumId="69" w15:restartNumberingAfterBreak="0">
+  <w:abstractNum w:abstractNumId="71" w15:restartNumberingAfterBreak="0">
     <w:nsid w:val="26BB0760"/>
     <w:multiLevelType w:val="multilevel"/>
     <w:tmpl w:val="3B64F304"/>
@@ -11277,7 +11774,7 @@
       </w:rPr>
     </w:lvl>
   </w:abstractNum>
-  <w:abstractNum w:abstractNumId="70" w15:restartNumberingAfterBreak="0">
+  <w:abstractNum w:abstractNumId="72" w15:restartNumberingAfterBreak="0">
     <w:nsid w:val="28352C36"/>
     <w:multiLevelType w:val="multilevel"/>
     <w:tmpl w:val="C2EA0332"/>
@@ -11390,7 +11887,7 @@
       </w:rPr>
     </w:lvl>
   </w:abstractNum>
-  <w:abstractNum w:abstractNumId="71" w15:restartNumberingAfterBreak="0">
+  <w:abstractNum w:abstractNumId="73" w15:restartNumberingAfterBreak="0">
     <w:nsid w:val="28574171"/>
     <w:multiLevelType w:val="multilevel"/>
     <w:tmpl w:val="A88C6D76"/>
@@ -11503,7 +12000,7 @@
       </w:rPr>
     </w:lvl>
   </w:abstractNum>
-  <w:abstractNum w:abstractNumId="72" w15:restartNumberingAfterBreak="0">
+  <w:abstractNum w:abstractNumId="74" w15:restartNumberingAfterBreak="0">
     <w:nsid w:val="28E3484B"/>
     <w:multiLevelType w:val="multilevel"/>
     <w:tmpl w:val="4FEEE062"/>
@@ -11616,7 +12113,7 @@
       </w:rPr>
     </w:lvl>
   </w:abstractNum>
-  <w:abstractNum w:abstractNumId="73" w15:restartNumberingAfterBreak="0">
+  <w:abstractNum w:abstractNumId="75" w15:restartNumberingAfterBreak="0">
     <w:nsid w:val="29F97796"/>
     <w:multiLevelType w:val="multilevel"/>
     <w:tmpl w:val="0148943C"/>
@@ -11729,7 +12226,120 @@
       </w:rPr>
     </w:lvl>
   </w:abstractNum>
-  <w:abstractNum w:abstractNumId="74" w15:restartNumberingAfterBreak="0">
+  <w:abstractNum w:abstractNumId="76" w15:restartNumberingAfterBreak="0">
+    <w:nsid w:val="2B96441D"/>
+    <w:multiLevelType w:val="hybridMultilevel"/>
+    <w:tmpl w:val="95F69A58"/>
+    <w:lvl w:ilvl="0" w:tplc="04090001">
+      <w:start w:val="1"/>
+      <w:numFmt w:val="bullet"/>
+      <w:lvlText w:val=""/>
+      <w:lvlJc w:val="left"/>
+      <w:pPr>
+        <w:ind w:left="720" w:hanging="360"/>
+      </w:pPr>
+      <w:rPr>
+        <w:rFonts w:ascii="Symbol" w:hAnsi="Symbol" w:hint="default"/>
+      </w:rPr>
+    </w:lvl>
+    <w:lvl w:ilvl="1" w:tplc="04090003" w:tentative="1">
+      <w:start w:val="1"/>
+      <w:numFmt w:val="bullet"/>
+      <w:lvlText w:val="o"/>
+      <w:lvlJc w:val="left"/>
+      <w:pPr>
+        <w:ind w:left="1440" w:hanging="360"/>
+      </w:pPr>
+      <w:rPr>
+        <w:rFonts w:ascii="Courier New" w:hAnsi="Courier New" w:cs="Courier New" w:hint="default"/>
+      </w:rPr>
+    </w:lvl>
+    <w:lvl w:ilvl="2" w:tplc="04090005" w:tentative="1">
+      <w:start w:val="1"/>
+      <w:numFmt w:val="bullet"/>
+      <w:lvlText w:val=""/>
+      <w:lvlJc w:val="left"/>
+      <w:pPr>
+        <w:ind w:left="2160" w:hanging="360"/>
+      </w:pPr>
+      <w:rPr>
+        <w:rFonts w:ascii="Wingdings" w:hAnsi="Wingdings" w:hint="default"/>
+      </w:rPr>
+    </w:lvl>
+    <w:lvl w:ilvl="3" w:tplc="04090001" w:tentative="1">
+      <w:start w:val="1"/>
+      <w:numFmt w:val="bullet"/>
+      <w:lvlText w:val=""/>
+      <w:lvlJc w:val="left"/>
+      <w:pPr>
+        <w:ind w:left="2880" w:hanging="360"/>
+      </w:pPr>
+      <w:rPr>
+        <w:rFonts w:ascii="Symbol" w:hAnsi="Symbol" w:hint="default"/>
+      </w:rPr>
+    </w:lvl>
+    <w:lvl w:ilvl="4" w:tplc="04090003" w:tentative="1">
+      <w:start w:val="1"/>
+      <w:numFmt w:val="bullet"/>
+      <w:lvlText w:val="o"/>
+      <w:lvlJc w:val="left"/>
+      <w:pPr>
+        <w:ind w:left="3600" w:hanging="360"/>
+      </w:pPr>
+      <w:rPr>
+        <w:rFonts w:ascii="Courier New" w:hAnsi="Courier New" w:cs="Courier New" w:hint="default"/>
+      </w:rPr>
+    </w:lvl>
+    <w:lvl w:ilvl="5" w:tplc="04090005" w:tentative="1">
+      <w:start w:val="1"/>
+      <w:numFmt w:val="bullet"/>
+      <w:lvlText w:val=""/>
+      <w:lvlJc w:val="left"/>
+      <w:pPr>
+        <w:ind w:left="4320" w:hanging="360"/>
+      </w:pPr>
+      <w:rPr>
+        <w:rFonts w:ascii="Wingdings" w:hAnsi="Wingdings" w:hint="default"/>
+      </w:rPr>
+    </w:lvl>
+    <w:lvl w:ilvl="6" w:tplc="04090001" w:tentative="1">
+      <w:start w:val="1"/>
+      <w:numFmt w:val="bullet"/>
+      <w:lvlText w:val=""/>
+      <w:lvlJc w:val="left"/>
+      <w:pPr>
+        <w:ind w:left="5040" w:hanging="360"/>
+      </w:pPr>
+      <w:rPr>
+        <w:rFonts w:ascii="Symbol" w:hAnsi="Symbol" w:hint="default"/>
+      </w:rPr>
+    </w:lvl>
+    <w:lvl w:ilvl="7" w:tplc="04090003" w:tentative="1">
+      <w:start w:val="1"/>
+      <w:numFmt w:val="bullet"/>
+      <w:lvlText w:val="o"/>
+      <w:lvlJc w:val="left"/>
+      <w:pPr>
+        <w:ind w:left="5760" w:hanging="360"/>
+      </w:pPr>
+      <w:rPr>
+        <w:rFonts w:ascii="Courier New" w:hAnsi="Courier New" w:cs="Courier New" w:hint="default"/>
+      </w:rPr>
+    </w:lvl>
+    <w:lvl w:ilvl="8" w:tplc="04090005" w:tentative="1">
+      <w:start w:val="1"/>
+      <w:numFmt w:val="bullet"/>
+      <w:lvlText w:val=""/>
+      <w:lvlJc w:val="left"/>
+      <w:pPr>
+        <w:ind w:left="6480" w:hanging="360"/>
+      </w:pPr>
+      <w:rPr>
+        <w:rFonts w:ascii="Wingdings" w:hAnsi="Wingdings" w:hint="default"/>
+      </w:rPr>
+    </w:lvl>
+  </w:abstractNum>
+  <w:abstractNum w:abstractNumId="77" w15:restartNumberingAfterBreak="0">
     <w:nsid w:val="2BC55539"/>
     <w:multiLevelType w:val="multilevel"/>
     <w:tmpl w:val="48CC40B2"/>
@@ -11842,7 +12452,7 @@
       </w:rPr>
     </w:lvl>
   </w:abstractNum>
-  <w:abstractNum w:abstractNumId="75" w15:restartNumberingAfterBreak="0">
+  <w:abstractNum w:abstractNumId="78" w15:restartNumberingAfterBreak="0">
     <w:nsid w:val="2D210958"/>
     <w:multiLevelType w:val="multilevel"/>
     <w:tmpl w:val="6CFC88FA"/>
@@ -11955,7 +12565,7 @@
       </w:rPr>
     </w:lvl>
   </w:abstractNum>
-  <w:abstractNum w:abstractNumId="76" w15:restartNumberingAfterBreak="0">
+  <w:abstractNum w:abstractNumId="79" w15:restartNumberingAfterBreak="0">
     <w:nsid w:val="2D473791"/>
     <w:multiLevelType w:val="multilevel"/>
     <w:tmpl w:val="F23457E4"/>
@@ -12068,7 +12678,7 @@
       </w:rPr>
     </w:lvl>
   </w:abstractNum>
-  <w:abstractNum w:abstractNumId="77" w15:restartNumberingAfterBreak="0">
+  <w:abstractNum w:abstractNumId="80" w15:restartNumberingAfterBreak="0">
     <w:nsid w:val="2D5E3A1D"/>
     <w:multiLevelType w:val="multilevel"/>
     <w:tmpl w:val="6810C118"/>
@@ -12181,7 +12791,7 @@
       </w:rPr>
     </w:lvl>
   </w:abstractNum>
-  <w:abstractNum w:abstractNumId="78" w15:restartNumberingAfterBreak="0">
+  <w:abstractNum w:abstractNumId="81" w15:restartNumberingAfterBreak="0">
     <w:nsid w:val="2E1643E0"/>
     <w:multiLevelType w:val="multilevel"/>
     <w:tmpl w:val="479A5AFE"/>
@@ -12294,7 +12904,7 @@
       </w:rPr>
     </w:lvl>
   </w:abstractNum>
-  <w:abstractNum w:abstractNumId="79" w15:restartNumberingAfterBreak="0">
+  <w:abstractNum w:abstractNumId="82" w15:restartNumberingAfterBreak="0">
     <w:nsid w:val="2F3241FC"/>
     <w:multiLevelType w:val="multilevel"/>
     <w:tmpl w:val="20CEC4A6"/>
@@ -12407,7 +13017,7 @@
       </w:rPr>
     </w:lvl>
   </w:abstractNum>
-  <w:abstractNum w:abstractNumId="80" w15:restartNumberingAfterBreak="0">
+  <w:abstractNum w:abstractNumId="83" w15:restartNumberingAfterBreak="0">
     <w:nsid w:val="2FD07FAE"/>
     <w:multiLevelType w:val="multilevel"/>
     <w:tmpl w:val="39AE4C08"/>
@@ -12520,7 +13130,7 @@
       </w:rPr>
     </w:lvl>
   </w:abstractNum>
-  <w:abstractNum w:abstractNumId="81" w15:restartNumberingAfterBreak="0">
+  <w:abstractNum w:abstractNumId="84" w15:restartNumberingAfterBreak="0">
     <w:nsid w:val="301A2395"/>
     <w:multiLevelType w:val="multilevel"/>
     <w:tmpl w:val="656C581A"/>
@@ -12633,7 +13243,7 @@
       </w:rPr>
     </w:lvl>
   </w:abstractNum>
-  <w:abstractNum w:abstractNumId="82" w15:restartNumberingAfterBreak="0">
+  <w:abstractNum w:abstractNumId="85" w15:restartNumberingAfterBreak="0">
     <w:nsid w:val="303649B2"/>
     <w:multiLevelType w:val="multilevel"/>
     <w:tmpl w:val="D03AE73E"/>
@@ -12746,7 +13356,7 @@
       </w:rPr>
     </w:lvl>
   </w:abstractNum>
-  <w:abstractNum w:abstractNumId="83" w15:restartNumberingAfterBreak="0">
+  <w:abstractNum w:abstractNumId="86" w15:restartNumberingAfterBreak="0">
     <w:nsid w:val="31B53B44"/>
     <w:multiLevelType w:val="multilevel"/>
     <w:tmpl w:val="C2F82F32"/>
@@ -12859,7 +13469,7 @@
       </w:rPr>
     </w:lvl>
   </w:abstractNum>
-  <w:abstractNum w:abstractNumId="84" w15:restartNumberingAfterBreak="0">
+  <w:abstractNum w:abstractNumId="87" w15:restartNumberingAfterBreak="0">
     <w:nsid w:val="31E97F99"/>
     <w:multiLevelType w:val="multilevel"/>
     <w:tmpl w:val="B97A06D6"/>
@@ -12972,7 +13582,7 @@
       </w:rPr>
     </w:lvl>
   </w:abstractNum>
-  <w:abstractNum w:abstractNumId="85" w15:restartNumberingAfterBreak="0">
+  <w:abstractNum w:abstractNumId="88" w15:restartNumberingAfterBreak="0">
     <w:nsid w:val="322574CB"/>
     <w:multiLevelType w:val="multilevel"/>
     <w:tmpl w:val="C6F085D0"/>
@@ -13085,7 +13695,7 @@
       </w:rPr>
     </w:lvl>
   </w:abstractNum>
-  <w:abstractNum w:abstractNumId="86" w15:restartNumberingAfterBreak="0">
+  <w:abstractNum w:abstractNumId="89" w15:restartNumberingAfterBreak="0">
     <w:nsid w:val="322B5964"/>
     <w:multiLevelType w:val="multilevel"/>
     <w:tmpl w:val="29B45932"/>
@@ -13198,7 +13808,7 @@
       </w:rPr>
     </w:lvl>
   </w:abstractNum>
-  <w:abstractNum w:abstractNumId="87" w15:restartNumberingAfterBreak="0">
+  <w:abstractNum w:abstractNumId="90" w15:restartNumberingAfterBreak="0">
     <w:nsid w:val="32D300FF"/>
     <w:multiLevelType w:val="multilevel"/>
     <w:tmpl w:val="ABB02346"/>
@@ -13311,7 +13921,7 @@
       </w:rPr>
     </w:lvl>
   </w:abstractNum>
-  <w:abstractNum w:abstractNumId="88" w15:restartNumberingAfterBreak="0">
+  <w:abstractNum w:abstractNumId="91" w15:restartNumberingAfterBreak="0">
     <w:nsid w:val="32EC4737"/>
     <w:multiLevelType w:val="multilevel"/>
     <w:tmpl w:val="7A384100"/>
@@ -13424,7 +14034,7 @@
       </w:rPr>
     </w:lvl>
   </w:abstractNum>
-  <w:abstractNum w:abstractNumId="89" w15:restartNumberingAfterBreak="0">
+  <w:abstractNum w:abstractNumId="92" w15:restartNumberingAfterBreak="0">
     <w:nsid w:val="336148AF"/>
     <w:multiLevelType w:val="multilevel"/>
     <w:tmpl w:val="5E1489C4"/>
@@ -13537,7 +14147,7 @@
       </w:rPr>
     </w:lvl>
   </w:abstractNum>
-  <w:abstractNum w:abstractNumId="90" w15:restartNumberingAfterBreak="0">
+  <w:abstractNum w:abstractNumId="93" w15:restartNumberingAfterBreak="0">
     <w:nsid w:val="336723B1"/>
     <w:multiLevelType w:val="multilevel"/>
     <w:tmpl w:val="D0F62942"/>
@@ -13650,7 +14260,7 @@
       </w:rPr>
     </w:lvl>
   </w:abstractNum>
-  <w:abstractNum w:abstractNumId="91" w15:restartNumberingAfterBreak="0">
+  <w:abstractNum w:abstractNumId="94" w15:restartNumberingAfterBreak="0">
     <w:nsid w:val="33CA7C53"/>
     <w:multiLevelType w:val="multilevel"/>
     <w:tmpl w:val="843A3F9C"/>
@@ -13763,7 +14373,7 @@
       </w:rPr>
     </w:lvl>
   </w:abstractNum>
-  <w:abstractNum w:abstractNumId="92" w15:restartNumberingAfterBreak="0">
+  <w:abstractNum w:abstractNumId="95" w15:restartNumberingAfterBreak="0">
     <w:nsid w:val="33ED4FA3"/>
     <w:multiLevelType w:val="multilevel"/>
     <w:tmpl w:val="CA521FC6"/>
@@ -13876,7 +14486,120 @@
       </w:rPr>
     </w:lvl>
   </w:abstractNum>
-  <w:abstractNum w:abstractNumId="93" w15:restartNumberingAfterBreak="0">
+  <w:abstractNum w:abstractNumId="96" w15:restartNumberingAfterBreak="0">
+    <w:nsid w:val="34473F95"/>
+    <w:multiLevelType w:val="hybridMultilevel"/>
+    <w:tmpl w:val="DF06A71C"/>
+    <w:lvl w:ilvl="0" w:tplc="04090001">
+      <w:start w:val="1"/>
+      <w:numFmt w:val="bullet"/>
+      <w:lvlText w:val=""/>
+      <w:lvlJc w:val="left"/>
+      <w:pPr>
+        <w:ind w:left="720" w:hanging="360"/>
+      </w:pPr>
+      <w:rPr>
+        <w:rFonts w:ascii="Symbol" w:hAnsi="Symbol" w:hint="default"/>
+      </w:rPr>
+    </w:lvl>
+    <w:lvl w:ilvl="1" w:tplc="04090003" w:tentative="1">
+      <w:start w:val="1"/>
+      <w:numFmt w:val="bullet"/>
+      <w:lvlText w:val="o"/>
+      <w:lvlJc w:val="left"/>
+      <w:pPr>
+        <w:ind w:left="1440" w:hanging="360"/>
+      </w:pPr>
+      <w:rPr>
+        <w:rFonts w:ascii="Courier New" w:hAnsi="Courier New" w:cs="Courier New" w:hint="default"/>
+      </w:rPr>
+    </w:lvl>
+    <w:lvl w:ilvl="2" w:tplc="04090005" w:tentative="1">
+      <w:start w:val="1"/>
+      <w:numFmt w:val="bullet"/>
+      <w:lvlText w:val=""/>
+      <w:lvlJc w:val="left"/>
+      <w:pPr>
+        <w:ind w:left="2160" w:hanging="360"/>
+      </w:pPr>
+      <w:rPr>
+        <w:rFonts w:ascii="Wingdings" w:hAnsi="Wingdings" w:hint="default"/>
+      </w:rPr>
+    </w:lvl>
+    <w:lvl w:ilvl="3" w:tplc="04090001" w:tentative="1">
+      <w:start w:val="1"/>
+      <w:numFmt w:val="bullet"/>
+      <w:lvlText w:val=""/>
+      <w:lvlJc w:val="left"/>
+      <w:pPr>
+        <w:ind w:left="2880" w:hanging="360"/>
+      </w:pPr>
+      <w:rPr>
+        <w:rFonts w:ascii="Symbol" w:hAnsi="Symbol" w:hint="default"/>
+      </w:rPr>
+    </w:lvl>
+    <w:lvl w:ilvl="4" w:tplc="04090003" w:tentative="1">
+      <w:start w:val="1"/>
+      <w:numFmt w:val="bullet"/>
+      <w:lvlText w:val="o"/>
+      <w:lvlJc w:val="left"/>
+      <w:pPr>
+        <w:ind w:left="3600" w:hanging="360"/>
+      </w:pPr>
+      <w:rPr>
+        <w:rFonts w:ascii="Courier New" w:hAnsi="Courier New" w:cs="Courier New" w:hint="default"/>
+      </w:rPr>
+    </w:lvl>
+    <w:lvl w:ilvl="5" w:tplc="04090005" w:tentative="1">
+      <w:start w:val="1"/>
+      <w:numFmt w:val="bullet"/>
+      <w:lvlText w:val=""/>
+      <w:lvlJc w:val="left"/>
+      <w:pPr>
+        <w:ind w:left="4320" w:hanging="360"/>
+      </w:pPr>
+      <w:rPr>
+        <w:rFonts w:ascii="Wingdings" w:hAnsi="Wingdings" w:hint="default"/>
+      </w:rPr>
+    </w:lvl>
+    <w:lvl w:ilvl="6" w:tplc="04090001" w:tentative="1">
+      <w:start w:val="1"/>
+      <w:numFmt w:val="bullet"/>
+      <w:lvlText w:val=""/>
+      <w:lvlJc w:val="left"/>
+      <w:pPr>
+        <w:ind w:left="5040" w:hanging="360"/>
+      </w:pPr>
+      <w:rPr>
+        <w:rFonts w:ascii="Symbol" w:hAnsi="Symbol" w:hint="default"/>
+      </w:rPr>
+    </w:lvl>
+    <w:lvl w:ilvl="7" w:tplc="04090003" w:tentative="1">
+      <w:start w:val="1"/>
+      <w:numFmt w:val="bullet"/>
+      <w:lvlText w:val="o"/>
+      <w:lvlJc w:val="left"/>
+      <w:pPr>
+        <w:ind w:left="5760" w:hanging="360"/>
+      </w:pPr>
+      <w:rPr>
+        <w:rFonts w:ascii="Courier New" w:hAnsi="Courier New" w:cs="Courier New" w:hint="default"/>
+      </w:rPr>
+    </w:lvl>
+    <w:lvl w:ilvl="8" w:tplc="04090005" w:tentative="1">
+      <w:start w:val="1"/>
+      <w:numFmt w:val="bullet"/>
+      <w:lvlText w:val=""/>
+      <w:lvlJc w:val="left"/>
+      <w:pPr>
+        <w:ind w:left="6480" w:hanging="360"/>
+      </w:pPr>
+      <w:rPr>
+        <w:rFonts w:ascii="Wingdings" w:hAnsi="Wingdings" w:hint="default"/>
+      </w:rPr>
+    </w:lvl>
+  </w:abstractNum>
+  <w:abstractNum w:abstractNumId="97" w15:restartNumberingAfterBreak="0">
     <w:nsid w:val="3482301E"/>
     <w:multiLevelType w:val="multilevel"/>
     <w:tmpl w:val="76DC6540"/>
@@ -13989,7 +14712,7 @@
       </w:rPr>
     </w:lvl>
   </w:abstractNum>
-  <w:abstractNum w:abstractNumId="94" w15:restartNumberingAfterBreak="0">
+  <w:abstractNum w:abstractNumId="98" w15:restartNumberingAfterBreak="0">
     <w:nsid w:val="3661600B"/>
     <w:multiLevelType w:val="multilevel"/>
     <w:tmpl w:val="7E7265D0"/>
@@ -14102,7 +14825,7 @@
       </w:rPr>
     </w:lvl>
   </w:abstractNum>
-  <w:abstractNum w:abstractNumId="95" w15:restartNumberingAfterBreak="0">
+  <w:abstractNum w:abstractNumId="99" w15:restartNumberingAfterBreak="0">
     <w:nsid w:val="395F2BCB"/>
     <w:multiLevelType w:val="hybridMultilevel"/>
     <w:tmpl w:val="9F9EF45E"/>
@@ -14215,7 +14938,7 @@
       </w:rPr>
     </w:lvl>
   </w:abstractNum>
-  <w:abstractNum w:abstractNumId="96" w15:restartNumberingAfterBreak="0">
+  <w:abstractNum w:abstractNumId="100" w15:restartNumberingAfterBreak="0">
     <w:nsid w:val="3AA50F17"/>
     <w:multiLevelType w:val="multilevel"/>
     <w:tmpl w:val="2EA0F8A8"/>
@@ -14328,7 +15051,7 @@
       </w:rPr>
     </w:lvl>
   </w:abstractNum>
-  <w:abstractNum w:abstractNumId="97" w15:restartNumberingAfterBreak="0">
+  <w:abstractNum w:abstractNumId="101" w15:restartNumberingAfterBreak="0">
     <w:nsid w:val="3AFE64E2"/>
     <w:multiLevelType w:val="multilevel"/>
     <w:tmpl w:val="17963CB0"/>
@@ -14441,7 +15164,7 @@
       </w:rPr>
     </w:lvl>
   </w:abstractNum>
-  <w:abstractNum w:abstractNumId="98" w15:restartNumberingAfterBreak="0">
+  <w:abstractNum w:abstractNumId="102" w15:restartNumberingAfterBreak="0">
     <w:nsid w:val="3C7E7FC7"/>
     <w:multiLevelType w:val="multilevel"/>
     <w:tmpl w:val="7734A4AA"/>
@@ -14554,7 +15277,7 @@
       </w:rPr>
     </w:lvl>
   </w:abstractNum>
-  <w:abstractNum w:abstractNumId="99" w15:restartNumberingAfterBreak="0">
+  <w:abstractNum w:abstractNumId="103" w15:restartNumberingAfterBreak="0">
     <w:nsid w:val="3D005FB4"/>
     <w:multiLevelType w:val="multilevel"/>
     <w:tmpl w:val="73363B74"/>
@@ -14667,7 +15390,7 @@
       </w:rPr>
     </w:lvl>
   </w:abstractNum>
-  <w:abstractNum w:abstractNumId="100" w15:restartNumberingAfterBreak="0">
+  <w:abstractNum w:abstractNumId="104" w15:restartNumberingAfterBreak="0">
     <w:nsid w:val="3D077B90"/>
     <w:multiLevelType w:val="multilevel"/>
     <w:tmpl w:val="468A6A56"/>
@@ -14780,7 +15503,7 @@
       </w:rPr>
     </w:lvl>
   </w:abstractNum>
-  <w:abstractNum w:abstractNumId="101" w15:restartNumberingAfterBreak="0">
+  <w:abstractNum w:abstractNumId="105" w15:restartNumberingAfterBreak="0">
     <w:nsid w:val="3D1049ED"/>
     <w:multiLevelType w:val="multilevel"/>
     <w:tmpl w:val="B74669BC"/>
@@ -14893,7 +15616,7 @@
       </w:rPr>
     </w:lvl>
   </w:abstractNum>
-  <w:abstractNum w:abstractNumId="102" w15:restartNumberingAfterBreak="0">
+  <w:abstractNum w:abstractNumId="106" w15:restartNumberingAfterBreak="0">
     <w:nsid w:val="3D146F13"/>
     <w:multiLevelType w:val="multilevel"/>
     <w:tmpl w:val="0284B936"/>
@@ -15006,7 +15729,7 @@
       </w:rPr>
     </w:lvl>
   </w:abstractNum>
-  <w:abstractNum w:abstractNumId="103" w15:restartNumberingAfterBreak="0">
+  <w:abstractNum w:abstractNumId="107" w15:restartNumberingAfterBreak="0">
     <w:nsid w:val="3E004763"/>
     <w:multiLevelType w:val="multilevel"/>
     <w:tmpl w:val="E1FE67F4"/>
@@ -15119,7 +15842,7 @@
       </w:rPr>
     </w:lvl>
   </w:abstractNum>
-  <w:abstractNum w:abstractNumId="104" w15:restartNumberingAfterBreak="0">
+  <w:abstractNum w:abstractNumId="108" w15:restartNumberingAfterBreak="0">
     <w:nsid w:val="3E0B5A7D"/>
     <w:multiLevelType w:val="multilevel"/>
     <w:tmpl w:val="6012064C"/>
@@ -15232,7 +15955,7 @@
       </w:rPr>
     </w:lvl>
   </w:abstractNum>
-  <w:abstractNum w:abstractNumId="105" w15:restartNumberingAfterBreak="0">
+  <w:abstractNum w:abstractNumId="109" w15:restartNumberingAfterBreak="0">
     <w:nsid w:val="3E852327"/>
     <w:multiLevelType w:val="multilevel"/>
     <w:tmpl w:val="95E4C310"/>
@@ -15345,7 +16068,7 @@
       </w:rPr>
     </w:lvl>
   </w:abstractNum>
-  <w:abstractNum w:abstractNumId="106" w15:restartNumberingAfterBreak="0">
+  <w:abstractNum w:abstractNumId="110" w15:restartNumberingAfterBreak="0">
     <w:nsid w:val="3E8D7297"/>
     <w:multiLevelType w:val="multilevel"/>
     <w:tmpl w:val="CE2ABE7E"/>
@@ -15458,7 +16181,7 @@
       </w:rPr>
     </w:lvl>
   </w:abstractNum>
-  <w:abstractNum w:abstractNumId="107" w15:restartNumberingAfterBreak="0">
+  <w:abstractNum w:abstractNumId="111" w15:restartNumberingAfterBreak="0">
     <w:nsid w:val="3F14307F"/>
     <w:multiLevelType w:val="multilevel"/>
     <w:tmpl w:val="58E6C152"/>
@@ -15571,7 +16294,7 @@
       </w:rPr>
     </w:lvl>
   </w:abstractNum>
-  <w:abstractNum w:abstractNumId="108" w15:restartNumberingAfterBreak="0">
+  <w:abstractNum w:abstractNumId="112" w15:restartNumberingAfterBreak="0">
     <w:nsid w:val="3F3C2A4B"/>
     <w:multiLevelType w:val="multilevel"/>
     <w:tmpl w:val="89CCF5AC"/>
@@ -15684,7 +16407,7 @@
       </w:rPr>
     </w:lvl>
   </w:abstractNum>
-  <w:abstractNum w:abstractNumId="109" w15:restartNumberingAfterBreak="0">
+  <w:abstractNum w:abstractNumId="113" w15:restartNumberingAfterBreak="0">
     <w:nsid w:val="3F4D3882"/>
     <w:multiLevelType w:val="multilevel"/>
     <w:tmpl w:val="218A24E8"/>
@@ -15797,7 +16520,7 @@
       </w:rPr>
     </w:lvl>
   </w:abstractNum>
-  <w:abstractNum w:abstractNumId="110" w15:restartNumberingAfterBreak="0">
+  <w:abstractNum w:abstractNumId="114" w15:restartNumberingAfterBreak="0">
     <w:nsid w:val="41B9196C"/>
     <w:multiLevelType w:val="multilevel"/>
     <w:tmpl w:val="176E14BA"/>
@@ -15910,7 +16633,7 @@
       </w:rPr>
     </w:lvl>
   </w:abstractNum>
-  <w:abstractNum w:abstractNumId="111" w15:restartNumberingAfterBreak="0">
+  <w:abstractNum w:abstractNumId="115" w15:restartNumberingAfterBreak="0">
     <w:nsid w:val="41D54CE2"/>
     <w:multiLevelType w:val="multilevel"/>
     <w:tmpl w:val="9678EC78"/>
@@ -16023,7 +16746,7 @@
       </w:rPr>
     </w:lvl>
   </w:abstractNum>
-  <w:abstractNum w:abstractNumId="112" w15:restartNumberingAfterBreak="0">
+  <w:abstractNum w:abstractNumId="116" w15:restartNumberingAfterBreak="0">
     <w:nsid w:val="41E07800"/>
     <w:multiLevelType w:val="multilevel"/>
     <w:tmpl w:val="BCA23BF4"/>
@@ -16136,7 +16859,7 @@
       </w:rPr>
     </w:lvl>
   </w:abstractNum>
-  <w:abstractNum w:abstractNumId="113" w15:restartNumberingAfterBreak="0">
+  <w:abstractNum w:abstractNumId="117" w15:restartNumberingAfterBreak="0">
     <w:nsid w:val="4204628F"/>
     <w:multiLevelType w:val="multilevel"/>
     <w:tmpl w:val="C4744196"/>
@@ -16249,7 +16972,7 @@
       </w:rPr>
     </w:lvl>
   </w:abstractNum>
-  <w:abstractNum w:abstractNumId="114" w15:restartNumberingAfterBreak="0">
+  <w:abstractNum w:abstractNumId="118" w15:restartNumberingAfterBreak="0">
     <w:nsid w:val="426674AE"/>
     <w:multiLevelType w:val="multilevel"/>
     <w:tmpl w:val="FF5615F2"/>
@@ -16362,7 +17085,7 @@
       </w:rPr>
     </w:lvl>
   </w:abstractNum>
-  <w:abstractNum w:abstractNumId="115" w15:restartNumberingAfterBreak="0">
+  <w:abstractNum w:abstractNumId="119" w15:restartNumberingAfterBreak="0">
     <w:nsid w:val="43125657"/>
     <w:multiLevelType w:val="multilevel"/>
     <w:tmpl w:val="3D6CBF02"/>
@@ -16475,7 +17198,7 @@
       </w:rPr>
     </w:lvl>
   </w:abstractNum>
-  <w:abstractNum w:abstractNumId="116" w15:restartNumberingAfterBreak="0">
+  <w:abstractNum w:abstractNumId="120" w15:restartNumberingAfterBreak="0">
     <w:nsid w:val="43E56FF2"/>
     <w:multiLevelType w:val="multilevel"/>
     <w:tmpl w:val="A8B6EFA0"/>
@@ -16588,7 +17311,7 @@
       </w:rPr>
     </w:lvl>
   </w:abstractNum>
-  <w:abstractNum w:abstractNumId="117" w15:restartNumberingAfterBreak="0">
+  <w:abstractNum w:abstractNumId="121" w15:restartNumberingAfterBreak="0">
     <w:nsid w:val="443D23CF"/>
     <w:multiLevelType w:val="multilevel"/>
     <w:tmpl w:val="C51412DE"/>
@@ -16701,7 +17424,7 @@
       </w:rPr>
     </w:lvl>
   </w:abstractNum>
-  <w:abstractNum w:abstractNumId="118" w15:restartNumberingAfterBreak="0">
+  <w:abstractNum w:abstractNumId="122" w15:restartNumberingAfterBreak="0">
     <w:nsid w:val="45970352"/>
     <w:multiLevelType w:val="multilevel"/>
     <w:tmpl w:val="082E1624"/>
@@ -16814,7 +17537,7 @@
       </w:rPr>
     </w:lvl>
   </w:abstractNum>
-  <w:abstractNum w:abstractNumId="119" w15:restartNumberingAfterBreak="0">
+  <w:abstractNum w:abstractNumId="123" w15:restartNumberingAfterBreak="0">
     <w:nsid w:val="46C94E96"/>
     <w:multiLevelType w:val="multilevel"/>
     <w:tmpl w:val="24D66944"/>
@@ -16927,7 +17650,7 @@
       </w:rPr>
     </w:lvl>
   </w:abstractNum>
-  <w:abstractNum w:abstractNumId="120" w15:restartNumberingAfterBreak="0">
+  <w:abstractNum w:abstractNumId="124" w15:restartNumberingAfterBreak="0">
     <w:nsid w:val="48A53563"/>
     <w:multiLevelType w:val="multilevel"/>
     <w:tmpl w:val="C9ECDF7E"/>
@@ -17040,7 +17763,7 @@
       </w:rPr>
     </w:lvl>
   </w:abstractNum>
-  <w:abstractNum w:abstractNumId="121" w15:restartNumberingAfterBreak="0">
+  <w:abstractNum w:abstractNumId="125" w15:restartNumberingAfterBreak="0">
     <w:nsid w:val="48A658F1"/>
     <w:multiLevelType w:val="multilevel"/>
     <w:tmpl w:val="995CFF98"/>
@@ -17153,7 +17876,7 @@
       </w:rPr>
     </w:lvl>
   </w:abstractNum>
-  <w:abstractNum w:abstractNumId="122" w15:restartNumberingAfterBreak="0">
+  <w:abstractNum w:abstractNumId="126" w15:restartNumberingAfterBreak="0">
     <w:nsid w:val="498C5010"/>
     <w:multiLevelType w:val="multilevel"/>
     <w:tmpl w:val="6ABE85AA"/>
@@ -17266,7 +17989,7 @@
       </w:rPr>
     </w:lvl>
   </w:abstractNum>
-  <w:abstractNum w:abstractNumId="123" w15:restartNumberingAfterBreak="0">
+  <w:abstractNum w:abstractNumId="127" w15:restartNumberingAfterBreak="0">
     <w:nsid w:val="49C26A2B"/>
     <w:multiLevelType w:val="multilevel"/>
     <w:tmpl w:val="73ACE786"/>
@@ -17379,7 +18102,7 @@
       </w:rPr>
     </w:lvl>
   </w:abstractNum>
-  <w:abstractNum w:abstractNumId="124" w15:restartNumberingAfterBreak="0">
+  <w:abstractNum w:abstractNumId="128" w15:restartNumberingAfterBreak="0">
     <w:nsid w:val="4A58556F"/>
     <w:multiLevelType w:val="multilevel"/>
     <w:tmpl w:val="8EF8389C"/>
@@ -17492,7 +18215,7 @@
       </w:rPr>
     </w:lvl>
   </w:abstractNum>
-  <w:abstractNum w:abstractNumId="125" w15:restartNumberingAfterBreak="0">
+  <w:abstractNum w:abstractNumId="129" w15:restartNumberingAfterBreak="0">
     <w:nsid w:val="4A9B584B"/>
     <w:multiLevelType w:val="multilevel"/>
     <w:tmpl w:val="F2542C32"/>
@@ -17605,7 +18328,7 @@
       </w:rPr>
     </w:lvl>
   </w:abstractNum>
-  <w:abstractNum w:abstractNumId="126" w15:restartNumberingAfterBreak="0">
+  <w:abstractNum w:abstractNumId="130" w15:restartNumberingAfterBreak="0">
     <w:nsid w:val="4BF24EAE"/>
     <w:multiLevelType w:val="multilevel"/>
     <w:tmpl w:val="782A767A"/>
@@ -17718,7 +18441,7 @@
       </w:rPr>
     </w:lvl>
   </w:abstractNum>
-  <w:abstractNum w:abstractNumId="127" w15:restartNumberingAfterBreak="0">
+  <w:abstractNum w:abstractNumId="131" w15:restartNumberingAfterBreak="0">
     <w:nsid w:val="4C633BD6"/>
     <w:multiLevelType w:val="multilevel"/>
     <w:tmpl w:val="97EA8526"/>
@@ -17831,7 +18554,7 @@
       </w:rPr>
     </w:lvl>
   </w:abstractNum>
-  <w:abstractNum w:abstractNumId="128" w15:restartNumberingAfterBreak="0">
+  <w:abstractNum w:abstractNumId="132" w15:restartNumberingAfterBreak="0">
     <w:nsid w:val="4C8B4265"/>
     <w:multiLevelType w:val="multilevel"/>
     <w:tmpl w:val="D180D49A"/>
@@ -17944,7 +18667,7 @@
       </w:rPr>
     </w:lvl>
   </w:abstractNum>
-  <w:abstractNum w:abstractNumId="129" w15:restartNumberingAfterBreak="0">
+  <w:abstractNum w:abstractNumId="133" w15:restartNumberingAfterBreak="0">
     <w:nsid w:val="4CF4788E"/>
     <w:multiLevelType w:val="multilevel"/>
     <w:tmpl w:val="53E03BE8"/>
@@ -18057,7 +18780,7 @@
       </w:rPr>
     </w:lvl>
   </w:abstractNum>
-  <w:abstractNum w:abstractNumId="130" w15:restartNumberingAfterBreak="0">
+  <w:abstractNum w:abstractNumId="134" w15:restartNumberingAfterBreak="0">
     <w:nsid w:val="4D824A04"/>
     <w:multiLevelType w:val="multilevel"/>
     <w:tmpl w:val="A51A7F36"/>
@@ -18170,7 +18893,7 @@
       </w:rPr>
     </w:lvl>
   </w:abstractNum>
-  <w:abstractNum w:abstractNumId="131" w15:restartNumberingAfterBreak="0">
+  <w:abstractNum w:abstractNumId="135" w15:restartNumberingAfterBreak="0">
     <w:nsid w:val="4E1D05F4"/>
     <w:multiLevelType w:val="hybridMultilevel"/>
     <w:tmpl w:val="3EF6B2AE"/>
@@ -18256,7 +18979,7 @@
       </w:pPr>
     </w:lvl>
   </w:abstractNum>
-  <w:abstractNum w:abstractNumId="132" w15:restartNumberingAfterBreak="0">
+  <w:abstractNum w:abstractNumId="136" w15:restartNumberingAfterBreak="0">
     <w:nsid w:val="4E2363CC"/>
     <w:multiLevelType w:val="multilevel"/>
     <w:tmpl w:val="A412DFB2"/>
@@ -18369,7 +19092,7 @@
       </w:rPr>
     </w:lvl>
   </w:abstractNum>
-  <w:abstractNum w:abstractNumId="133" w15:restartNumberingAfterBreak="0">
+  <w:abstractNum w:abstractNumId="137" w15:restartNumberingAfterBreak="0">
     <w:nsid w:val="4F6508A8"/>
     <w:multiLevelType w:val="multilevel"/>
     <w:tmpl w:val="807488DE"/>
@@ -18482,7 +19205,7 @@
       </w:rPr>
     </w:lvl>
   </w:abstractNum>
-  <w:abstractNum w:abstractNumId="134" w15:restartNumberingAfterBreak="0">
+  <w:abstractNum w:abstractNumId="138" w15:restartNumberingAfterBreak="0">
     <w:nsid w:val="50713E28"/>
     <w:multiLevelType w:val="multilevel"/>
     <w:tmpl w:val="A48AB358"/>
@@ -18595,7 +19318,7 @@
       </w:rPr>
     </w:lvl>
   </w:abstractNum>
-  <w:abstractNum w:abstractNumId="135" w15:restartNumberingAfterBreak="0">
+  <w:abstractNum w:abstractNumId="139" w15:restartNumberingAfterBreak="0">
     <w:nsid w:val="51310528"/>
     <w:multiLevelType w:val="multilevel"/>
     <w:tmpl w:val="0324B7CC"/>
@@ -18708,7 +19431,7 @@
       </w:rPr>
     </w:lvl>
   </w:abstractNum>
-  <w:abstractNum w:abstractNumId="136" w15:restartNumberingAfterBreak="0">
+  <w:abstractNum w:abstractNumId="140" w15:restartNumberingAfterBreak="0">
     <w:nsid w:val="51A03198"/>
     <w:multiLevelType w:val="multilevel"/>
     <w:tmpl w:val="B6D49746"/>
@@ -18821,7 +19544,7 @@
       </w:rPr>
     </w:lvl>
   </w:abstractNum>
-  <w:abstractNum w:abstractNumId="137" w15:restartNumberingAfterBreak="0">
+  <w:abstractNum w:abstractNumId="141" w15:restartNumberingAfterBreak="0">
     <w:nsid w:val="52FB3235"/>
     <w:multiLevelType w:val="multilevel"/>
     <w:tmpl w:val="BEA8A7EE"/>
@@ -18934,7 +19657,7 @@
       </w:rPr>
     </w:lvl>
   </w:abstractNum>
-  <w:abstractNum w:abstractNumId="138" w15:restartNumberingAfterBreak="0">
+  <w:abstractNum w:abstractNumId="142" w15:restartNumberingAfterBreak="0">
     <w:nsid w:val="5362170A"/>
     <w:multiLevelType w:val="multilevel"/>
     <w:tmpl w:val="366E83B2"/>
@@ -19047,7 +19770,7 @@
       </w:rPr>
     </w:lvl>
   </w:abstractNum>
-  <w:abstractNum w:abstractNumId="139" w15:restartNumberingAfterBreak="0">
+  <w:abstractNum w:abstractNumId="143" w15:restartNumberingAfterBreak="0">
     <w:nsid w:val="53970BCB"/>
     <w:multiLevelType w:val="multilevel"/>
     <w:tmpl w:val="41585286"/>
@@ -19160,7 +19883,7 @@
       </w:rPr>
     </w:lvl>
   </w:abstractNum>
-  <w:abstractNum w:abstractNumId="140" w15:restartNumberingAfterBreak="0">
+  <w:abstractNum w:abstractNumId="144" w15:restartNumberingAfterBreak="0">
     <w:nsid w:val="53A066D9"/>
     <w:multiLevelType w:val="multilevel"/>
     <w:tmpl w:val="B240C58E"/>
@@ -19273,7 +19996,7 @@
       </w:rPr>
     </w:lvl>
   </w:abstractNum>
-  <w:abstractNum w:abstractNumId="141" w15:restartNumberingAfterBreak="0">
+  <w:abstractNum w:abstractNumId="145" w15:restartNumberingAfterBreak="0">
     <w:nsid w:val="53E425EB"/>
     <w:multiLevelType w:val="multilevel"/>
     <w:tmpl w:val="C5FE3418"/>
@@ -19386,7 +20109,7 @@
       </w:rPr>
     </w:lvl>
   </w:abstractNum>
-  <w:abstractNum w:abstractNumId="142" w15:restartNumberingAfterBreak="0">
+  <w:abstractNum w:abstractNumId="146" w15:restartNumberingAfterBreak="0">
     <w:nsid w:val="55ED2DB4"/>
     <w:multiLevelType w:val="multilevel"/>
     <w:tmpl w:val="3D568C6C"/>
@@ -19499,7 +20222,7 @@
       </w:rPr>
     </w:lvl>
   </w:abstractNum>
-  <w:abstractNum w:abstractNumId="143" w15:restartNumberingAfterBreak="0">
+  <w:abstractNum w:abstractNumId="147" w15:restartNumberingAfterBreak="0">
     <w:nsid w:val="56776081"/>
     <w:multiLevelType w:val="multilevel"/>
     <w:tmpl w:val="1B561F04"/>
@@ -19611,7 +20334,7 @@
       </w:rPr>
     </w:lvl>
   </w:abstractNum>
-  <w:abstractNum w:abstractNumId="144" w15:restartNumberingAfterBreak="0">
+  <w:abstractNum w:abstractNumId="148" w15:restartNumberingAfterBreak="0">
     <w:nsid w:val="56D31D45"/>
     <w:multiLevelType w:val="hybridMultilevel"/>
     <w:tmpl w:val="B0E49F4C"/>
@@ -19700,7 +20423,7 @@
       </w:pPr>
     </w:lvl>
   </w:abstractNum>
-  <w:abstractNum w:abstractNumId="145" w15:restartNumberingAfterBreak="0">
+  <w:abstractNum w:abstractNumId="149" w15:restartNumberingAfterBreak="0">
     <w:nsid w:val="56DF78C9"/>
     <w:multiLevelType w:val="multilevel"/>
     <w:tmpl w:val="F0021470"/>
@@ -19813,7 +20536,7 @@
       </w:rPr>
     </w:lvl>
   </w:abstractNum>
-  <w:abstractNum w:abstractNumId="146" w15:restartNumberingAfterBreak="0">
+  <w:abstractNum w:abstractNumId="150" w15:restartNumberingAfterBreak="0">
     <w:nsid w:val="578B45C7"/>
     <w:multiLevelType w:val="multilevel"/>
     <w:tmpl w:val="41C0D5A0"/>
@@ -19926,7 +20649,7 @@
       </w:rPr>
     </w:lvl>
   </w:abstractNum>
-  <w:abstractNum w:abstractNumId="147" w15:restartNumberingAfterBreak="0">
+  <w:abstractNum w:abstractNumId="151" w15:restartNumberingAfterBreak="0">
     <w:nsid w:val="57AD6259"/>
     <w:multiLevelType w:val="multilevel"/>
     <w:tmpl w:val="70641C54"/>
@@ -20039,7 +20762,7 @@
       </w:rPr>
     </w:lvl>
   </w:abstractNum>
-  <w:abstractNum w:abstractNumId="148" w15:restartNumberingAfterBreak="0">
+  <w:abstractNum w:abstractNumId="152" w15:restartNumberingAfterBreak="0">
     <w:nsid w:val="583A6F44"/>
     <w:multiLevelType w:val="multilevel"/>
     <w:tmpl w:val="8692199A"/>
@@ -20152,7 +20875,7 @@
       </w:rPr>
     </w:lvl>
   </w:abstractNum>
-  <w:abstractNum w:abstractNumId="149" w15:restartNumberingAfterBreak="0">
+  <w:abstractNum w:abstractNumId="153" w15:restartNumberingAfterBreak="0">
     <w:nsid w:val="594C71C1"/>
     <w:multiLevelType w:val="multilevel"/>
     <w:tmpl w:val="B1D6F104"/>
@@ -20265,7 +20988,7 @@
       </w:rPr>
     </w:lvl>
   </w:abstractNum>
-  <w:abstractNum w:abstractNumId="150" w15:restartNumberingAfterBreak="0">
+  <w:abstractNum w:abstractNumId="154" w15:restartNumberingAfterBreak="0">
     <w:nsid w:val="5A0372AC"/>
     <w:multiLevelType w:val="multilevel"/>
     <w:tmpl w:val="0B18E318"/>
@@ -20377,7 +21100,7 @@
       </w:rPr>
     </w:lvl>
   </w:abstractNum>
-  <w:abstractNum w:abstractNumId="151" w15:restartNumberingAfterBreak="0">
+  <w:abstractNum w:abstractNumId="155" w15:restartNumberingAfterBreak="0">
     <w:nsid w:val="5A3C6B94"/>
     <w:multiLevelType w:val="multilevel"/>
     <w:tmpl w:val="D0BC6314"/>
@@ -20490,7 +21213,7 @@
       </w:rPr>
     </w:lvl>
   </w:abstractNum>
-  <w:abstractNum w:abstractNumId="152" w15:restartNumberingAfterBreak="0">
+  <w:abstractNum w:abstractNumId="156" w15:restartNumberingAfterBreak="0">
     <w:nsid w:val="5A7A3F00"/>
     <w:multiLevelType w:val="multilevel"/>
     <w:tmpl w:val="2ED2A54A"/>
@@ -20603,7 +21326,7 @@
       </w:rPr>
     </w:lvl>
   </w:abstractNum>
-  <w:abstractNum w:abstractNumId="153" w15:restartNumberingAfterBreak="0">
+  <w:abstractNum w:abstractNumId="157" w15:restartNumberingAfterBreak="0">
     <w:nsid w:val="5A925E53"/>
     <w:multiLevelType w:val="multilevel"/>
     <w:tmpl w:val="B51EE252"/>
@@ -20716,7 +21439,7 @@
       </w:rPr>
     </w:lvl>
   </w:abstractNum>
-  <w:abstractNum w:abstractNumId="154" w15:restartNumberingAfterBreak="0">
+  <w:abstractNum w:abstractNumId="158" w15:restartNumberingAfterBreak="0">
     <w:nsid w:val="5AE413B8"/>
     <w:multiLevelType w:val="multilevel"/>
     <w:tmpl w:val="743A541E"/>
@@ -20829,7 +21552,7 @@
       </w:rPr>
     </w:lvl>
   </w:abstractNum>
-  <w:abstractNum w:abstractNumId="155" w15:restartNumberingAfterBreak="0">
+  <w:abstractNum w:abstractNumId="159" w15:restartNumberingAfterBreak="0">
     <w:nsid w:val="5B5227ED"/>
     <w:multiLevelType w:val="multilevel"/>
     <w:tmpl w:val="C3761C44"/>
@@ -20942,7 +21665,7 @@
       </w:rPr>
     </w:lvl>
   </w:abstractNum>
-  <w:abstractNum w:abstractNumId="156" w15:restartNumberingAfterBreak="0">
+  <w:abstractNum w:abstractNumId="160" w15:restartNumberingAfterBreak="0">
     <w:nsid w:val="5BE22586"/>
     <w:multiLevelType w:val="multilevel"/>
     <w:tmpl w:val="5F50074A"/>
@@ -21055,7 +21778,7 @@
       </w:rPr>
     </w:lvl>
   </w:abstractNum>
-  <w:abstractNum w:abstractNumId="157" w15:restartNumberingAfterBreak="0">
+  <w:abstractNum w:abstractNumId="161" w15:restartNumberingAfterBreak="0">
     <w:nsid w:val="5BFC2E58"/>
     <w:multiLevelType w:val="multilevel"/>
     <w:tmpl w:val="691CC0D0"/>
@@ -21168,7 +21891,7 @@
       </w:rPr>
     </w:lvl>
   </w:abstractNum>
-  <w:abstractNum w:abstractNumId="158" w15:restartNumberingAfterBreak="0">
+  <w:abstractNum w:abstractNumId="162" w15:restartNumberingAfterBreak="0">
     <w:nsid w:val="5C07460F"/>
     <w:multiLevelType w:val="multilevel"/>
     <w:tmpl w:val="E2E8885C"/>
@@ -21281,7 +22004,7 @@
       </w:rPr>
     </w:lvl>
   </w:abstractNum>
-  <w:abstractNum w:abstractNumId="159" w15:restartNumberingAfterBreak="0">
+  <w:abstractNum w:abstractNumId="163" w15:restartNumberingAfterBreak="0">
     <w:nsid w:val="5C3F1E48"/>
     <w:multiLevelType w:val="multilevel"/>
     <w:tmpl w:val="CB5AC27E"/>
@@ -21394,7 +22117,7 @@
       </w:rPr>
     </w:lvl>
   </w:abstractNum>
-  <w:abstractNum w:abstractNumId="160" w15:restartNumberingAfterBreak="0">
+  <w:abstractNum w:abstractNumId="164" w15:restartNumberingAfterBreak="0">
     <w:nsid w:val="5C6F5841"/>
     <w:multiLevelType w:val="multilevel"/>
     <w:tmpl w:val="1AFEEE8A"/>
@@ -21507,7 +22230,7 @@
       </w:rPr>
     </w:lvl>
   </w:abstractNum>
-  <w:abstractNum w:abstractNumId="161" w15:restartNumberingAfterBreak="0">
+  <w:abstractNum w:abstractNumId="165" w15:restartNumberingAfterBreak="0">
     <w:nsid w:val="5D2345AA"/>
     <w:multiLevelType w:val="multilevel"/>
     <w:tmpl w:val="BFA0E688"/>
@@ -21620,7 +22343,7 @@
       </w:rPr>
     </w:lvl>
   </w:abstractNum>
-  <w:abstractNum w:abstractNumId="162" w15:restartNumberingAfterBreak="0">
+  <w:abstractNum w:abstractNumId="166" w15:restartNumberingAfterBreak="0">
     <w:nsid w:val="5D3B712C"/>
     <w:multiLevelType w:val="multilevel"/>
     <w:tmpl w:val="DC58D50C"/>
@@ -21733,7 +22456,7 @@
       </w:rPr>
     </w:lvl>
   </w:abstractNum>
-  <w:abstractNum w:abstractNumId="163" w15:restartNumberingAfterBreak="0">
+  <w:abstractNum w:abstractNumId="167" w15:restartNumberingAfterBreak="0">
     <w:nsid w:val="5DC05E3A"/>
     <w:multiLevelType w:val="hybridMultilevel"/>
     <w:tmpl w:val="80D61D9C"/>
@@ -21846,7 +22569,7 @@
       </w:rPr>
     </w:lvl>
   </w:abstractNum>
-  <w:abstractNum w:abstractNumId="164" w15:restartNumberingAfterBreak="0">
+  <w:abstractNum w:abstractNumId="168" w15:restartNumberingAfterBreak="0">
     <w:nsid w:val="5E361625"/>
     <w:multiLevelType w:val="multilevel"/>
     <w:tmpl w:val="5EBA6E42"/>
@@ -21959,7 +22682,7 @@
       </w:rPr>
     </w:lvl>
   </w:abstractNum>
-  <w:abstractNum w:abstractNumId="165" w15:restartNumberingAfterBreak="0">
+  <w:abstractNum w:abstractNumId="169" w15:restartNumberingAfterBreak="0">
     <w:nsid w:val="5EAB17C9"/>
     <w:multiLevelType w:val="multilevel"/>
     <w:tmpl w:val="72406564"/>
@@ -22072,7 +22795,7 @@
       </w:rPr>
     </w:lvl>
   </w:abstractNum>
-  <w:abstractNum w:abstractNumId="166" w15:restartNumberingAfterBreak="0">
+  <w:abstractNum w:abstractNumId="170" w15:restartNumberingAfterBreak="0">
     <w:nsid w:val="5FC01524"/>
     <w:multiLevelType w:val="multilevel"/>
     <w:tmpl w:val="62908808"/>
@@ -22185,7 +22908,7 @@
       </w:rPr>
     </w:lvl>
   </w:abstractNum>
-  <w:abstractNum w:abstractNumId="167" w15:restartNumberingAfterBreak="0">
+  <w:abstractNum w:abstractNumId="171" w15:restartNumberingAfterBreak="0">
     <w:nsid w:val="60211254"/>
     <w:multiLevelType w:val="multilevel"/>
     <w:tmpl w:val="A4CCA7B8"/>
@@ -22298,7 +23021,7 @@
       </w:rPr>
     </w:lvl>
   </w:abstractNum>
-  <w:abstractNum w:abstractNumId="168" w15:restartNumberingAfterBreak="0">
+  <w:abstractNum w:abstractNumId="172" w15:restartNumberingAfterBreak="0">
     <w:nsid w:val="60CD7549"/>
     <w:multiLevelType w:val="multilevel"/>
     <w:tmpl w:val="777EA7F6"/>
@@ -22411,7 +23134,7 @@
       </w:rPr>
     </w:lvl>
   </w:abstractNum>
-  <w:abstractNum w:abstractNumId="169" w15:restartNumberingAfterBreak="0">
+  <w:abstractNum w:abstractNumId="173" w15:restartNumberingAfterBreak="0">
     <w:nsid w:val="61303EE3"/>
     <w:multiLevelType w:val="multilevel"/>
     <w:tmpl w:val="A644F46E"/>
@@ -22524,7 +23247,7 @@
       </w:rPr>
     </w:lvl>
   </w:abstractNum>
-  <w:abstractNum w:abstractNumId="170" w15:restartNumberingAfterBreak="0">
+  <w:abstractNum w:abstractNumId="174" w15:restartNumberingAfterBreak="0">
     <w:nsid w:val="61862E7C"/>
     <w:multiLevelType w:val="multilevel"/>
     <w:tmpl w:val="141491A8"/>
@@ -22637,7 +23360,7 @@
       </w:rPr>
     </w:lvl>
   </w:abstractNum>
-  <w:abstractNum w:abstractNumId="171" w15:restartNumberingAfterBreak="0">
+  <w:abstractNum w:abstractNumId="175" w15:restartNumberingAfterBreak="0">
     <w:nsid w:val="6301689F"/>
     <w:multiLevelType w:val="multilevel"/>
     <w:tmpl w:val="B3E6298E"/>
@@ -22750,7 +23473,7 @@
       </w:rPr>
     </w:lvl>
   </w:abstractNum>
-  <w:abstractNum w:abstractNumId="172" w15:restartNumberingAfterBreak="0">
+  <w:abstractNum w:abstractNumId="176" w15:restartNumberingAfterBreak="0">
     <w:nsid w:val="63213BDC"/>
     <w:multiLevelType w:val="multilevel"/>
     <w:tmpl w:val="3ECA5CDA"/>
@@ -22863,7 +23586,7 @@
       </w:rPr>
     </w:lvl>
   </w:abstractNum>
-  <w:abstractNum w:abstractNumId="173" w15:restartNumberingAfterBreak="0">
+  <w:abstractNum w:abstractNumId="177" w15:restartNumberingAfterBreak="0">
     <w:nsid w:val="63253D43"/>
     <w:multiLevelType w:val="multilevel"/>
     <w:tmpl w:val="C70A4530"/>
@@ -22976,7 +23699,7 @@
       </w:rPr>
     </w:lvl>
   </w:abstractNum>
-  <w:abstractNum w:abstractNumId="174" w15:restartNumberingAfterBreak="0">
+  <w:abstractNum w:abstractNumId="178" w15:restartNumberingAfterBreak="0">
     <w:nsid w:val="63B905E5"/>
     <w:multiLevelType w:val="multilevel"/>
     <w:tmpl w:val="B6E27C1C"/>
@@ -23089,7 +23812,7 @@
       </w:rPr>
     </w:lvl>
   </w:abstractNum>
-  <w:abstractNum w:abstractNumId="175" w15:restartNumberingAfterBreak="0">
+  <w:abstractNum w:abstractNumId="179" w15:restartNumberingAfterBreak="0">
     <w:nsid w:val="63E21B49"/>
     <w:multiLevelType w:val="hybridMultilevel"/>
     <w:tmpl w:val="EE5E0FC0"/>
@@ -23202,7 +23925,7 @@
       </w:rPr>
     </w:lvl>
   </w:abstractNum>
-  <w:abstractNum w:abstractNumId="176" w15:restartNumberingAfterBreak="0">
+  <w:abstractNum w:abstractNumId="180" w15:restartNumberingAfterBreak="0">
     <w:nsid w:val="645678E1"/>
     <w:multiLevelType w:val="multilevel"/>
     <w:tmpl w:val="4B521B84"/>
@@ -23315,7 +24038,7 @@
       </w:rPr>
     </w:lvl>
   </w:abstractNum>
-  <w:abstractNum w:abstractNumId="177" w15:restartNumberingAfterBreak="0">
+  <w:abstractNum w:abstractNumId="181" w15:restartNumberingAfterBreak="0">
     <w:nsid w:val="64857EA9"/>
     <w:multiLevelType w:val="multilevel"/>
     <w:tmpl w:val="F6ACBBA6"/>
@@ -23428,7 +24151,7 @@
       </w:rPr>
     </w:lvl>
   </w:abstractNum>
-  <w:abstractNum w:abstractNumId="178" w15:restartNumberingAfterBreak="0">
+  <w:abstractNum w:abstractNumId="182" w15:restartNumberingAfterBreak="0">
     <w:nsid w:val="659B3CF5"/>
     <w:multiLevelType w:val="multilevel"/>
     <w:tmpl w:val="78E8DFC0"/>
@@ -23541,7 +24264,7 @@
       </w:rPr>
     </w:lvl>
   </w:abstractNum>
-  <w:abstractNum w:abstractNumId="179" w15:restartNumberingAfterBreak="0">
+  <w:abstractNum w:abstractNumId="183" w15:restartNumberingAfterBreak="0">
     <w:nsid w:val="65EE25F0"/>
     <w:multiLevelType w:val="multilevel"/>
     <w:tmpl w:val="4BA8EBF4"/>
@@ -23654,7 +24377,7 @@
       </w:rPr>
     </w:lvl>
   </w:abstractNum>
-  <w:abstractNum w:abstractNumId="180" w15:restartNumberingAfterBreak="0">
+  <w:abstractNum w:abstractNumId="184" w15:restartNumberingAfterBreak="0">
     <w:nsid w:val="65F6523D"/>
     <w:multiLevelType w:val="multilevel"/>
     <w:tmpl w:val="46D0E562"/>
@@ -23767,7 +24490,7 @@
       </w:rPr>
     </w:lvl>
   </w:abstractNum>
-  <w:abstractNum w:abstractNumId="181" w15:restartNumberingAfterBreak="0">
+  <w:abstractNum w:abstractNumId="185" w15:restartNumberingAfterBreak="0">
     <w:nsid w:val="668A0AFA"/>
     <w:multiLevelType w:val="multilevel"/>
     <w:tmpl w:val="A530CC46"/>
@@ -23880,7 +24603,7 @@
       </w:rPr>
     </w:lvl>
   </w:abstractNum>
-  <w:abstractNum w:abstractNumId="182" w15:restartNumberingAfterBreak="0">
+  <w:abstractNum w:abstractNumId="186" w15:restartNumberingAfterBreak="0">
     <w:nsid w:val="668F3767"/>
     <w:multiLevelType w:val="multilevel"/>
     <w:tmpl w:val="659696B6"/>
@@ -23993,7 +24716,7 @@
       </w:rPr>
     </w:lvl>
   </w:abstractNum>
-  <w:abstractNum w:abstractNumId="183" w15:restartNumberingAfterBreak="0">
+  <w:abstractNum w:abstractNumId="187" w15:restartNumberingAfterBreak="0">
     <w:nsid w:val="66BD1F65"/>
     <w:multiLevelType w:val="multilevel"/>
     <w:tmpl w:val="60EE0D2A"/>
@@ -24106,7 +24829,7 @@
       </w:rPr>
     </w:lvl>
   </w:abstractNum>
-  <w:abstractNum w:abstractNumId="184" w15:restartNumberingAfterBreak="0">
+  <w:abstractNum w:abstractNumId="188" w15:restartNumberingAfterBreak="0">
     <w:nsid w:val="67922576"/>
     <w:multiLevelType w:val="multilevel"/>
     <w:tmpl w:val="90CC67EC"/>
@@ -24219,7 +24942,7 @@
       </w:rPr>
     </w:lvl>
   </w:abstractNum>
-  <w:abstractNum w:abstractNumId="185" w15:restartNumberingAfterBreak="0">
+  <w:abstractNum w:abstractNumId="189" w15:restartNumberingAfterBreak="0">
     <w:nsid w:val="68681868"/>
     <w:multiLevelType w:val="multilevel"/>
     <w:tmpl w:val="1908940A"/>
@@ -24332,7 +25055,7 @@
       </w:rPr>
     </w:lvl>
   </w:abstractNum>
-  <w:abstractNum w:abstractNumId="186" w15:restartNumberingAfterBreak="0">
+  <w:abstractNum w:abstractNumId="190" w15:restartNumberingAfterBreak="0">
     <w:nsid w:val="68734221"/>
     <w:multiLevelType w:val="multilevel"/>
     <w:tmpl w:val="5944F38E"/>
@@ -24445,7 +25168,7 @@
       </w:rPr>
     </w:lvl>
   </w:abstractNum>
-  <w:abstractNum w:abstractNumId="187" w15:restartNumberingAfterBreak="0">
+  <w:abstractNum w:abstractNumId="191" w15:restartNumberingAfterBreak="0">
     <w:nsid w:val="6B19689F"/>
     <w:multiLevelType w:val="multilevel"/>
     <w:tmpl w:val="EACC204E"/>
@@ -24558,7 +25281,7 @@
       </w:rPr>
     </w:lvl>
   </w:abstractNum>
-  <w:abstractNum w:abstractNumId="188" w15:restartNumberingAfterBreak="0">
+  <w:abstractNum w:abstractNumId="192" w15:restartNumberingAfterBreak="0">
     <w:nsid w:val="6BF44695"/>
     <w:multiLevelType w:val="multilevel"/>
     <w:tmpl w:val="01A80700"/>
@@ -24671,7 +25394,7 @@
       </w:rPr>
     </w:lvl>
   </w:abstractNum>
-  <w:abstractNum w:abstractNumId="189" w15:restartNumberingAfterBreak="0">
+  <w:abstractNum w:abstractNumId="193" w15:restartNumberingAfterBreak="0">
     <w:nsid w:val="6D41367C"/>
     <w:multiLevelType w:val="multilevel"/>
     <w:tmpl w:val="DC345D2E"/>
@@ -24784,7 +25507,7 @@
       </w:rPr>
     </w:lvl>
   </w:abstractNum>
-  <w:abstractNum w:abstractNumId="190" w15:restartNumberingAfterBreak="0">
+  <w:abstractNum w:abstractNumId="194" w15:restartNumberingAfterBreak="0">
     <w:nsid w:val="6F6D65B0"/>
     <w:multiLevelType w:val="multilevel"/>
     <w:tmpl w:val="CC08D5DA"/>
@@ -24897,7 +25620,7 @@
       </w:rPr>
     </w:lvl>
   </w:abstractNum>
-  <w:abstractNum w:abstractNumId="191" w15:restartNumberingAfterBreak="0">
+  <w:abstractNum w:abstractNumId="195" w15:restartNumberingAfterBreak="0">
     <w:nsid w:val="6F741418"/>
     <w:multiLevelType w:val="multilevel"/>
     <w:tmpl w:val="0AFA5A04"/>
@@ -25010,7 +25733,7 @@
       </w:rPr>
     </w:lvl>
   </w:abstractNum>
-  <w:abstractNum w:abstractNumId="192" w15:restartNumberingAfterBreak="0">
+  <w:abstractNum w:abstractNumId="196" w15:restartNumberingAfterBreak="0">
     <w:nsid w:val="6FA26391"/>
     <w:multiLevelType w:val="multilevel"/>
     <w:tmpl w:val="0658A162"/>
@@ -25123,7 +25846,7 @@
       </w:rPr>
     </w:lvl>
   </w:abstractNum>
-  <w:abstractNum w:abstractNumId="193" w15:restartNumberingAfterBreak="0">
+  <w:abstractNum w:abstractNumId="197" w15:restartNumberingAfterBreak="0">
     <w:nsid w:val="6FBF4ADF"/>
     <w:multiLevelType w:val="multilevel"/>
     <w:tmpl w:val="FE604FB8"/>
@@ -25236,7 +25959,7 @@
       </w:rPr>
     </w:lvl>
   </w:abstractNum>
-  <w:abstractNum w:abstractNumId="194" w15:restartNumberingAfterBreak="0">
+  <w:abstractNum w:abstractNumId="198" w15:restartNumberingAfterBreak="0">
     <w:nsid w:val="6FD87902"/>
     <w:multiLevelType w:val="multilevel"/>
     <w:tmpl w:val="2A3A3D58"/>
@@ -25349,7 +26072,7 @@
       </w:rPr>
     </w:lvl>
   </w:abstractNum>
-  <w:abstractNum w:abstractNumId="195" w15:restartNumberingAfterBreak="0">
+  <w:abstractNum w:abstractNumId="199" w15:restartNumberingAfterBreak="0">
     <w:nsid w:val="70C7531B"/>
     <w:multiLevelType w:val="multilevel"/>
     <w:tmpl w:val="E2403630"/>
@@ -25462,7 +26185,7 @@
       </w:rPr>
     </w:lvl>
   </w:abstractNum>
-  <w:abstractNum w:abstractNumId="196" w15:restartNumberingAfterBreak="0">
+  <w:abstractNum w:abstractNumId="200" w15:restartNumberingAfterBreak="0">
     <w:nsid w:val="712F72E9"/>
     <w:multiLevelType w:val="multilevel"/>
     <w:tmpl w:val="2A74EF20"/>
@@ -25575,7 +26298,7 @@
       </w:rPr>
     </w:lvl>
   </w:abstractNum>
-  <w:abstractNum w:abstractNumId="197" w15:restartNumberingAfterBreak="0">
+  <w:abstractNum w:abstractNumId="201" w15:restartNumberingAfterBreak="0">
     <w:nsid w:val="7162138D"/>
     <w:multiLevelType w:val="multilevel"/>
     <w:tmpl w:val="80FE1D8A"/>
@@ -25688,7 +26411,7 @@
       </w:rPr>
     </w:lvl>
   </w:abstractNum>
-  <w:abstractNum w:abstractNumId="198" w15:restartNumberingAfterBreak="0">
+  <w:abstractNum w:abstractNumId="202" w15:restartNumberingAfterBreak="0">
     <w:nsid w:val="71B619E2"/>
     <w:multiLevelType w:val="multilevel"/>
     <w:tmpl w:val="752468FA"/>
@@ -25801,7 +26524,7 @@
       </w:rPr>
     </w:lvl>
   </w:abstractNum>
-  <w:abstractNum w:abstractNumId="199" w15:restartNumberingAfterBreak="0">
+  <w:abstractNum w:abstractNumId="203" w15:restartNumberingAfterBreak="0">
     <w:nsid w:val="72060F24"/>
     <w:multiLevelType w:val="hybridMultilevel"/>
     <w:tmpl w:val="05CCCF2A"/>
@@ -25914,7 +26637,7 @@
       </w:rPr>
     </w:lvl>
   </w:abstractNum>
-  <w:abstractNum w:abstractNumId="200" w15:restartNumberingAfterBreak="0">
+  <w:abstractNum w:abstractNumId="204" w15:restartNumberingAfterBreak="0">
     <w:nsid w:val="72C53B85"/>
     <w:multiLevelType w:val="multilevel"/>
     <w:tmpl w:val="267EFC68"/>
@@ -26027,7 +26750,7 @@
       </w:rPr>
     </w:lvl>
   </w:abstractNum>
-  <w:abstractNum w:abstractNumId="201" w15:restartNumberingAfterBreak="0">
+  <w:abstractNum w:abstractNumId="205" w15:restartNumberingAfterBreak="0">
     <w:nsid w:val="73C87E6F"/>
     <w:multiLevelType w:val="multilevel"/>
     <w:tmpl w:val="682E36B4"/>
@@ -26140,7 +26863,7 @@
       </w:rPr>
     </w:lvl>
   </w:abstractNum>
-  <w:abstractNum w:abstractNumId="202" w15:restartNumberingAfterBreak="0">
+  <w:abstractNum w:abstractNumId="206" w15:restartNumberingAfterBreak="0">
     <w:nsid w:val="73DD3E9D"/>
     <w:multiLevelType w:val="multilevel"/>
     <w:tmpl w:val="7E46DBEE"/>
@@ -26253,7 +26976,7 @@
       </w:rPr>
     </w:lvl>
   </w:abstractNum>
-  <w:abstractNum w:abstractNumId="203" w15:restartNumberingAfterBreak="0">
+  <w:abstractNum w:abstractNumId="207" w15:restartNumberingAfterBreak="0">
     <w:nsid w:val="748853BC"/>
     <w:multiLevelType w:val="multilevel"/>
     <w:tmpl w:val="282A4E6A"/>
@@ -26366,7 +27089,7 @@
       </w:rPr>
     </w:lvl>
   </w:abstractNum>
-  <w:abstractNum w:abstractNumId="204" w15:restartNumberingAfterBreak="0">
+  <w:abstractNum w:abstractNumId="208" w15:restartNumberingAfterBreak="0">
     <w:nsid w:val="755C2853"/>
     <w:multiLevelType w:val="multilevel"/>
     <w:tmpl w:val="7E1444CA"/>
@@ -26479,7 +27202,7 @@
       </w:rPr>
     </w:lvl>
   </w:abstractNum>
-  <w:abstractNum w:abstractNumId="205" w15:restartNumberingAfterBreak="0">
+  <w:abstractNum w:abstractNumId="209" w15:restartNumberingAfterBreak="0">
     <w:nsid w:val="76E501CD"/>
     <w:multiLevelType w:val="multilevel"/>
     <w:tmpl w:val="62EC8CEC"/>
@@ -26592,7 +27315,7 @@
       </w:rPr>
     </w:lvl>
   </w:abstractNum>
-  <w:abstractNum w:abstractNumId="206" w15:restartNumberingAfterBreak="0">
+  <w:abstractNum w:abstractNumId="210" w15:restartNumberingAfterBreak="0">
     <w:nsid w:val="77571B19"/>
     <w:multiLevelType w:val="multilevel"/>
     <w:tmpl w:val="7390FC4C"/>
@@ -26705,7 +27428,7 @@
       </w:rPr>
     </w:lvl>
   </w:abstractNum>
-  <w:abstractNum w:abstractNumId="207" w15:restartNumberingAfterBreak="0">
+  <w:abstractNum w:abstractNumId="211" w15:restartNumberingAfterBreak="0">
     <w:nsid w:val="77EB3302"/>
     <w:multiLevelType w:val="multilevel"/>
     <w:tmpl w:val="10665DEA"/>
@@ -26818,7 +27541,7 @@
       </w:rPr>
     </w:lvl>
   </w:abstractNum>
-  <w:abstractNum w:abstractNumId="208" w15:restartNumberingAfterBreak="0">
+  <w:abstractNum w:abstractNumId="212" w15:restartNumberingAfterBreak="0">
     <w:nsid w:val="786473F8"/>
     <w:multiLevelType w:val="multilevel"/>
     <w:tmpl w:val="83E0B9DA"/>
@@ -26931,7 +27654,7 @@
       </w:rPr>
     </w:lvl>
   </w:abstractNum>
-  <w:abstractNum w:abstractNumId="209" w15:restartNumberingAfterBreak="0">
+  <w:abstractNum w:abstractNumId="213" w15:restartNumberingAfterBreak="0">
     <w:nsid w:val="79574D3F"/>
     <w:multiLevelType w:val="multilevel"/>
     <w:tmpl w:val="7A769F52"/>
@@ -27044,7 +27767,7 @@
       </w:rPr>
     </w:lvl>
   </w:abstractNum>
-  <w:abstractNum w:abstractNumId="210" w15:restartNumberingAfterBreak="0">
+  <w:abstractNum w:abstractNumId="214" w15:restartNumberingAfterBreak="0">
     <w:nsid w:val="7A532170"/>
     <w:multiLevelType w:val="multilevel"/>
     <w:tmpl w:val="050009A8"/>
@@ -27157,7 +27880,7 @@
       </w:rPr>
     </w:lvl>
   </w:abstractNum>
-  <w:abstractNum w:abstractNumId="211" w15:restartNumberingAfterBreak="0">
+  <w:abstractNum w:abstractNumId="215" w15:restartNumberingAfterBreak="0">
     <w:nsid w:val="7A8E6013"/>
     <w:multiLevelType w:val="multilevel"/>
     <w:tmpl w:val="1A06BC90"/>
@@ -27270,7 +27993,7 @@
       </w:rPr>
     </w:lvl>
   </w:abstractNum>
-  <w:abstractNum w:abstractNumId="212" w15:restartNumberingAfterBreak="0">
+  <w:abstractNum w:abstractNumId="216" w15:restartNumberingAfterBreak="0">
     <w:nsid w:val="7AD10347"/>
     <w:multiLevelType w:val="multilevel"/>
     <w:tmpl w:val="DA44051E"/>
@@ -27383,7 +28106,7 @@
       </w:rPr>
     </w:lvl>
   </w:abstractNum>
-  <w:abstractNum w:abstractNumId="213" w15:restartNumberingAfterBreak="0">
+  <w:abstractNum w:abstractNumId="217" w15:restartNumberingAfterBreak="0">
     <w:nsid w:val="7AE74197"/>
     <w:multiLevelType w:val="multilevel"/>
     <w:tmpl w:val="052CAA3C"/>
@@ -27496,7 +28219,7 @@
       </w:rPr>
     </w:lvl>
   </w:abstractNum>
-  <w:abstractNum w:abstractNumId="214" w15:restartNumberingAfterBreak="0">
+  <w:abstractNum w:abstractNumId="218" w15:restartNumberingAfterBreak="0">
     <w:nsid w:val="7B2A5CB5"/>
     <w:multiLevelType w:val="multilevel"/>
     <w:tmpl w:val="B5B42C42"/>
@@ -27609,7 +28332,7 @@
       </w:rPr>
     </w:lvl>
   </w:abstractNum>
-  <w:abstractNum w:abstractNumId="215" w15:restartNumberingAfterBreak="0">
+  <w:abstractNum w:abstractNumId="219" w15:restartNumberingAfterBreak="0">
     <w:nsid w:val="7C837F4E"/>
     <w:multiLevelType w:val="multilevel"/>
     <w:tmpl w:val="497ECA0E"/>
@@ -27722,7 +28445,7 @@
       </w:rPr>
     </w:lvl>
   </w:abstractNum>
-  <w:abstractNum w:abstractNumId="216" w15:restartNumberingAfterBreak="0">
+  <w:abstractNum w:abstractNumId="220" w15:restartNumberingAfterBreak="0">
     <w:nsid w:val="7CDE27CE"/>
     <w:multiLevelType w:val="multilevel"/>
     <w:tmpl w:val="82FEAB6E"/>
@@ -27835,7 +28558,7 @@
       </w:rPr>
     </w:lvl>
   </w:abstractNum>
-  <w:abstractNum w:abstractNumId="217" w15:restartNumberingAfterBreak="0">
+  <w:abstractNum w:abstractNumId="221" w15:restartNumberingAfterBreak="0">
     <w:nsid w:val="7D114AB4"/>
     <w:multiLevelType w:val="multilevel"/>
     <w:tmpl w:val="50DEB7EA"/>
@@ -27948,7 +28671,7 @@
       </w:rPr>
     </w:lvl>
   </w:abstractNum>
-  <w:abstractNum w:abstractNumId="218" w15:restartNumberingAfterBreak="0">
+  <w:abstractNum w:abstractNumId="222" w15:restartNumberingAfterBreak="0">
     <w:nsid w:val="7E357861"/>
     <w:multiLevelType w:val="hybridMultilevel"/>
     <w:tmpl w:val="0270F136"/>
@@ -28061,7 +28784,7 @@
       </w:rPr>
     </w:lvl>
   </w:abstractNum>
-  <w:abstractNum w:abstractNumId="219" w15:restartNumberingAfterBreak="0">
+  <w:abstractNum w:abstractNumId="223" w15:restartNumberingAfterBreak="0">
     <w:nsid w:val="7E5F49E8"/>
     <w:multiLevelType w:val="multilevel"/>
     <w:tmpl w:val="17FEB10E"/>
@@ -28147,7 +28870,7 @@
       </w:pPr>
     </w:lvl>
   </w:abstractNum>
-  <w:abstractNum w:abstractNumId="220" w15:restartNumberingAfterBreak="0">
+  <w:abstractNum w:abstractNumId="224" w15:restartNumberingAfterBreak="0">
     <w:nsid w:val="7EFF59DA"/>
     <w:multiLevelType w:val="multilevel"/>
     <w:tmpl w:val="90FCA34E"/>
@@ -28260,7 +28983,7 @@
       </w:rPr>
     </w:lvl>
   </w:abstractNum>
-  <w:abstractNum w:abstractNumId="221" w15:restartNumberingAfterBreak="0">
+  <w:abstractNum w:abstractNumId="225" w15:restartNumberingAfterBreak="0">
     <w:nsid w:val="7F1A5C3F"/>
     <w:multiLevelType w:val="multilevel"/>
     <w:tmpl w:val="44D87412"/>
@@ -28373,7 +29096,7 @@
       </w:rPr>
     </w:lvl>
   </w:abstractNum>
-  <w:abstractNum w:abstractNumId="222" w15:restartNumberingAfterBreak="0">
+  <w:abstractNum w:abstractNumId="226" w15:restartNumberingAfterBreak="0">
     <w:nsid w:val="7F617B3A"/>
     <w:multiLevelType w:val="multilevel"/>
     <w:tmpl w:val="828254BC"/>
@@ -28486,7 +29209,7 @@
       </w:rPr>
     </w:lvl>
   </w:abstractNum>
-  <w:abstractNum w:abstractNumId="223" w15:restartNumberingAfterBreak="0">
+  <w:abstractNum w:abstractNumId="227" w15:restartNumberingAfterBreak="0">
     <w:nsid w:val="7F76383F"/>
     <w:multiLevelType w:val="multilevel"/>
     <w:tmpl w:val="1C2ADD2C"/>
@@ -28599,7 +29322,7 @@
       </w:rPr>
     </w:lvl>
   </w:abstractNum>
-  <w:abstractNum w:abstractNumId="224" w15:restartNumberingAfterBreak="0">
+  <w:abstractNum w:abstractNumId="228" w15:restartNumberingAfterBreak="0">
     <w:nsid w:val="7F815AA9"/>
     <w:multiLevelType w:val="multilevel"/>
     <w:tmpl w:val="7A10253A"/>
@@ -28713,16 +29436,16 @@
     </w:lvl>
   </w:abstractNum>
   <w:num w:numId="1" w16cid:durableId="145437067">
-    <w:abstractNumId w:val="179"/>
+    <w:abstractNumId w:val="183"/>
   </w:num>
   <w:num w:numId="2" w16cid:durableId="145316448">
-    <w:abstractNumId w:val="26"/>
+    <w:abstractNumId w:val="27"/>
   </w:num>
   <w:num w:numId="3" w16cid:durableId="741563748">
-    <w:abstractNumId w:val="100"/>
+    <w:abstractNumId w:val="104"/>
   </w:num>
   <w:num w:numId="4" w16cid:durableId="735787610">
-    <w:abstractNumId w:val="172"/>
+    <w:abstractNumId w:val="176"/>
   </w:num>
   <w:num w:numId="5" w16cid:durableId="1801418310">
     <w:abstractNumId w:val="7"/>
@@ -28731,31 +29454,31 @@
     <w:abstractNumId w:val="12"/>
   </w:num>
   <w:num w:numId="7" w16cid:durableId="740639682">
-    <w:abstractNumId w:val="37"/>
+    <w:abstractNumId w:val="38"/>
   </w:num>
   <w:num w:numId="8" w16cid:durableId="137457322">
-    <w:abstractNumId w:val="39"/>
+    <w:abstractNumId w:val="40"/>
   </w:num>
   <w:num w:numId="9" w16cid:durableId="40372005">
-    <w:abstractNumId w:val="188"/>
+    <w:abstractNumId w:val="192"/>
   </w:num>
   <w:num w:numId="10" w16cid:durableId="334957771">
-    <w:abstractNumId w:val="81"/>
+    <w:abstractNumId w:val="84"/>
   </w:num>
   <w:num w:numId="11" w16cid:durableId="1806699746">
-    <w:abstractNumId w:val="139"/>
+    <w:abstractNumId w:val="143"/>
   </w:num>
   <w:num w:numId="12" w16cid:durableId="1884440761">
-    <w:abstractNumId w:val="107"/>
+    <w:abstractNumId w:val="111"/>
   </w:num>
   <w:num w:numId="13" w16cid:durableId="447823351">
     <w:abstractNumId w:val="2"/>
   </w:num>
   <w:num w:numId="14" w16cid:durableId="626394553">
-    <w:abstractNumId w:val="25"/>
+    <w:abstractNumId w:val="26"/>
   </w:num>
   <w:num w:numId="15" w16cid:durableId="191386427">
-    <w:abstractNumId w:val="66"/>
+    <w:abstractNumId w:val="68"/>
   </w:num>
   <w:num w:numId="16" w16cid:durableId="348529426">
     <w:abstractNumId w:val="6"/>
@@ -28764,628 +29487,640 @@
     <w:abstractNumId w:val="1"/>
   </w:num>
   <w:num w:numId="18" w16cid:durableId="1661154669">
-    <w:abstractNumId w:val="121"/>
+    <w:abstractNumId w:val="125"/>
   </w:num>
   <w:num w:numId="19" w16cid:durableId="388380051">
-    <w:abstractNumId w:val="64"/>
+    <w:abstractNumId w:val="65"/>
   </w:num>
   <w:num w:numId="20" w16cid:durableId="1091778378">
-    <w:abstractNumId w:val="182"/>
+    <w:abstractNumId w:val="186"/>
   </w:num>
   <w:num w:numId="21" w16cid:durableId="1569917284">
-    <w:abstractNumId w:val="45"/>
+    <w:abstractNumId w:val="46"/>
   </w:num>
   <w:num w:numId="22" w16cid:durableId="1410616227">
-    <w:abstractNumId w:val="165"/>
+    <w:abstractNumId w:val="169"/>
   </w:num>
   <w:num w:numId="23" w16cid:durableId="892232475">
-    <w:abstractNumId w:val="198"/>
+    <w:abstractNumId w:val="202"/>
   </w:num>
   <w:num w:numId="24" w16cid:durableId="1531987988">
-    <w:abstractNumId w:val="125"/>
+    <w:abstractNumId w:val="129"/>
   </w:num>
   <w:num w:numId="25" w16cid:durableId="998919488">
-    <w:abstractNumId w:val="208"/>
+    <w:abstractNumId w:val="212"/>
   </w:num>
   <w:num w:numId="26" w16cid:durableId="85660377">
+    <w:abstractNumId w:val="150"/>
+  </w:num>
+  <w:num w:numId="27" w16cid:durableId="106703997">
+    <w:abstractNumId w:val="209"/>
+  </w:num>
+  <w:num w:numId="28" w16cid:durableId="744301946">
+    <w:abstractNumId w:val="128"/>
+  </w:num>
+  <w:num w:numId="29" w16cid:durableId="344023042">
+    <w:abstractNumId w:val="187"/>
+  </w:num>
+  <w:num w:numId="30" w16cid:durableId="1211652271">
+    <w:abstractNumId w:val="228"/>
+  </w:num>
+  <w:num w:numId="31" w16cid:durableId="1785997858">
+    <w:abstractNumId w:val="92"/>
+  </w:num>
+  <w:num w:numId="32" w16cid:durableId="1077941254">
+    <w:abstractNumId w:val="178"/>
+  </w:num>
+  <w:num w:numId="33" w16cid:durableId="378289075">
+    <w:abstractNumId w:val="193"/>
+  </w:num>
+  <w:num w:numId="34" w16cid:durableId="902639298">
+    <w:abstractNumId w:val="51"/>
+  </w:num>
+  <w:num w:numId="35" w16cid:durableId="740055244">
+    <w:abstractNumId w:val="101"/>
+  </w:num>
+  <w:num w:numId="36" w16cid:durableId="1549880145">
+    <w:abstractNumId w:val="130"/>
+  </w:num>
+  <w:num w:numId="37" w16cid:durableId="2049839940">
+    <w:abstractNumId w:val="43"/>
+  </w:num>
+  <w:num w:numId="38" w16cid:durableId="324014198">
+    <w:abstractNumId w:val="21"/>
+  </w:num>
+  <w:num w:numId="39" w16cid:durableId="565604302">
+    <w:abstractNumId w:val="185"/>
+  </w:num>
+  <w:num w:numId="40" w16cid:durableId="880631366">
+    <w:abstractNumId w:val="71"/>
+  </w:num>
+  <w:num w:numId="41" w16cid:durableId="2118138217">
+    <w:abstractNumId w:val="153"/>
+  </w:num>
+  <w:num w:numId="42" w16cid:durableId="220873490">
+    <w:abstractNumId w:val="122"/>
+  </w:num>
+  <w:num w:numId="43" w16cid:durableId="1251817733">
     <w:abstractNumId w:val="146"/>
   </w:num>
-  <w:num w:numId="27" w16cid:durableId="106703997">
-    <w:abstractNumId w:val="205"/>
+  <w:num w:numId="44" w16cid:durableId="1805657799">
+    <w:abstractNumId w:val="54"/>
   </w:num>
-  <w:num w:numId="28" w16cid:durableId="744301946">
+  <w:num w:numId="45" w16cid:durableId="1901282267">
+    <w:abstractNumId w:val="108"/>
+  </w:num>
+  <w:num w:numId="46" w16cid:durableId="908229309">
+    <w:abstractNumId w:val="190"/>
+  </w:num>
+  <w:num w:numId="47" w16cid:durableId="1846702488">
+    <w:abstractNumId w:val="181"/>
+  </w:num>
+  <w:num w:numId="48" w16cid:durableId="1848590271">
+    <w:abstractNumId w:val="115"/>
+  </w:num>
+  <w:num w:numId="49" w16cid:durableId="1618025656">
+    <w:abstractNumId w:val="174"/>
+  </w:num>
+  <w:num w:numId="50" w16cid:durableId="1347713959">
+    <w:abstractNumId w:val="201"/>
+  </w:num>
+  <w:num w:numId="51" w16cid:durableId="314726232">
+    <w:abstractNumId w:val="127"/>
+  </w:num>
+  <w:num w:numId="52" w16cid:durableId="1477189443">
+    <w:abstractNumId w:val="188"/>
+  </w:num>
+  <w:num w:numId="53" w16cid:durableId="418453300">
+    <w:abstractNumId w:val="32"/>
+  </w:num>
+  <w:num w:numId="54" w16cid:durableId="1100949682">
+    <w:abstractNumId w:val="91"/>
+  </w:num>
+  <w:num w:numId="55" w16cid:durableId="1149859827">
+    <w:abstractNumId w:val="19"/>
+  </w:num>
+  <w:num w:numId="56" w16cid:durableId="1849098578">
+    <w:abstractNumId w:val="151"/>
+  </w:num>
+  <w:num w:numId="57" w16cid:durableId="1367875936">
+    <w:abstractNumId w:val="44"/>
+  </w:num>
+  <w:num w:numId="58" w16cid:durableId="1235120007">
+    <w:abstractNumId w:val="75"/>
+  </w:num>
+  <w:num w:numId="59" w16cid:durableId="145782061">
+    <w:abstractNumId w:val="18"/>
+  </w:num>
+  <w:num w:numId="60" w16cid:durableId="1475757216">
+    <w:abstractNumId w:val="168"/>
+  </w:num>
+  <w:num w:numId="61" w16cid:durableId="2117091286">
+    <w:abstractNumId w:val="184"/>
+  </w:num>
+  <w:num w:numId="62" w16cid:durableId="972708256">
     <w:abstractNumId w:val="124"/>
   </w:num>
-  <w:num w:numId="29" w16cid:durableId="344023042">
-    <w:abstractNumId w:val="183"/>
+  <w:num w:numId="63" w16cid:durableId="1786774685">
+    <w:abstractNumId w:val="218"/>
   </w:num>
-  <w:num w:numId="30" w16cid:durableId="1211652271">
-    <w:abstractNumId w:val="224"/>
+  <w:num w:numId="64" w16cid:durableId="1189492467">
+    <w:abstractNumId w:val="112"/>
   </w:num>
-  <w:num w:numId="31" w16cid:durableId="1785997858">
-    <w:abstractNumId w:val="89"/>
-  </w:num>
-  <w:num w:numId="32" w16cid:durableId="1077941254">
-    <w:abstractNumId w:val="174"/>
-  </w:num>
-  <w:num w:numId="33" w16cid:durableId="378289075">
-    <w:abstractNumId w:val="189"/>
-  </w:num>
-  <w:num w:numId="34" w16cid:durableId="902639298">
-    <w:abstractNumId w:val="50"/>
-  </w:num>
-  <w:num w:numId="35" w16cid:durableId="740055244">
-    <w:abstractNumId w:val="97"/>
-  </w:num>
-  <w:num w:numId="36" w16cid:durableId="1549880145">
+  <w:num w:numId="65" w16cid:durableId="860362908">
     <w:abstractNumId w:val="126"/>
   </w:num>
-  <w:num w:numId="37" w16cid:durableId="2049839940">
-    <w:abstractNumId w:val="42"/>
-  </w:num>
-  <w:num w:numId="38" w16cid:durableId="324014198">
-    <w:abstractNumId w:val="20"/>
-  </w:num>
-  <w:num w:numId="39" w16cid:durableId="565604302">
-    <w:abstractNumId w:val="181"/>
-  </w:num>
-  <w:num w:numId="40" w16cid:durableId="880631366">
-    <w:abstractNumId w:val="69"/>
-  </w:num>
-  <w:num w:numId="41" w16cid:durableId="2118138217">
-    <w:abstractNumId w:val="149"/>
-  </w:num>
-  <w:num w:numId="42" w16cid:durableId="220873490">
-    <w:abstractNumId w:val="118"/>
-  </w:num>
-  <w:num w:numId="43" w16cid:durableId="1251817733">
-    <w:abstractNumId w:val="142"/>
-  </w:num>
-  <w:num w:numId="44" w16cid:durableId="1805657799">
-    <w:abstractNumId w:val="53"/>
-  </w:num>
-  <w:num w:numId="45" w16cid:durableId="1901282267">
-    <w:abstractNumId w:val="104"/>
-  </w:num>
-  <w:num w:numId="46" w16cid:durableId="908229309">
-    <w:abstractNumId w:val="186"/>
-  </w:num>
-  <w:num w:numId="47" w16cid:durableId="1846702488">
-    <w:abstractNumId w:val="177"/>
-  </w:num>
-  <w:num w:numId="48" w16cid:durableId="1848590271">
-    <w:abstractNumId w:val="111"/>
-  </w:num>
-  <w:num w:numId="49" w16cid:durableId="1618025656">
-    <w:abstractNumId w:val="170"/>
-  </w:num>
-  <w:num w:numId="50" w16cid:durableId="1347713959">
-    <w:abstractNumId w:val="197"/>
-  </w:num>
-  <w:num w:numId="51" w16cid:durableId="314726232">
-    <w:abstractNumId w:val="123"/>
-  </w:num>
-  <w:num w:numId="52" w16cid:durableId="1477189443">
-    <w:abstractNumId w:val="184"/>
-  </w:num>
-  <w:num w:numId="53" w16cid:durableId="418453300">
-    <w:abstractNumId w:val="31"/>
-  </w:num>
-  <w:num w:numId="54" w16cid:durableId="1100949682">
-    <w:abstractNumId w:val="88"/>
-  </w:num>
-  <w:num w:numId="55" w16cid:durableId="1149859827">
-    <w:abstractNumId w:val="18"/>
-  </w:num>
-  <w:num w:numId="56" w16cid:durableId="1849098578">
-    <w:abstractNumId w:val="147"/>
-  </w:num>
-  <w:num w:numId="57" w16cid:durableId="1367875936">
-    <w:abstractNumId w:val="43"/>
-  </w:num>
-  <w:num w:numId="58" w16cid:durableId="1235120007">
-    <w:abstractNumId w:val="73"/>
-  </w:num>
-  <w:num w:numId="59" w16cid:durableId="145782061">
-    <w:abstractNumId w:val="17"/>
-  </w:num>
-  <w:num w:numId="60" w16cid:durableId="1475757216">
-    <w:abstractNumId w:val="164"/>
-  </w:num>
-  <w:num w:numId="61" w16cid:durableId="2117091286">
-    <w:abstractNumId w:val="180"/>
-  </w:num>
-  <w:num w:numId="62" w16cid:durableId="972708256">
-    <w:abstractNumId w:val="120"/>
-  </w:num>
-  <w:num w:numId="63" w16cid:durableId="1786774685">
-    <w:abstractNumId w:val="214"/>
-  </w:num>
-  <w:num w:numId="64" w16cid:durableId="1189492467">
-    <w:abstractNumId w:val="108"/>
-  </w:num>
-  <w:num w:numId="65" w16cid:durableId="860362908">
-    <w:abstractNumId w:val="122"/>
-  </w:num>
   <w:num w:numId="66" w16cid:durableId="768745235">
-    <w:abstractNumId w:val="56"/>
+    <w:abstractNumId w:val="57"/>
   </w:num>
   <w:num w:numId="67" w16cid:durableId="137502134">
     <w:abstractNumId w:val="0"/>
   </w:num>
   <w:num w:numId="68" w16cid:durableId="593132450">
-    <w:abstractNumId w:val="132"/>
+    <w:abstractNumId w:val="136"/>
   </w:num>
   <w:num w:numId="69" w16cid:durableId="748115722">
-    <w:abstractNumId w:val="202"/>
+    <w:abstractNumId w:val="206"/>
   </w:num>
   <w:num w:numId="70" w16cid:durableId="1416633306">
-    <w:abstractNumId w:val="135"/>
+    <w:abstractNumId w:val="139"/>
   </w:num>
   <w:num w:numId="71" w16cid:durableId="146552725">
-    <w:abstractNumId w:val="151"/>
+    <w:abstractNumId w:val="155"/>
   </w:num>
   <w:num w:numId="72" w16cid:durableId="298270862">
-    <w:abstractNumId w:val="141"/>
+    <w:abstractNumId w:val="145"/>
   </w:num>
   <w:num w:numId="73" w16cid:durableId="712996284">
-    <w:abstractNumId w:val="90"/>
+    <w:abstractNumId w:val="93"/>
   </w:num>
   <w:num w:numId="74" w16cid:durableId="853229470">
-    <w:abstractNumId w:val="78"/>
+    <w:abstractNumId w:val="81"/>
   </w:num>
   <w:num w:numId="75" w16cid:durableId="1290279539">
-    <w:abstractNumId w:val="110"/>
+    <w:abstractNumId w:val="114"/>
   </w:num>
   <w:num w:numId="76" w16cid:durableId="732318216">
-    <w:abstractNumId w:val="168"/>
+    <w:abstractNumId w:val="172"/>
   </w:num>
   <w:num w:numId="77" w16cid:durableId="543903539">
-    <w:abstractNumId w:val="38"/>
+    <w:abstractNumId w:val="39"/>
   </w:num>
   <w:num w:numId="78" w16cid:durableId="1951276767">
-    <w:abstractNumId w:val="91"/>
+    <w:abstractNumId w:val="94"/>
   </w:num>
   <w:num w:numId="79" w16cid:durableId="1434277884">
-    <w:abstractNumId w:val="194"/>
+    <w:abstractNumId w:val="198"/>
   </w:num>
   <w:num w:numId="80" w16cid:durableId="1792434507">
-    <w:abstractNumId w:val="148"/>
+    <w:abstractNumId w:val="152"/>
   </w:num>
   <w:num w:numId="81" w16cid:durableId="1500580846">
-    <w:abstractNumId w:val="171"/>
+    <w:abstractNumId w:val="175"/>
   </w:num>
   <w:num w:numId="82" w16cid:durableId="1627349913">
-    <w:abstractNumId w:val="47"/>
+    <w:abstractNumId w:val="48"/>
   </w:num>
   <w:num w:numId="83" w16cid:durableId="31461069">
-    <w:abstractNumId w:val="14"/>
+    <w:abstractNumId w:val="15"/>
   </w:num>
   <w:num w:numId="84" w16cid:durableId="1066222002">
-    <w:abstractNumId w:val="93"/>
+    <w:abstractNumId w:val="97"/>
   </w:num>
   <w:num w:numId="85" w16cid:durableId="110131556">
-    <w:abstractNumId w:val="206"/>
+    <w:abstractNumId w:val="210"/>
   </w:num>
   <w:num w:numId="86" w16cid:durableId="548229881">
-    <w:abstractNumId w:val="220"/>
+    <w:abstractNumId w:val="224"/>
   </w:num>
   <w:num w:numId="87" w16cid:durableId="758403054">
-    <w:abstractNumId w:val="154"/>
+    <w:abstractNumId w:val="158"/>
   </w:num>
   <w:num w:numId="88" w16cid:durableId="696199787">
-    <w:abstractNumId w:val="134"/>
+    <w:abstractNumId w:val="138"/>
   </w:num>
   <w:num w:numId="89" w16cid:durableId="256594107">
-    <w:abstractNumId w:val="211"/>
+    <w:abstractNumId w:val="215"/>
   </w:num>
   <w:num w:numId="90" w16cid:durableId="1676615720">
+    <w:abstractNumId w:val="120"/>
+  </w:num>
+  <w:num w:numId="91" w16cid:durableId="435449320">
+    <w:abstractNumId w:val="103"/>
+  </w:num>
+  <w:num w:numId="92" w16cid:durableId="380860352">
+    <w:abstractNumId w:val="87"/>
+  </w:num>
+  <w:num w:numId="93" w16cid:durableId="862134790">
+    <w:abstractNumId w:val="34"/>
+  </w:num>
+  <w:num w:numId="94" w16cid:durableId="1079400677">
     <w:abstractNumId w:val="116"/>
   </w:num>
-  <w:num w:numId="91" w16cid:durableId="435449320">
-    <w:abstractNumId w:val="99"/>
-  </w:num>
-  <w:num w:numId="92" w16cid:durableId="380860352">
-    <w:abstractNumId w:val="84"/>
-  </w:num>
-  <w:num w:numId="93" w16cid:durableId="862134790">
-    <w:abstractNumId w:val="33"/>
-  </w:num>
-  <w:num w:numId="94" w16cid:durableId="1079400677">
-    <w:abstractNumId w:val="112"/>
-  </w:num>
   <w:num w:numId="95" w16cid:durableId="766538767">
-    <w:abstractNumId w:val="128"/>
+    <w:abstractNumId w:val="132"/>
   </w:num>
   <w:num w:numId="96" w16cid:durableId="898789998">
     <w:abstractNumId w:val="11"/>
   </w:num>
   <w:num w:numId="97" w16cid:durableId="1261256142">
-    <w:abstractNumId w:val="55"/>
+    <w:abstractNumId w:val="56"/>
   </w:num>
   <w:num w:numId="98" w16cid:durableId="862403286">
     <w:abstractNumId w:val="13"/>
   </w:num>
   <w:num w:numId="99" w16cid:durableId="1768695983">
-    <w:abstractNumId w:val="98"/>
+    <w:abstractNumId w:val="102"/>
   </w:num>
   <w:num w:numId="100" w16cid:durableId="607811684">
-    <w:abstractNumId w:val="137"/>
+    <w:abstractNumId w:val="141"/>
   </w:num>
   <w:num w:numId="101" w16cid:durableId="693848787">
-    <w:abstractNumId w:val="166"/>
+    <w:abstractNumId w:val="170"/>
   </w:num>
   <w:num w:numId="102" w16cid:durableId="659777185">
-    <w:abstractNumId w:val="106"/>
+    <w:abstractNumId w:val="110"/>
   </w:num>
   <w:num w:numId="103" w16cid:durableId="671372695">
-    <w:abstractNumId w:val="185"/>
+    <w:abstractNumId w:val="189"/>
   </w:num>
   <w:num w:numId="104" w16cid:durableId="886602763">
-    <w:abstractNumId w:val="103"/>
+    <w:abstractNumId w:val="107"/>
   </w:num>
   <w:num w:numId="105" w16cid:durableId="1613903639">
-    <w:abstractNumId w:val="60"/>
+    <w:abstractNumId w:val="61"/>
   </w:num>
   <w:num w:numId="106" w16cid:durableId="720787384">
-    <w:abstractNumId w:val="173"/>
+    <w:abstractNumId w:val="177"/>
   </w:num>
   <w:num w:numId="107" w16cid:durableId="1239360741">
-    <w:abstractNumId w:val="117"/>
+    <w:abstractNumId w:val="121"/>
   </w:num>
   <w:num w:numId="108" w16cid:durableId="307519137">
-    <w:abstractNumId w:val="74"/>
+    <w:abstractNumId w:val="77"/>
   </w:num>
   <w:num w:numId="109" w16cid:durableId="3869915">
-    <w:abstractNumId w:val="41"/>
+    <w:abstractNumId w:val="42"/>
   </w:num>
   <w:num w:numId="110" w16cid:durableId="1591311072">
     <w:abstractNumId w:val="4"/>
   </w:num>
   <w:num w:numId="111" w16cid:durableId="324211078">
-    <w:abstractNumId w:val="46"/>
+    <w:abstractNumId w:val="47"/>
   </w:num>
   <w:num w:numId="112" w16cid:durableId="1925845385">
-    <w:abstractNumId w:val="67"/>
+    <w:abstractNumId w:val="69"/>
   </w:num>
   <w:num w:numId="113" w16cid:durableId="693191245">
-    <w:abstractNumId w:val="35"/>
+    <w:abstractNumId w:val="36"/>
   </w:num>
   <w:num w:numId="114" w16cid:durableId="1605262004">
-    <w:abstractNumId w:val="129"/>
+    <w:abstractNumId w:val="133"/>
   </w:num>
   <w:num w:numId="115" w16cid:durableId="2000426242">
-    <w:abstractNumId w:val="115"/>
+    <w:abstractNumId w:val="119"/>
   </w:num>
   <w:num w:numId="116" w16cid:durableId="450125112">
-    <w:abstractNumId w:val="40"/>
+    <w:abstractNumId w:val="41"/>
   </w:num>
   <w:num w:numId="117" w16cid:durableId="1755084582">
-    <w:abstractNumId w:val="127"/>
+    <w:abstractNumId w:val="131"/>
   </w:num>
   <w:num w:numId="118" w16cid:durableId="1714387008">
-    <w:abstractNumId w:val="158"/>
+    <w:abstractNumId w:val="162"/>
   </w:num>
   <w:num w:numId="119" w16cid:durableId="961500202">
-    <w:abstractNumId w:val="92"/>
+    <w:abstractNumId w:val="95"/>
   </w:num>
   <w:num w:numId="120" w16cid:durableId="616062656">
-    <w:abstractNumId w:val="133"/>
+    <w:abstractNumId w:val="137"/>
   </w:num>
   <w:num w:numId="121" w16cid:durableId="1972979800">
-    <w:abstractNumId w:val="217"/>
+    <w:abstractNumId w:val="221"/>
   </w:num>
   <w:num w:numId="122" w16cid:durableId="98645531">
-    <w:abstractNumId w:val="58"/>
+    <w:abstractNumId w:val="59"/>
   </w:num>
   <w:num w:numId="123" w16cid:durableId="823396524">
-    <w:abstractNumId w:val="196"/>
+    <w:abstractNumId w:val="200"/>
   </w:num>
   <w:num w:numId="124" w16cid:durableId="1281911497">
-    <w:abstractNumId w:val="157"/>
+    <w:abstractNumId w:val="161"/>
   </w:num>
   <w:num w:numId="125" w16cid:durableId="572350875">
-    <w:abstractNumId w:val="21"/>
+    <w:abstractNumId w:val="22"/>
   </w:num>
   <w:num w:numId="126" w16cid:durableId="2128505573">
-    <w:abstractNumId w:val="102"/>
+    <w:abstractNumId w:val="106"/>
   </w:num>
   <w:num w:numId="127" w16cid:durableId="463079846">
-    <w:abstractNumId w:val="193"/>
+    <w:abstractNumId w:val="197"/>
   </w:num>
   <w:num w:numId="128" w16cid:durableId="1459765125">
-    <w:abstractNumId w:val="130"/>
+    <w:abstractNumId w:val="134"/>
   </w:num>
   <w:num w:numId="129" w16cid:durableId="242230021">
-    <w:abstractNumId w:val="176"/>
+    <w:abstractNumId w:val="180"/>
   </w:num>
   <w:num w:numId="130" w16cid:durableId="1337611898">
-    <w:abstractNumId w:val="86"/>
+    <w:abstractNumId w:val="89"/>
   </w:num>
   <w:num w:numId="131" w16cid:durableId="1779712350">
-    <w:abstractNumId w:val="159"/>
+    <w:abstractNumId w:val="163"/>
   </w:num>
   <w:num w:numId="132" w16cid:durableId="1063023688">
-    <w:abstractNumId w:val="28"/>
+    <w:abstractNumId w:val="29"/>
   </w:num>
   <w:num w:numId="133" w16cid:durableId="797256921">
-    <w:abstractNumId w:val="201"/>
+    <w:abstractNumId w:val="205"/>
   </w:num>
   <w:num w:numId="134" w16cid:durableId="858083458">
     <w:abstractNumId w:val="8"/>
   </w:num>
   <w:num w:numId="135" w16cid:durableId="294023544">
-    <w:abstractNumId w:val="85"/>
+    <w:abstractNumId w:val="88"/>
   </w:num>
   <w:num w:numId="136" w16cid:durableId="189804894">
-    <w:abstractNumId w:val="143"/>
+    <w:abstractNumId w:val="147"/>
   </w:num>
   <w:num w:numId="137" w16cid:durableId="558130208">
-    <w:abstractNumId w:val="51"/>
+    <w:abstractNumId w:val="52"/>
   </w:num>
   <w:num w:numId="138" w16cid:durableId="734164338">
-    <w:abstractNumId w:val="30"/>
+    <w:abstractNumId w:val="31"/>
   </w:num>
   <w:num w:numId="139" w16cid:durableId="2012289001">
-    <w:abstractNumId w:val="153"/>
+    <w:abstractNumId w:val="157"/>
   </w:num>
   <w:num w:numId="140" w16cid:durableId="1818717923">
-    <w:abstractNumId w:val="210"/>
+    <w:abstractNumId w:val="214"/>
   </w:num>
   <w:num w:numId="141" w16cid:durableId="1045758233">
-    <w:abstractNumId w:val="150"/>
+    <w:abstractNumId w:val="154"/>
   </w:num>
   <w:num w:numId="142" w16cid:durableId="1276718937">
-    <w:abstractNumId w:val="75"/>
+    <w:abstractNumId w:val="78"/>
   </w:num>
   <w:num w:numId="143" w16cid:durableId="828447020">
-    <w:abstractNumId w:val="178"/>
+    <w:abstractNumId w:val="182"/>
   </w:num>
   <w:num w:numId="144" w16cid:durableId="688457557">
-    <w:abstractNumId w:val="87"/>
+    <w:abstractNumId w:val="90"/>
   </w:num>
   <w:num w:numId="145" w16cid:durableId="352537679">
-    <w:abstractNumId w:val="156"/>
+    <w:abstractNumId w:val="160"/>
   </w:num>
   <w:num w:numId="146" w16cid:durableId="377125641">
-    <w:abstractNumId w:val="161"/>
+    <w:abstractNumId w:val="165"/>
   </w:num>
   <w:num w:numId="147" w16cid:durableId="1326282163">
-    <w:abstractNumId w:val="57"/>
+    <w:abstractNumId w:val="58"/>
   </w:num>
   <w:num w:numId="148" w16cid:durableId="703409691">
-    <w:abstractNumId w:val="83"/>
+    <w:abstractNumId w:val="86"/>
   </w:num>
   <w:num w:numId="149" w16cid:durableId="950746735">
-    <w:abstractNumId w:val="140"/>
+    <w:abstractNumId w:val="144"/>
   </w:num>
   <w:num w:numId="150" w16cid:durableId="279773194">
-    <w:abstractNumId w:val="29"/>
+    <w:abstractNumId w:val="30"/>
   </w:num>
   <w:num w:numId="151" w16cid:durableId="700210024">
     <w:abstractNumId w:val="10"/>
   </w:num>
   <w:num w:numId="152" w16cid:durableId="221139945">
-    <w:abstractNumId w:val="32"/>
+    <w:abstractNumId w:val="33"/>
   </w:num>
   <w:num w:numId="153" w16cid:durableId="1214151333">
-    <w:abstractNumId w:val="63"/>
+    <w:abstractNumId w:val="64"/>
   </w:num>
   <w:num w:numId="154" w16cid:durableId="1752579023">
-    <w:abstractNumId w:val="23"/>
+    <w:abstractNumId w:val="24"/>
   </w:num>
   <w:num w:numId="155" w16cid:durableId="1573083244">
-    <w:abstractNumId w:val="19"/>
+    <w:abstractNumId w:val="20"/>
   </w:num>
   <w:num w:numId="156" w16cid:durableId="765735955">
-    <w:abstractNumId w:val="76"/>
+    <w:abstractNumId w:val="79"/>
   </w:num>
   <w:num w:numId="157" w16cid:durableId="2110660258">
-    <w:abstractNumId w:val="113"/>
+    <w:abstractNumId w:val="117"/>
   </w:num>
   <w:num w:numId="158" w16cid:durableId="1926455247">
-    <w:abstractNumId w:val="61"/>
+    <w:abstractNumId w:val="62"/>
   </w:num>
   <w:num w:numId="159" w16cid:durableId="210698656">
-    <w:abstractNumId w:val="119"/>
+    <w:abstractNumId w:val="123"/>
   </w:num>
   <w:num w:numId="160" w16cid:durableId="1303391725">
-    <w:abstractNumId w:val="219"/>
+    <w:abstractNumId w:val="223"/>
   </w:num>
   <w:num w:numId="161" w16cid:durableId="742684457">
-    <w:abstractNumId w:val="114"/>
+    <w:abstractNumId w:val="118"/>
   </w:num>
   <w:num w:numId="162" w16cid:durableId="1751391072">
-    <w:abstractNumId w:val="80"/>
+    <w:abstractNumId w:val="83"/>
   </w:num>
   <w:num w:numId="163" w16cid:durableId="1599026730">
-    <w:abstractNumId w:val="94"/>
+    <w:abstractNumId w:val="98"/>
   </w:num>
   <w:num w:numId="164" w16cid:durableId="23942225">
-    <w:abstractNumId w:val="223"/>
+    <w:abstractNumId w:val="227"/>
   </w:num>
   <w:num w:numId="165" w16cid:durableId="2123988315">
-    <w:abstractNumId w:val="16"/>
+    <w:abstractNumId w:val="17"/>
   </w:num>
   <w:num w:numId="166" w16cid:durableId="1788425439">
-    <w:abstractNumId w:val="221"/>
+    <w:abstractNumId w:val="225"/>
   </w:num>
   <w:num w:numId="167" w16cid:durableId="2040741138">
-    <w:abstractNumId w:val="27"/>
+    <w:abstractNumId w:val="28"/>
   </w:num>
   <w:num w:numId="168" w16cid:durableId="1442064189">
-    <w:abstractNumId w:val="68"/>
+    <w:abstractNumId w:val="70"/>
   </w:num>
   <w:num w:numId="169" w16cid:durableId="439102850">
-    <w:abstractNumId w:val="162"/>
+    <w:abstractNumId w:val="166"/>
   </w:num>
   <w:num w:numId="170" w16cid:durableId="590353333">
     <w:abstractNumId w:val="5"/>
   </w:num>
   <w:num w:numId="171" w16cid:durableId="1302536571">
-    <w:abstractNumId w:val="136"/>
+    <w:abstractNumId w:val="140"/>
   </w:num>
   <w:num w:numId="172" w16cid:durableId="1707486264">
-    <w:abstractNumId w:val="216"/>
+    <w:abstractNumId w:val="220"/>
   </w:num>
   <w:num w:numId="173" w16cid:durableId="1578788560">
-    <w:abstractNumId w:val="191"/>
+    <w:abstractNumId w:val="195"/>
   </w:num>
   <w:num w:numId="174" w16cid:durableId="1723139336">
     <w:abstractNumId w:val="9"/>
   </w:num>
   <w:num w:numId="175" w16cid:durableId="1619412718">
-    <w:abstractNumId w:val="152"/>
+    <w:abstractNumId w:val="156"/>
   </w:num>
   <w:num w:numId="176" w16cid:durableId="2755023">
-    <w:abstractNumId w:val="65"/>
+    <w:abstractNumId w:val="66"/>
   </w:num>
   <w:num w:numId="177" w16cid:durableId="621229086">
-    <w:abstractNumId w:val="24"/>
+    <w:abstractNumId w:val="25"/>
   </w:num>
   <w:num w:numId="178" w16cid:durableId="538664773">
+    <w:abstractNumId w:val="207"/>
+  </w:num>
+  <w:num w:numId="179" w16cid:durableId="303780803">
+    <w:abstractNumId w:val="217"/>
+  </w:num>
+  <w:num w:numId="180" w16cid:durableId="1219437913">
+    <w:abstractNumId w:val="53"/>
+  </w:num>
+  <w:num w:numId="181" w16cid:durableId="1074745103">
+    <w:abstractNumId w:val="113"/>
+  </w:num>
+  <w:num w:numId="182" w16cid:durableId="1230530388">
+    <w:abstractNumId w:val="149"/>
+  </w:num>
+  <w:num w:numId="183" w16cid:durableId="562300229">
+    <w:abstractNumId w:val="105"/>
+  </w:num>
+  <w:num w:numId="184" w16cid:durableId="1381979027">
+    <w:abstractNumId w:val="55"/>
+  </w:num>
+  <w:num w:numId="185" w16cid:durableId="831068406">
+    <w:abstractNumId w:val="199"/>
+  </w:num>
+  <w:num w:numId="186" w16cid:durableId="497380178">
+    <w:abstractNumId w:val="216"/>
+  </w:num>
+  <w:num w:numId="187" w16cid:durableId="407580188">
+    <w:abstractNumId w:val="226"/>
+  </w:num>
+  <w:num w:numId="188" w16cid:durableId="367028324">
+    <w:abstractNumId w:val="74"/>
+  </w:num>
+  <w:num w:numId="189" w16cid:durableId="662317846">
+    <w:abstractNumId w:val="191"/>
+  </w:num>
+  <w:num w:numId="190" w16cid:durableId="827210199">
+    <w:abstractNumId w:val="109"/>
+  </w:num>
+  <w:num w:numId="191" w16cid:durableId="1933970633">
+    <w:abstractNumId w:val="45"/>
+  </w:num>
+  <w:num w:numId="192" w16cid:durableId="1130510165">
+    <w:abstractNumId w:val="211"/>
+  </w:num>
+  <w:num w:numId="193" w16cid:durableId="2084715607">
+    <w:abstractNumId w:val="35"/>
+  </w:num>
+  <w:num w:numId="194" w16cid:durableId="165175274">
+    <w:abstractNumId w:val="72"/>
+  </w:num>
+  <w:num w:numId="195" w16cid:durableId="1088580695">
+    <w:abstractNumId w:val="85"/>
+  </w:num>
+  <w:num w:numId="196" w16cid:durableId="1800106028">
+    <w:abstractNumId w:val="80"/>
+  </w:num>
+  <w:num w:numId="197" w16cid:durableId="1809321922">
+    <w:abstractNumId w:val="219"/>
+  </w:num>
+  <w:num w:numId="198" w16cid:durableId="1571228894">
+    <w:abstractNumId w:val="82"/>
+  </w:num>
+  <w:num w:numId="199" w16cid:durableId="97022035">
+    <w:abstractNumId w:val="171"/>
+  </w:num>
+  <w:num w:numId="200" w16cid:durableId="1572425459">
+    <w:abstractNumId w:val="208"/>
+  </w:num>
+  <w:num w:numId="201" w16cid:durableId="742869451">
+    <w:abstractNumId w:val="204"/>
+  </w:num>
+  <w:num w:numId="202" w16cid:durableId="1116100841">
+    <w:abstractNumId w:val="164"/>
+  </w:num>
+  <w:num w:numId="203" w16cid:durableId="885067793">
+    <w:abstractNumId w:val="196"/>
+  </w:num>
+  <w:num w:numId="204" w16cid:durableId="559706813">
+    <w:abstractNumId w:val="50"/>
+  </w:num>
+  <w:num w:numId="205" w16cid:durableId="2098091903">
+    <w:abstractNumId w:val="16"/>
+  </w:num>
+  <w:num w:numId="206" w16cid:durableId="1682008370">
+    <w:abstractNumId w:val="142"/>
+  </w:num>
+  <w:num w:numId="207" w16cid:durableId="1302341281">
+    <w:abstractNumId w:val="213"/>
+  </w:num>
+  <w:num w:numId="208" w16cid:durableId="710227961">
+    <w:abstractNumId w:val="37"/>
+  </w:num>
+  <w:num w:numId="209" w16cid:durableId="1822110308">
+    <w:abstractNumId w:val="100"/>
+  </w:num>
+  <w:num w:numId="210" w16cid:durableId="1212419105">
+    <w:abstractNumId w:val="60"/>
+  </w:num>
+  <w:num w:numId="211" w16cid:durableId="2111848984">
+    <w:abstractNumId w:val="173"/>
+  </w:num>
+  <w:num w:numId="212" w16cid:durableId="364064988">
+    <w:abstractNumId w:val="159"/>
+  </w:num>
+  <w:num w:numId="213" w16cid:durableId="1755013165">
+    <w:abstractNumId w:val="194"/>
+  </w:num>
+  <w:num w:numId="214" w16cid:durableId="1056515585">
+    <w:abstractNumId w:val="49"/>
+  </w:num>
+  <w:num w:numId="215" w16cid:durableId="623197085">
+    <w:abstractNumId w:val="73"/>
+  </w:num>
+  <w:num w:numId="216" w16cid:durableId="426581305">
+    <w:abstractNumId w:val="167"/>
+  </w:num>
+  <w:num w:numId="217" w16cid:durableId="17434599">
+    <w:abstractNumId w:val="135"/>
+  </w:num>
+  <w:num w:numId="218" w16cid:durableId="569853805">
+    <w:abstractNumId w:val="148"/>
+  </w:num>
+  <w:num w:numId="219" w16cid:durableId="1526404987">
     <w:abstractNumId w:val="203"/>
   </w:num>
-  <w:num w:numId="179" w16cid:durableId="303780803">
-    <w:abstractNumId w:val="213"/>
+  <w:num w:numId="220" w16cid:durableId="116067208">
+    <w:abstractNumId w:val="23"/>
   </w:num>
-  <w:num w:numId="180" w16cid:durableId="1219437913">
-    <w:abstractNumId w:val="52"/>
-  </w:num>
-  <w:num w:numId="181" w16cid:durableId="1074745103">
-    <w:abstractNumId w:val="109"/>
-  </w:num>
-  <w:num w:numId="182" w16cid:durableId="1230530388">
-    <w:abstractNumId w:val="145"/>
-  </w:num>
-  <w:num w:numId="183" w16cid:durableId="562300229">
-    <w:abstractNumId w:val="101"/>
-  </w:num>
-  <w:num w:numId="184" w16cid:durableId="1381979027">
-    <w:abstractNumId w:val="54"/>
-  </w:num>
-  <w:num w:numId="185" w16cid:durableId="831068406">
-    <w:abstractNumId w:val="195"/>
-  </w:num>
-  <w:num w:numId="186" w16cid:durableId="497380178">
-    <w:abstractNumId w:val="212"/>
-  </w:num>
-  <w:num w:numId="187" w16cid:durableId="407580188">
+  <w:num w:numId="221" w16cid:durableId="991984531">
     <w:abstractNumId w:val="222"/>
   </w:num>
-  <w:num w:numId="188" w16cid:durableId="367028324">
-    <w:abstractNumId w:val="72"/>
-  </w:num>
-  <w:num w:numId="189" w16cid:durableId="662317846">
-    <w:abstractNumId w:val="187"/>
-  </w:num>
-  <w:num w:numId="190" w16cid:durableId="827210199">
-    <w:abstractNumId w:val="105"/>
-  </w:num>
-  <w:num w:numId="191" w16cid:durableId="1933970633">
-    <w:abstractNumId w:val="44"/>
-  </w:num>
-  <w:num w:numId="192" w16cid:durableId="1130510165">
-    <w:abstractNumId w:val="207"/>
-  </w:num>
-  <w:num w:numId="193" w16cid:durableId="2084715607">
-    <w:abstractNumId w:val="34"/>
-  </w:num>
-  <w:num w:numId="194" w16cid:durableId="165175274">
-    <w:abstractNumId w:val="70"/>
-  </w:num>
-  <w:num w:numId="195" w16cid:durableId="1088580695">
-    <w:abstractNumId w:val="82"/>
-  </w:num>
-  <w:num w:numId="196" w16cid:durableId="1800106028">
-    <w:abstractNumId w:val="77"/>
-  </w:num>
-  <w:num w:numId="197" w16cid:durableId="1809321922">
-    <w:abstractNumId w:val="215"/>
-  </w:num>
-  <w:num w:numId="198" w16cid:durableId="1571228894">
-    <w:abstractNumId w:val="79"/>
-  </w:num>
-  <w:num w:numId="199" w16cid:durableId="97022035">
-    <w:abstractNumId w:val="167"/>
-  </w:num>
-  <w:num w:numId="200" w16cid:durableId="1572425459">
-    <w:abstractNumId w:val="204"/>
-  </w:num>
-  <w:num w:numId="201" w16cid:durableId="742869451">
-    <w:abstractNumId w:val="200"/>
-  </w:num>
-  <w:num w:numId="202" w16cid:durableId="1116100841">
-    <w:abstractNumId w:val="160"/>
-  </w:num>
-  <w:num w:numId="203" w16cid:durableId="885067793">
-    <w:abstractNumId w:val="192"/>
-  </w:num>
-  <w:num w:numId="204" w16cid:durableId="559706813">
-    <w:abstractNumId w:val="49"/>
-  </w:num>
-  <w:num w:numId="205" w16cid:durableId="2098091903">
-    <w:abstractNumId w:val="15"/>
-  </w:num>
-  <w:num w:numId="206" w16cid:durableId="1682008370">
-    <w:abstractNumId w:val="138"/>
-  </w:num>
-  <w:num w:numId="207" w16cid:durableId="1302341281">
-    <w:abstractNumId w:val="209"/>
-  </w:num>
-  <w:num w:numId="208" w16cid:durableId="710227961">
-    <w:abstractNumId w:val="36"/>
-  </w:num>
-  <w:num w:numId="209" w16cid:durableId="1822110308">
-    <w:abstractNumId w:val="96"/>
-  </w:num>
-  <w:num w:numId="210" w16cid:durableId="1212419105">
-    <w:abstractNumId w:val="59"/>
-  </w:num>
-  <w:num w:numId="211" w16cid:durableId="2111848984">
-    <w:abstractNumId w:val="169"/>
-  </w:num>
-  <w:num w:numId="212" w16cid:durableId="364064988">
-    <w:abstractNumId w:val="155"/>
-  </w:num>
-  <w:num w:numId="213" w16cid:durableId="1755013165">
-    <w:abstractNumId w:val="190"/>
-  </w:num>
-  <w:num w:numId="214" w16cid:durableId="1056515585">
-    <w:abstractNumId w:val="48"/>
-  </w:num>
-  <w:num w:numId="215" w16cid:durableId="623197085">
-    <w:abstractNumId w:val="71"/>
-  </w:num>
-  <w:num w:numId="216" w16cid:durableId="426581305">
-    <w:abstractNumId w:val="163"/>
-  </w:num>
-  <w:num w:numId="217" w16cid:durableId="17434599">
-    <w:abstractNumId w:val="131"/>
-  </w:num>
-  <w:num w:numId="218" w16cid:durableId="569853805">
-    <w:abstractNumId w:val="144"/>
-  </w:num>
-  <w:num w:numId="219" w16cid:durableId="1526404987">
-    <w:abstractNumId w:val="199"/>
-  </w:num>
-  <w:num w:numId="220" w16cid:durableId="116067208">
-    <w:abstractNumId w:val="22"/>
-  </w:num>
-  <w:num w:numId="221" w16cid:durableId="991984531">
-    <w:abstractNumId w:val="218"/>
-  </w:num>
   <w:num w:numId="222" w16cid:durableId="352193325">
-    <w:abstractNumId w:val="175"/>
+    <w:abstractNumId w:val="179"/>
   </w:num>
   <w:num w:numId="223" w16cid:durableId="1078527087">
-    <w:abstractNumId w:val="95"/>
+    <w:abstractNumId w:val="99"/>
   </w:num>
   <w:num w:numId="224" w16cid:durableId="1761371863">
     <w:abstractNumId w:val="3"/>
   </w:num>
   <w:num w:numId="225" w16cid:durableId="1808929740">
-    <w:abstractNumId w:val="62"/>
+    <w:abstractNumId w:val="63"/>
+  </w:num>
+  <w:num w:numId="226" w16cid:durableId="451284588">
+    <w:abstractNumId w:val="14"/>
+  </w:num>
+  <w:num w:numId="227" w16cid:durableId="1671639257">
+    <w:abstractNumId w:val="67"/>
+  </w:num>
+  <w:num w:numId="228" w16cid:durableId="162597545">
+    <w:abstractNumId w:val="96"/>
+  </w:num>
+  <w:num w:numId="229" w16cid:durableId="1011958185">
+    <w:abstractNumId w:val="76"/>
   </w:num>
 </w:numbering>
 </file>
@@ -29926,6 +30661,7 @@
   <w:style w:type="character" w:default="1" w:styleId="Fuentedeprrafopredeter">
     <w:name w:val="Default Paragraph Font"/>
     <w:uiPriority w:val="1"/>
+    <w:semiHidden/>
     <w:unhideWhenUsed/>
   </w:style>
   <w:style w:type="table" w:default="1" w:styleId="Tablanormal">
@@ -30899,28 +31635,28 @@
 </file>
 
 <file path=customXml/item1.xml><?xml version="1.0" encoding="utf-8"?>
-<b:Sources xmlns:b="http://schemas.openxmlformats.org/officeDocument/2006/bibliography" xmlns="http://schemas.openxmlformats.org/officeDocument/2006/bibliography" SelectedStyle="\APASixthEditionOfficeOnline.xsl" StyleName="APA" Version="6"/>
-</file>
-
-<file path=customXml/item2.xml><?xml version="1.0" encoding="utf-8"?>
 <go:gDocsCustomXmlDataStorage xmlns:go="http://customooxmlschemas.google.com/" xmlns:r="http://schemas.openxmlformats.org/officeDocument/2006/relationships" uri="GoogleDocsCustomDataVersion2">
   <go:docsCustomData xmlns:go="http://customooxmlschemas.google.com/" roundtripDataSignature="AMtx7mgn8Q3BYsxH5BDREDlGi1Og1fAzVg==">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</go:docsCustomData>
 </go:gDocsCustomXmlDataStorage>
 </file>
 
-<file path=customXml/itemProps1.xml><?xml version="1.0" encoding="utf-8"?>
-<ds:datastoreItem xmlns:ds="http://schemas.openxmlformats.org/officeDocument/2006/customXml" ds:itemID="{A98D9ECD-676F-49BD-8DEB-7314904ECEAE}">
-  <ds:schemaRefs>
-    <ds:schemaRef ds:uri="http://schemas.openxmlformats.org/officeDocument/2006/bibliography"/>
-  </ds:schemaRefs>
-</ds:datastoreItem>
+<file path=customXml/item2.xml><?xml version="1.0" encoding="utf-8"?>
+<b:Sources xmlns:b="http://schemas.openxmlformats.org/officeDocument/2006/bibliography" xmlns="http://schemas.openxmlformats.org/officeDocument/2006/bibliography" SelectedStyle="\APASixthEditionOfficeOnline.xsl" StyleName="APA" Version="6"/>
 </file>
 
-<file path=customXml/itemProps2.xml><?xml version="1.0" encoding="utf-8"?>
+<file path=customXml/itemProps1.xml><?xml version="1.0" encoding="utf-8"?>
 <ds:datastoreItem xmlns:ds="http://schemas.openxmlformats.org/officeDocument/2006/customXml" ds:itemID="{11111111-1234-1234-1234-123412341234}">
   <ds:schemaRefs>
     <ds:schemaRef ds:uri="http://customooxmlschemas.google.com/"/>
     <ds:schemaRef ds:uri="http://schemas.openxmlformats.org/officeDocument/2006/relationships"/>
   </ds:schemaRefs>
 </ds:datastoreItem>
+</file>
+
+<file path=customXml/itemProps2.xml><?xml version="1.0" encoding="utf-8"?>
+<ds:datastoreItem xmlns:ds="http://schemas.openxmlformats.org/officeDocument/2006/customXml" ds:itemID="{A98D9ECD-676F-49BD-8DEB-7314904ECEAE}">
+  <ds:schemaRefs>
+    <ds:schemaRef ds:uri="http://schemas.openxmlformats.org/officeDocument/2006/bibliography"/>
+  </ds:schemaRefs>
+</ds:datastoreItem>
 </file>
</xml_diff>

<commit_message>
Avance Diagramas y Actualización Documento - FMA Diagramas
Actualización de diagrama correspondiente de despliegue en el documento, además de la arquitectura prevista para la API de menus. Próximo avance se comienza con la codificación de la API de Productos y creación de diagramas y estructuras base para los sistemas WEB  y Móvil.
</commit_message>
<xml_diff>
--- a/Food-Menu-Administrator.docx
+++ b/Food-Menu-Administrator.docx
@@ -2753,10 +2753,10 @@
           <w:rFonts w:ascii="Poppins Medium" w:eastAsia="Poppins Medium" w:hAnsi="Poppins Medium" w:cs="Poppins Medium"/>
         </w:rPr>
         <w:drawing>
-          <wp:inline distT="0" distB="0" distL="0" distR="0" wp14:anchorId="11BA18D0" wp14:editId="29BC2EB3">
-            <wp:extent cx="5733415" cy="4102100"/>
+          <wp:inline distT="0" distB="0" distL="0" distR="0" wp14:anchorId="2654D969" wp14:editId="0A3DDD13">
+            <wp:extent cx="5733415" cy="4328160"/>
             <wp:effectExtent l="0" t="0" r="635" b="0"/>
-            <wp:docPr id="1325152565" name="Imagen 1"/>
+            <wp:docPr id="52974891" name="Imagen 1"/>
             <wp:cNvGraphicFramePr>
               <a:graphicFrameLocks xmlns:a="http://schemas.openxmlformats.org/drawingml/2006/main" noChangeAspect="1"/>
             </wp:cNvGraphicFramePr>
@@ -2764,7 +2764,7 @@
               <a:graphicData uri="http://schemas.openxmlformats.org/drawingml/2006/picture">
                 <pic:pic xmlns:pic="http://schemas.openxmlformats.org/drawingml/2006/picture">
                   <pic:nvPicPr>
-                    <pic:cNvPr id="1325152565" name=""/>
+                    <pic:cNvPr id="52974891" name=""/>
                     <pic:cNvPicPr/>
                   </pic:nvPicPr>
                   <pic:blipFill>
@@ -2776,7 +2776,7 @@
                   <pic:spPr>
                     <a:xfrm>
                       <a:off x="0" y="0"/>
-                      <a:ext cx="5733415" cy="4102100"/>
+                      <a:ext cx="5733415" cy="4328160"/>
                     </a:xfrm>
                     <a:prstGeom prst="rect">
                       <a:avLst/>
@@ -31204,28 +31204,28 @@
 </file>
 
 <file path=customXml/item1.xml><?xml version="1.0" encoding="utf-8"?>
+<b:Sources xmlns:b="http://schemas.openxmlformats.org/officeDocument/2006/bibliography" xmlns="http://schemas.openxmlformats.org/officeDocument/2006/bibliography" SelectedStyle="\APASixthEditionOfficeOnline.xsl" StyleName="APA" Version="6"/>
+</file>
+
+<file path=customXml/item2.xml><?xml version="1.0" encoding="utf-8"?>
 <go:gDocsCustomXmlDataStorage xmlns:go="http://customooxmlschemas.google.com/" xmlns:r="http://schemas.openxmlformats.org/officeDocument/2006/relationships" uri="GoogleDocsCustomDataVersion2">
   <go:docsCustomData xmlns:go="http://customooxmlschemas.google.com/" roundtripDataSignature="AMtx7mgn8Q3BYsxH5BDREDlGi1Og1fAzVg==">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</go:docsCustomData>
 </go:gDocsCustomXmlDataStorage>
 </file>
 
-<file path=customXml/item2.xml><?xml version="1.0" encoding="utf-8"?>
-<b:Sources xmlns:b="http://schemas.openxmlformats.org/officeDocument/2006/bibliography" xmlns="http://schemas.openxmlformats.org/officeDocument/2006/bibliography" SelectedStyle="\APASixthEditionOfficeOnline.xsl" StyleName="APA" Version="6"/>
+<file path=customXml/itemProps1.xml><?xml version="1.0" encoding="utf-8"?>
+<ds:datastoreItem xmlns:ds="http://schemas.openxmlformats.org/officeDocument/2006/customXml" ds:itemID="{A98D9ECD-676F-49BD-8DEB-7314904ECEAE}">
+  <ds:schemaRefs>
+    <ds:schemaRef ds:uri="http://schemas.openxmlformats.org/officeDocument/2006/bibliography"/>
+  </ds:schemaRefs>
+</ds:datastoreItem>
 </file>
 
-<file path=customXml/itemProps1.xml><?xml version="1.0" encoding="utf-8"?>
+<file path=customXml/itemProps2.xml><?xml version="1.0" encoding="utf-8"?>
 <ds:datastoreItem xmlns:ds="http://schemas.openxmlformats.org/officeDocument/2006/customXml" ds:itemID="{11111111-1234-1234-1234-123412341234}">
   <ds:schemaRefs>
     <ds:schemaRef ds:uri="http://customooxmlschemas.google.com/"/>
     <ds:schemaRef ds:uri="http://schemas.openxmlformats.org/officeDocument/2006/relationships"/>
   </ds:schemaRefs>
 </ds:datastoreItem>
-</file>
-
-<file path=customXml/itemProps2.xml><?xml version="1.0" encoding="utf-8"?>
-<ds:datastoreItem xmlns:ds="http://schemas.openxmlformats.org/officeDocument/2006/customXml" ds:itemID="{A98D9ECD-676F-49BD-8DEB-7314904ECEAE}">
-  <ds:schemaRefs>
-    <ds:schemaRef ds:uri="http://schemas.openxmlformats.org/officeDocument/2006/bibliography"/>
-  </ds:schemaRefs>
-</ds:datastoreItem>
 </file>
</xml_diff>